<commit_message>
fixed spd size and knitted rmd file
</commit_message>
<xml_diff>
--- a/analysis/paper/paper.docx
+++ b/analysis/paper/paper.docx
@@ -145,7 +145,7 @@
         <w:pStyle w:val="Date"/>
       </w:pPr>
       <w:r>
-        <w:t xml:space="preserve">15</w:t>
+        <w:t xml:space="preserve">18</w:t>
       </w:r>
       <w:r>
         <w:t xml:space="preserve"> </w:t>
@@ -1792,7 +1792,7 @@
               <a:graphicData uri="http://schemas.openxmlformats.org/drawingml/2006/picture">
                 <pic:pic>
                   <pic:nvPicPr>
-                    <pic:cNvPr descr="/Users/bmarwick/Desktop/koreapaleolithicmobilityoccupation/analysis/figures/001-site-map.png" id="0" name="Picture"/>
+                    <pic:cNvPr descr="/Users/gayoungp/koreapaleolithicmobilityoccupation/analysis/figures/001-site-map.png" id="0" name="Picture"/>
                     <pic:cNvPicPr>
                       <a:picLocks noChangeArrowheads="1" noChangeAspect="1"/>
                     </pic:cNvPicPr>
@@ -2286,7 +2286,7 @@
               <a:graphicData uri="http://schemas.openxmlformats.org/drawingml/2006/picture">
                 <pic:pic>
                   <pic:nvPicPr>
-                    <pic:cNvPr descr="/Users/bmarwick/Desktop/koreapaleolithicmobilityoccupation/analysis/figures/002-age-by-density.png" id="0" name="Picture"/>
+                    <pic:cNvPr descr="/Users/gayoungp/koreapaleolithicmobilityoccupation/analysis/figures/002-age-by-density.png" id="0" name="Picture"/>
                     <pic:cNvPicPr>
                       <a:picLocks noChangeArrowheads="1" noChangeAspect="1"/>
                     </pic:cNvPicPr>
@@ -2361,7 +2361,7 @@
               <a:graphicData uri="http://schemas.openxmlformats.org/drawingml/2006/picture">
                 <pic:pic>
                   <pic:nvPicPr>
-                    <pic:cNvPr descr="/Users/bmarwick/Desktop/koreapaleolithicmobilityoccupation/analysis/figures/003-retouch-by-density.png" id="0" name="Picture"/>
+                    <pic:cNvPr descr="/Users/gayoungp/koreapaleolithicmobilityoccupation/analysis/figures/003-retouch-by-density.png" id="0" name="Picture"/>
                     <pic:cNvPicPr>
                       <a:picLocks noChangeArrowheads="1" noChangeAspect="1"/>
                     </pic:cNvPicPr>
@@ -2455,7 +2455,7 @@
               <a:graphicData uri="http://schemas.openxmlformats.org/drawingml/2006/picture">
                 <pic:pic>
                   <pic:nvPicPr>
-                    <pic:cNvPr descr="/Users/bmarwick/Desktop/koreapaleolithicmobilityoccupation/analysis/figures/004-artefact-types.png" id="0" name="Picture"/>
+                    <pic:cNvPr descr="/Users/gayoungp/koreapaleolithicmobilityoccupation/analysis/figures/004-artefact-types.png" id="0" name="Picture"/>
                     <pic:cNvPicPr>
                       <a:picLocks noChangeArrowheads="1" noChangeAspect="1"/>
                     </pic:cNvPicPr>
@@ -2537,7 +2537,7 @@
               <a:graphicData uri="http://schemas.openxmlformats.org/drawingml/2006/picture">
                 <pic:pic>
                   <pic:nvPicPr>
-                    <pic:cNvPr descr="/Users/bmarwick/Desktop/koreapaleolithicmobilityoccupation/analysis/figures/005-raw-materials.png" id="0" name="Picture"/>
+                    <pic:cNvPr descr="/Users/gayoungp/koreapaleolithicmobilityoccupation/analysis/figures/005-raw-materials.png" id="0" name="Picture"/>
                     <pic:cNvPicPr>
                       <a:picLocks noChangeArrowheads="1" noChangeAspect="1"/>
                     </pic:cNvPicPr>
@@ -2622,7 +2622,7 @@
               <a:graphicData uri="http://schemas.openxmlformats.org/drawingml/2006/picture">
                 <pic:pic>
                   <pic:nvPicPr>
-                    <pic:cNvPr descr="/Users/bmarwick/Desktop/koreapaleolithicmobilityoccupation/analysis/figures/006-site-elevation.png" id="0" name="Picture"/>
+                    <pic:cNvPr descr="/Users/gayoungp/koreapaleolithicmobilityoccupation/analysis/figures/006-site-elevation.png" id="0" name="Picture"/>
                     <pic:cNvPicPr>
                       <a:picLocks noChangeArrowheads="1" noChangeAspect="1"/>
                     </pic:cNvPicPr>
@@ -2703,7 +2703,7 @@
               <a:graphicData uri="http://schemas.openxmlformats.org/drawingml/2006/picture">
                 <pic:pic>
                   <pic:nvPicPr>
-                    <pic:cNvPr descr="/Users/bmarwick/Desktop/koreapaleolithicmobilityoccupation/analysis/figures/007-climate-model-sites-panel-plot.png" id="0" name="Picture"/>
+                    <pic:cNvPr descr="/Users/gayoungp/koreapaleolithicmobilityoccupation/analysis/figures/007-climate-model-sites-panel-plot.png" id="0" name="Picture"/>
                     <pic:cNvPicPr>
                       <a:picLocks noChangeArrowheads="1" noChangeAspect="1"/>
                     </pic:cNvPicPr>
@@ -2788,7 +2788,7 @@
               <a:graphicData uri="http://schemas.openxmlformats.org/drawingml/2006/picture">
                 <pic:pic>
                   <pic:nvPicPr>
-                    <pic:cNvPr descr="/Users/bmarwick/Desktop/koreapaleolithicmobilityoccupation/analysis/figures/008-summed-probability-distribution-models.png" id="0" name="Picture"/>
+                    <pic:cNvPr descr="/Users/gayoungp/koreapaleolithicmobilityoccupation/analysis/figures/008-summed-probability-distribution-models.png" id="0" name="Picture"/>
                     <pic:cNvPicPr>
                       <a:picLocks noChangeArrowheads="1" noChangeAspect="1"/>
                     </pic:cNvPicPr>
@@ -4328,7 +4328,7 @@
         <w:pStyle w:val="FirstParagraph"/>
       </w:pPr>
       <w:r>
-        <w:t xml:space="preserve">This report was generated on 2020-12-16 00:04:23 using the following computational environment and dependencies:</w:t>
+        <w:t xml:space="preserve">This report was generated on 2020-12-18 12:06:00 using the following computational environment and dependencies:</w:t>
       </w:r>
     </w:p>
     <w:p>
@@ -4429,7 +4429,7 @@
         <w:rPr>
           <w:rStyle w:val="VerbatimChar"/>
         </w:rPr>
-        <w:t xml:space="preserve">#&gt;  date     2020-12-16                  </w:t>
+        <w:t xml:space="preserve">#&gt;  date     2020-12-18                  </w:t>
       </w:r>
       <w:r>
         <w:br/>
@@ -4456,1186 +4456,1204 @@
         <w:rPr>
           <w:rStyle w:val="VerbatimChar"/>
         </w:rPr>
-        <w:t xml:space="preserve">#&gt;  package        * version date       lib source                          </w:t>
-      </w:r>
-      <w:r>
-        <w:br/>
-      </w:r>
-      <w:r>
-        <w:rPr>
-          <w:rStyle w:val="VerbatimChar"/>
-        </w:rPr>
-        <w:t xml:space="preserve">#&gt;  abind            1.4-5   2016-07-21 [1] CRAN (R 4.0.0)                  </w:t>
-      </w:r>
-      <w:r>
-        <w:br/>
-      </w:r>
-      <w:r>
-        <w:rPr>
-          <w:rStyle w:val="VerbatimChar"/>
-        </w:rPr>
-        <w:t xml:space="preserve">#&gt;  assertthat       0.2.1   2019-03-21 [1] CRAN (R 4.0.0)                  </w:t>
-      </w:r>
-      <w:r>
-        <w:br/>
-      </w:r>
-      <w:r>
-        <w:rPr>
-          <w:rStyle w:val="VerbatimChar"/>
-        </w:rPr>
-        <w:t xml:space="preserve">#&gt;  backports        1.1.10  2020-09-15 [1] CRAN (R 4.0.2)                  </w:t>
-      </w:r>
-      <w:r>
-        <w:br/>
-      </w:r>
-      <w:r>
-        <w:rPr>
-          <w:rStyle w:val="VerbatimChar"/>
-        </w:rPr>
-        <w:t xml:space="preserve">#&gt;  bitops           1.0-6   2013-08-17 [1] CRAN (R 4.0.0)                  </w:t>
-      </w:r>
-      <w:r>
-        <w:br/>
-      </w:r>
-      <w:r>
-        <w:rPr>
-          <w:rStyle w:val="VerbatimChar"/>
-        </w:rPr>
-        <w:t xml:space="preserve">#&gt;  blob             1.2.1   2020-01-20 [1] CRAN (R 4.0.0)                  </w:t>
-      </w:r>
-      <w:r>
-        <w:br/>
-      </w:r>
-      <w:r>
-        <w:rPr>
-          <w:rStyle w:val="VerbatimChar"/>
-        </w:rPr>
-        <w:t xml:space="preserve">#&gt;  bookdown         0.21    2020-10-13 [1] CRAN (R 4.0.2)                  </w:t>
-      </w:r>
-      <w:r>
-        <w:br/>
-      </w:r>
-      <w:r>
-        <w:rPr>
-          <w:rStyle w:val="VerbatimChar"/>
-        </w:rPr>
-        <w:t xml:space="preserve">#&gt;  broom            0.7.1   2020-10-02 [1] CRAN (R 4.0.2)                  </w:t>
-      </w:r>
-      <w:r>
-        <w:br/>
-      </w:r>
-      <w:r>
-        <w:rPr>
-          <w:rStyle w:val="VerbatimChar"/>
-        </w:rPr>
-        <w:t xml:space="preserve">#&gt;  callr            3.5.1   2020-10-13 [1] CRAN (R 4.0.2)                  </w:t>
-      </w:r>
-      <w:r>
-        <w:br/>
-      </w:r>
-      <w:r>
-        <w:rPr>
-          <w:rStyle w:val="VerbatimChar"/>
-        </w:rPr>
-        <w:t xml:space="preserve">#&gt;  car              3.0-10  2020-09-29 [1] CRAN (R 4.0.2)                  </w:t>
-      </w:r>
-      <w:r>
-        <w:br/>
-      </w:r>
-      <w:r>
-        <w:rPr>
-          <w:rStyle w:val="VerbatimChar"/>
-        </w:rPr>
-        <w:t xml:space="preserve">#&gt;  carData          3.0-4   2020-05-22 [1] CRAN (R 4.0.0)                  </w:t>
-      </w:r>
-      <w:r>
-        <w:br/>
-      </w:r>
-      <w:r>
-        <w:rPr>
-          <w:rStyle w:val="VerbatimChar"/>
-        </w:rPr>
-        <w:t xml:space="preserve">#&gt;  cellranger       1.1.0   2016-07-27 [1] CRAN (R 4.0.0)                  </w:t>
-      </w:r>
-      <w:r>
-        <w:br/>
-      </w:r>
-      <w:r>
-        <w:rPr>
-          <w:rStyle w:val="VerbatimChar"/>
-        </w:rPr>
-        <w:t xml:space="preserve">#&gt;  cli              2.1.0   2020-10-12 [1] CRAN (R 4.0.2)                  </w:t>
-      </w:r>
-      <w:r>
-        <w:br/>
-      </w:r>
-      <w:r>
-        <w:rPr>
-          <w:rStyle w:val="VerbatimChar"/>
-        </w:rPr>
-        <w:t xml:space="preserve">#&gt;  codetools        0.2-16  2018-12-24 [1] CRAN (R 4.0.3)                  </w:t>
-      </w:r>
-      <w:r>
-        <w:br/>
-      </w:r>
-      <w:r>
-        <w:rPr>
-          <w:rStyle w:val="VerbatimChar"/>
-        </w:rPr>
-        <w:t xml:space="preserve">#&gt;  colorspace       1.4-1   2019-03-18 [1] CRAN (R 4.0.0)                  </w:t>
-      </w:r>
-      <w:r>
-        <w:br/>
-      </w:r>
-      <w:r>
-        <w:rPr>
-          <w:rStyle w:val="VerbatimChar"/>
-        </w:rPr>
-        <w:t xml:space="preserve">#&gt;  cowplot        * 1.1.0   2020-09-08 [1] CRAN (R 4.0.2)                  </w:t>
-      </w:r>
-      <w:r>
-        <w:br/>
-      </w:r>
-      <w:r>
-        <w:rPr>
-          <w:rStyle w:val="VerbatimChar"/>
-        </w:rPr>
-        <w:t xml:space="preserve">#&gt;  crayon           1.3.4   2017-09-16 [1] CRAN (R 4.0.0)                  </w:t>
-      </w:r>
-      <w:r>
-        <w:br/>
-      </w:r>
-      <w:r>
-        <w:rPr>
-          <w:rStyle w:val="VerbatimChar"/>
-        </w:rPr>
-        <w:t xml:space="preserve">#&gt;  curl             4.3     2019-12-02 [1] CRAN (R 4.0.0)                  </w:t>
-      </w:r>
-      <w:r>
-        <w:br/>
-      </w:r>
-      <w:r>
-        <w:rPr>
-          <w:rStyle w:val="VerbatimChar"/>
-        </w:rPr>
-        <w:t xml:space="preserve">#&gt;  data.table       1.13.0  2020-07-24 [1] CRAN (R 4.0.2)                  </w:t>
-      </w:r>
-      <w:r>
-        <w:br/>
-      </w:r>
-      <w:r>
-        <w:rPr>
-          <w:rStyle w:val="VerbatimChar"/>
-        </w:rPr>
-        <w:t xml:space="preserve">#&gt;  DBI              1.1.0   2019-12-15 [1] CRAN (R 4.0.0)                  </w:t>
-      </w:r>
-      <w:r>
-        <w:br/>
-      </w:r>
-      <w:r>
-        <w:rPr>
-          <w:rStyle w:val="VerbatimChar"/>
-        </w:rPr>
-        <w:t xml:space="preserve">#&gt;  dbplyr           1.4.4   2020-05-27 [1] CRAN (R 4.0.0)                  </w:t>
-      </w:r>
-      <w:r>
-        <w:br/>
-      </w:r>
-      <w:r>
-        <w:rPr>
-          <w:rStyle w:val="VerbatimChar"/>
-        </w:rPr>
-        <w:t xml:space="preserve">#&gt;  deldir           0.1-29  2020-09-13 [1] CRAN (R 4.0.2)                  </w:t>
-      </w:r>
-      <w:r>
-        <w:br/>
-      </w:r>
-      <w:r>
-        <w:rPr>
-          <w:rStyle w:val="VerbatimChar"/>
-        </w:rPr>
-        <w:t xml:space="preserve">#&gt;  desc             1.2.0   2018-05-01 [1] CRAN (R 4.0.0)                  </w:t>
-      </w:r>
-      <w:r>
-        <w:br/>
-      </w:r>
-      <w:r>
-        <w:rPr>
-          <w:rStyle w:val="VerbatimChar"/>
-        </w:rPr>
-        <w:t xml:space="preserve">#&gt;  devtools         2.3.2   2020-09-18 [1] CRAN (R 4.0.2)                  </w:t>
-      </w:r>
-      <w:r>
-        <w:br/>
-      </w:r>
-      <w:r>
-        <w:rPr>
-          <w:rStyle w:val="VerbatimChar"/>
-        </w:rPr>
-        <w:t xml:space="preserve">#&gt;  digest           0.6.27  2020-10-24 [1] CRAN (R 4.0.2)                  </w:t>
-      </w:r>
-      <w:r>
-        <w:br/>
-      </w:r>
-      <w:r>
-        <w:rPr>
-          <w:rStyle w:val="VerbatimChar"/>
-        </w:rPr>
-        <w:t xml:space="preserve">#&gt;  doSNOW           1.0.18  2019-07-27 [1] CRAN (R 4.0.2)                  </w:t>
-      </w:r>
-      <w:r>
-        <w:br/>
-      </w:r>
-      <w:r>
-        <w:rPr>
-          <w:rStyle w:val="VerbatimChar"/>
-        </w:rPr>
-        <w:t xml:space="preserve">#&gt;  dplyr          * 1.0.2   2020-08-18 [1] CRAN (R 4.0.2)                  </w:t>
-      </w:r>
-      <w:r>
-        <w:br/>
-      </w:r>
-      <w:r>
-        <w:rPr>
-          <w:rStyle w:val="VerbatimChar"/>
-        </w:rPr>
-        <w:t xml:space="preserve">#&gt;  drc            * 3.0-1   2016-08-30 [1] CRAN (R 4.0.2)                  </w:t>
-      </w:r>
-      <w:r>
-        <w:br/>
-      </w:r>
-      <w:r>
-        <w:rPr>
-          <w:rStyle w:val="VerbatimChar"/>
-        </w:rPr>
-        <w:t xml:space="preserve">#&gt;  ellipsis         0.3.1   2020-05-15 [1] CRAN (R 4.0.0)                  </w:t>
-      </w:r>
-      <w:r>
-        <w:br/>
-      </w:r>
-      <w:r>
-        <w:rPr>
-          <w:rStyle w:val="VerbatimChar"/>
-        </w:rPr>
-        <w:t xml:space="preserve">#&gt;  evaluate         0.14    2019-05-28 [1] CRAN (R 4.0.0)                  </w:t>
-      </w:r>
-      <w:r>
-        <w:br/>
-      </w:r>
-      <w:r>
-        <w:rPr>
-          <w:rStyle w:val="VerbatimChar"/>
-        </w:rPr>
-        <w:t xml:space="preserve">#&gt;  fansi            0.4.1   2020-01-08 [1] CRAN (R 4.0.0)                  </w:t>
-      </w:r>
-      <w:r>
-        <w:br/>
-      </w:r>
-      <w:r>
-        <w:rPr>
-          <w:rStyle w:val="VerbatimChar"/>
-        </w:rPr>
-        <w:t xml:space="preserve">#&gt;  farver           2.0.3   2020-01-16 [1] CRAN (R 4.0.0)                  </w:t>
-      </w:r>
-      <w:r>
-        <w:br/>
-      </w:r>
-      <w:r>
-        <w:rPr>
-          <w:rStyle w:val="VerbatimChar"/>
-        </w:rPr>
-        <w:t xml:space="preserve">#&gt;  forcats        * 0.5.0   2020-03-01 [1] CRAN (R 4.0.0)                  </w:t>
-      </w:r>
-      <w:r>
-        <w:br/>
-      </w:r>
-      <w:r>
-        <w:rPr>
-          <w:rStyle w:val="VerbatimChar"/>
-        </w:rPr>
-        <w:t xml:space="preserve">#&gt;  foreach          1.5.1   2020-10-15 [1] CRAN (R 4.0.2)                  </w:t>
-      </w:r>
-      <w:r>
-        <w:br/>
-      </w:r>
-      <w:r>
-        <w:rPr>
-          <w:rStyle w:val="VerbatimChar"/>
-        </w:rPr>
-        <w:t xml:space="preserve">#&gt;  foreign          0.8-80  2020-05-24 [1] CRAN (R 4.0.3)                  </w:t>
-      </w:r>
-      <w:r>
-        <w:br/>
-      </w:r>
-      <w:r>
-        <w:rPr>
-          <w:rStyle w:val="VerbatimChar"/>
-        </w:rPr>
-        <w:t xml:space="preserve">#&gt;  fs               1.5.0   2020-07-31 [1] CRAN (R 4.0.2)                  </w:t>
-      </w:r>
-      <w:r>
-        <w:br/>
-      </w:r>
-      <w:r>
-        <w:rPr>
-          <w:rStyle w:val="VerbatimChar"/>
-        </w:rPr>
-        <w:t xml:space="preserve">#&gt;  generics         0.0.2   2018-11-29 [1] CRAN (R 4.0.0)                  </w:t>
-      </w:r>
-      <w:r>
-        <w:br/>
-      </w:r>
-      <w:r>
-        <w:rPr>
-          <w:rStyle w:val="VerbatimChar"/>
-        </w:rPr>
-        <w:t xml:space="preserve">#&gt;  ggmap          * 3.0.0   2019-02-05 [1] CRAN (R 4.0.0)                  </w:t>
-      </w:r>
-      <w:r>
-        <w:br/>
-      </w:r>
-      <w:r>
-        <w:rPr>
-          <w:rStyle w:val="VerbatimChar"/>
-        </w:rPr>
-        <w:t xml:space="preserve">#&gt;  ggplot2        * 3.3.2   2020-06-19 [1] CRAN (R 4.0.0)                  </w:t>
-      </w:r>
-      <w:r>
-        <w:br/>
-      </w:r>
-      <w:r>
-        <w:rPr>
-          <w:rStyle w:val="VerbatimChar"/>
-        </w:rPr>
-        <w:t xml:space="preserve">#&gt;  ggpubr         * 0.4.0   2020-06-27 [1] CRAN (R 4.0.1)                  </w:t>
-      </w:r>
-      <w:r>
-        <w:br/>
-      </w:r>
-      <w:r>
-        <w:rPr>
-          <w:rStyle w:val="VerbatimChar"/>
-        </w:rPr>
-        <w:t xml:space="preserve">#&gt;  ggrepel        * 0.9.0   2020-05-11 [1] Github (slowkow/ggrepel@3941cf1)</w:t>
-      </w:r>
-      <w:r>
-        <w:br/>
-      </w:r>
-      <w:r>
-        <w:rPr>
-          <w:rStyle w:val="VerbatimChar"/>
-        </w:rPr>
-        <w:t xml:space="preserve">#&gt;  ggsignif         0.6.0   2019-08-08 [1] CRAN (R 4.0.0)                  </w:t>
-      </w:r>
-      <w:r>
-        <w:br/>
-      </w:r>
-      <w:r>
-        <w:rPr>
-          <w:rStyle w:val="VerbatimChar"/>
-        </w:rPr>
-        <w:t xml:space="preserve">#&gt;  glue           * 1.4.2   2020-08-27 [1] CRAN (R 4.0.2)                  </w:t>
-      </w:r>
-      <w:r>
-        <w:br/>
-      </w:r>
-      <w:r>
-        <w:rPr>
-          <w:rStyle w:val="VerbatimChar"/>
-        </w:rPr>
-        <w:t xml:space="preserve">#&gt;  goftest          1.2-2   2019-12-02 [1] CRAN (R 4.0.0)                  </w:t>
-      </w:r>
-      <w:r>
-        <w:br/>
-      </w:r>
-      <w:r>
-        <w:rPr>
-          <w:rStyle w:val="VerbatimChar"/>
-        </w:rPr>
-        <w:t xml:space="preserve">#&gt;  gtable           0.3.0   2019-03-25 [1] CRAN (R 4.0.0)                  </w:t>
-      </w:r>
-      <w:r>
-        <w:br/>
-      </w:r>
-      <w:r>
-        <w:rPr>
-          <w:rStyle w:val="VerbatimChar"/>
-        </w:rPr>
-        <w:t xml:space="preserve">#&gt;  gtools           3.8.2   2020-03-31 [1] CRAN (R 4.0.2)                  </w:t>
-      </w:r>
-      <w:r>
-        <w:br/>
-      </w:r>
-      <w:r>
-        <w:rPr>
-          <w:rStyle w:val="VerbatimChar"/>
-        </w:rPr>
-        <w:t xml:space="preserve">#&gt;  haven            2.3.1   2020-06-01 [1] CRAN (R 4.0.0)                  </w:t>
-      </w:r>
-      <w:r>
-        <w:br/>
-      </w:r>
-      <w:r>
-        <w:rPr>
-          <w:rStyle w:val="VerbatimChar"/>
-        </w:rPr>
-        <w:t xml:space="preserve">#&gt;  here           * 0.1     2017-05-28 [1] CRAN (R 4.0.0)                  </w:t>
-      </w:r>
-      <w:r>
-        <w:br/>
-      </w:r>
-      <w:r>
-        <w:rPr>
-          <w:rStyle w:val="VerbatimChar"/>
-        </w:rPr>
-        <w:t xml:space="preserve">#&gt;  highr            0.8     2019-03-20 [1] CRAN (R 4.0.0)                  </w:t>
-      </w:r>
-      <w:r>
-        <w:br/>
-      </w:r>
-      <w:r>
-        <w:rPr>
-          <w:rStyle w:val="VerbatimChar"/>
-        </w:rPr>
-        <w:t xml:space="preserve">#&gt;  hms              0.5.3   2020-01-08 [1] CRAN (R 4.0.0)                  </w:t>
-      </w:r>
-      <w:r>
-        <w:br/>
-      </w:r>
-      <w:r>
-        <w:rPr>
-          <w:rStyle w:val="VerbatimChar"/>
-        </w:rPr>
-        <w:t xml:space="preserve">#&gt;  htmltools        0.5.0   2020-06-16 [1] CRAN (R 4.0.0)                  </w:t>
-      </w:r>
-      <w:r>
-        <w:br/>
-      </w:r>
-      <w:r>
-        <w:rPr>
-          <w:rStyle w:val="VerbatimChar"/>
-        </w:rPr>
-        <w:t xml:space="preserve">#&gt;  httr             1.4.2   2020-07-20 [1] CRAN (R 4.0.2)                  </w:t>
-      </w:r>
-      <w:r>
-        <w:br/>
-      </w:r>
-      <w:r>
-        <w:rPr>
-          <w:rStyle w:val="VerbatimChar"/>
-        </w:rPr>
-        <w:t xml:space="preserve">#&gt;  iterators        1.0.13  2020-10-15 [1] CRAN (R 4.0.2)                  </w:t>
-      </w:r>
-      <w:r>
-        <w:br/>
-      </w:r>
-      <w:r>
-        <w:rPr>
-          <w:rStyle w:val="VerbatimChar"/>
-        </w:rPr>
-        <w:t xml:space="preserve">#&gt;  jpeg             0.1-8.1 2019-10-24 [1] CRAN (R 4.0.0)                  </w:t>
-      </w:r>
-      <w:r>
-        <w:br/>
-      </w:r>
-      <w:r>
-        <w:rPr>
-          <w:rStyle w:val="VerbatimChar"/>
-        </w:rPr>
-        <w:t xml:space="preserve">#&gt;  jsonlite         1.7.1   2020-09-07 [1] CRAN (R 4.0.2)                  </w:t>
-      </w:r>
-      <w:r>
-        <w:br/>
-      </w:r>
-      <w:r>
-        <w:rPr>
-          <w:rStyle w:val="VerbatimChar"/>
-        </w:rPr>
-        <w:t xml:space="preserve">#&gt;  knitr            1.30    2020-09-22 [1] CRAN (R 4.0.2)                  </w:t>
-      </w:r>
-      <w:r>
-        <w:br/>
-      </w:r>
-      <w:r>
-        <w:rPr>
-          <w:rStyle w:val="VerbatimChar"/>
-        </w:rPr>
-        <w:t xml:space="preserve">#&gt;  labeling         0.4.2   2020-10-20 [1] CRAN (R 4.0.2)                  </w:t>
-      </w:r>
-      <w:r>
-        <w:br/>
-      </w:r>
-      <w:r>
-        <w:rPr>
-          <w:rStyle w:val="VerbatimChar"/>
-        </w:rPr>
-        <w:t xml:space="preserve">#&gt;  lattice        * 0.20-41 2020-04-02 [1] CRAN (R 4.0.3)                  </w:t>
-      </w:r>
-      <w:r>
-        <w:br/>
-      </w:r>
-      <w:r>
-        <w:rPr>
-          <w:rStyle w:val="VerbatimChar"/>
-        </w:rPr>
-        <w:t xml:space="preserve">#&gt;  legendMap      * 1.0     2020-05-08 [1] Github (3wen/legendMap@707f00c) </w:t>
-      </w:r>
-      <w:r>
-        <w:br/>
-      </w:r>
-      <w:r>
-        <w:rPr>
-          <w:rStyle w:val="VerbatimChar"/>
-        </w:rPr>
-        <w:t xml:space="preserve">#&gt;  lifecycle        0.2.0   2020-03-06 [1] CRAN (R 4.0.0)                  </w:t>
-      </w:r>
-      <w:r>
-        <w:br/>
-      </w:r>
-      <w:r>
-        <w:rPr>
-          <w:rStyle w:val="VerbatimChar"/>
-        </w:rPr>
-        <w:t xml:space="preserve">#&gt;  lubridate        1.7.9   2020-06-08 [1] CRAN (R 4.0.1)                  </w:t>
-      </w:r>
-      <w:r>
-        <w:br/>
-      </w:r>
-      <w:r>
-        <w:rPr>
-          <w:rStyle w:val="VerbatimChar"/>
-        </w:rPr>
-        <w:t xml:space="preserve">#&gt;  magrittr       * 1.5     2014-11-22 [1] CRAN (R 4.0.0)                  </w:t>
-      </w:r>
-      <w:r>
-        <w:br/>
-      </w:r>
-      <w:r>
-        <w:rPr>
-          <w:rStyle w:val="VerbatimChar"/>
-        </w:rPr>
-        <w:t xml:space="preserve">#&gt;  maps           * 3.3.0   2018-04-03 [1] CRAN (R 4.0.0)                  </w:t>
-      </w:r>
-      <w:r>
-        <w:br/>
-      </w:r>
-      <w:r>
-        <w:rPr>
-          <w:rStyle w:val="VerbatimChar"/>
-        </w:rPr>
-        <w:t xml:space="preserve">#&gt;  maptools       * 1.0-2   2020-08-24 [1] CRAN (R 4.0.2)                  </w:t>
-      </w:r>
-      <w:r>
-        <w:br/>
-      </w:r>
-      <w:r>
-        <w:rPr>
-          <w:rStyle w:val="VerbatimChar"/>
-        </w:rPr>
-        <w:t xml:space="preserve">#&gt;  MASS           * 7.3-53  2020-09-09 [1] CRAN (R 4.0.3)                  </w:t>
-      </w:r>
-      <w:r>
-        <w:br/>
-      </w:r>
-      <w:r>
-        <w:rPr>
-          <w:rStyle w:val="VerbatimChar"/>
-        </w:rPr>
-        <w:t xml:space="preserve">#&gt;  Matrix           1.2-18  2019-11-27 [1] CRAN (R 4.0.3)                  </w:t>
-      </w:r>
-      <w:r>
-        <w:br/>
-      </w:r>
-      <w:r>
-        <w:rPr>
-          <w:rStyle w:val="VerbatimChar"/>
-        </w:rPr>
-        <w:t xml:space="preserve">#&gt;  memoise          1.1.0   2017-04-21 [1] CRAN (R 4.0.0)                  </w:t>
-      </w:r>
-      <w:r>
-        <w:br/>
-      </w:r>
-      <w:r>
-        <w:rPr>
-          <w:rStyle w:val="VerbatimChar"/>
-        </w:rPr>
-        <w:t xml:space="preserve">#&gt;  mgcv             1.8-33  2020-08-27 [1] CRAN (R 4.0.3)                  </w:t>
-      </w:r>
-      <w:r>
-        <w:br/>
-      </w:r>
-      <w:r>
-        <w:rPr>
-          <w:rStyle w:val="VerbatimChar"/>
-        </w:rPr>
-        <w:t xml:space="preserve">#&gt;  modelr           0.1.8   2020-05-19 [1] CRAN (R 4.0.0)                  </w:t>
-      </w:r>
-      <w:r>
-        <w:br/>
-      </w:r>
-      <w:r>
-        <w:rPr>
-          <w:rStyle w:val="VerbatimChar"/>
-        </w:rPr>
-        <w:t xml:space="preserve">#&gt;  multcomp         1.4-14  2020-09-23 [1] CRAN (R 4.0.2)                  </w:t>
-      </w:r>
-      <w:r>
-        <w:br/>
-      </w:r>
-      <w:r>
-        <w:rPr>
-          <w:rStyle w:val="VerbatimChar"/>
-        </w:rPr>
-        <w:t xml:space="preserve">#&gt;  munsell          0.5.0   2018-06-12 [1] CRAN (R 4.0.0)                  </w:t>
-      </w:r>
-      <w:r>
-        <w:br/>
-      </w:r>
-      <w:r>
-        <w:rPr>
-          <w:rStyle w:val="VerbatimChar"/>
-        </w:rPr>
-        <w:t xml:space="preserve">#&gt;  mvtnorm          1.1-1   2020-06-09 [1] CRAN (R 4.0.1)                  </w:t>
-      </w:r>
-      <w:r>
-        <w:br/>
-      </w:r>
-      <w:r>
-        <w:rPr>
-          <w:rStyle w:val="VerbatimChar"/>
-        </w:rPr>
-        <w:t xml:space="preserve">#&gt;  ncdf4          * 1.17    2019-10-23 [1] CRAN (R 4.0.0)                  </w:t>
-      </w:r>
-      <w:r>
-        <w:br/>
-      </w:r>
-      <w:r>
-        <w:rPr>
-          <w:rStyle w:val="VerbatimChar"/>
-        </w:rPr>
-        <w:t xml:space="preserve">#&gt;  nlme             3.1-149 2020-08-23 [1] CRAN (R 4.0.3)                  </w:t>
-      </w:r>
-      <w:r>
-        <w:br/>
-      </w:r>
-      <w:r>
-        <w:rPr>
-          <w:rStyle w:val="VerbatimChar"/>
-        </w:rPr>
-        <w:t xml:space="preserve">#&gt;  openxlsx         4.2.2   2020-09-17 [1] CRAN (R 4.0.2)                  </w:t>
-      </w:r>
-      <w:r>
-        <w:br/>
-      </w:r>
-      <w:r>
-        <w:rPr>
-          <w:rStyle w:val="VerbatimChar"/>
-        </w:rPr>
-        <w:t xml:space="preserve">#&gt;  pillar           1.4.6   2020-07-10 [1] CRAN (R 4.0.0)                  </w:t>
-      </w:r>
-      <w:r>
-        <w:br/>
-      </w:r>
-      <w:r>
-        <w:rPr>
-          <w:rStyle w:val="VerbatimChar"/>
-        </w:rPr>
-        <w:t xml:space="preserve">#&gt;  pkgbuild         1.1.0   2020-07-13 [1] CRAN (R 4.0.0)                  </w:t>
-      </w:r>
-      <w:r>
-        <w:br/>
-      </w:r>
-      <w:r>
-        <w:rPr>
-          <w:rStyle w:val="VerbatimChar"/>
-        </w:rPr>
-        <w:t xml:space="preserve">#&gt;  pkgconfig        2.0.3   2019-09-22 [1] CRAN (R 4.0.0)                  </w:t>
-      </w:r>
-      <w:r>
-        <w:br/>
-      </w:r>
-      <w:r>
-        <w:rPr>
-          <w:rStyle w:val="VerbatimChar"/>
-        </w:rPr>
-        <w:t xml:space="preserve">#&gt;  pkgload          1.1.0   2020-05-29 [1] CRAN (R 4.0.0)                  </w:t>
-      </w:r>
-      <w:r>
-        <w:br/>
-      </w:r>
-      <w:r>
-        <w:rPr>
-          <w:rStyle w:val="VerbatimChar"/>
-        </w:rPr>
-        <w:t xml:space="preserve">#&gt;  plotrix          3.7-8   2020-04-16 [1] CRAN (R 4.0.2)                  </w:t>
-      </w:r>
-      <w:r>
-        <w:br/>
-      </w:r>
-      <w:r>
-        <w:rPr>
-          <w:rStyle w:val="VerbatimChar"/>
-        </w:rPr>
-        <w:t xml:space="preserve">#&gt;  plyr             1.8.6   2020-03-03 [1] CRAN (R 4.0.0)                  </w:t>
-      </w:r>
-      <w:r>
-        <w:br/>
-      </w:r>
-      <w:r>
-        <w:rPr>
-          <w:rStyle w:val="VerbatimChar"/>
-        </w:rPr>
-        <w:t xml:space="preserve">#&gt;  png              0.1-7   2013-12-03 [1] CRAN (R 4.0.0)                  </w:t>
-      </w:r>
-      <w:r>
-        <w:br/>
-      </w:r>
-      <w:r>
-        <w:rPr>
-          <w:rStyle w:val="VerbatimChar"/>
-        </w:rPr>
-        <w:t xml:space="preserve">#&gt;  polyclip         1.10-0  2019-03-14 [1] CRAN (R 4.0.0)                  </w:t>
-      </w:r>
-      <w:r>
-        <w:br/>
-      </w:r>
-      <w:r>
-        <w:rPr>
-          <w:rStyle w:val="VerbatimChar"/>
-        </w:rPr>
-        <w:t xml:space="preserve">#&gt;  prettyunits      1.1.1   2020-01-24 [1] CRAN (R 4.0.0)                  </w:t>
-      </w:r>
-      <w:r>
-        <w:br/>
-      </w:r>
-      <w:r>
-        <w:rPr>
-          <w:rStyle w:val="VerbatimChar"/>
-        </w:rPr>
-        <w:t xml:space="preserve">#&gt;  processx         3.4.4   2020-09-03 [1] CRAN (R 4.0.2)                  </w:t>
-      </w:r>
-      <w:r>
-        <w:br/>
-      </w:r>
-      <w:r>
-        <w:rPr>
-          <w:rStyle w:val="VerbatimChar"/>
-        </w:rPr>
-        <w:t xml:space="preserve">#&gt;  ps               1.4.0   2020-10-07 [1] CRAN (R 4.0.2)                  </w:t>
-      </w:r>
-      <w:r>
-        <w:br/>
-      </w:r>
-      <w:r>
-        <w:rPr>
-          <w:rStyle w:val="VerbatimChar"/>
-        </w:rPr>
-        <w:t xml:space="preserve">#&gt;  purrr          * 0.3.4   2020-04-17 [1] CRAN (R 4.0.0)                  </w:t>
-      </w:r>
-      <w:r>
-        <w:br/>
-      </w:r>
-      <w:r>
-        <w:rPr>
-          <w:rStyle w:val="VerbatimChar"/>
-        </w:rPr>
-        <w:t xml:space="preserve">#&gt;  R6               2.5.0   2020-10-28 [1] CRAN (R 4.0.2)                  </w:t>
-      </w:r>
-      <w:r>
-        <w:br/>
-      </w:r>
-      <w:r>
-        <w:rPr>
-          <w:rStyle w:val="VerbatimChar"/>
-        </w:rPr>
-        <w:t xml:space="preserve">#&gt;  raster         * 3.3-13  2020-07-17 [1] CRAN (R 4.0.2)                  </w:t>
-      </w:r>
-      <w:r>
-        <w:br/>
-      </w:r>
-      <w:r>
-        <w:rPr>
-          <w:rStyle w:val="VerbatimChar"/>
-        </w:rPr>
-        <w:t xml:space="preserve">#&gt;  rcarbon        * 1.4.1   2020-10-06 [1] CRAN (R 4.0.2)                  </w:t>
-      </w:r>
-      <w:r>
-        <w:br/>
-      </w:r>
-      <w:r>
-        <w:rPr>
-          <w:rStyle w:val="VerbatimChar"/>
-        </w:rPr>
-        <w:t xml:space="preserve">#&gt;  Rcpp             1.0.5   2020-07-06 [1] CRAN (R 4.0.2)                  </w:t>
-      </w:r>
-      <w:r>
-        <w:br/>
-      </w:r>
-      <w:r>
-        <w:rPr>
-          <w:rStyle w:val="VerbatimChar"/>
-        </w:rPr>
-        <w:t xml:space="preserve">#&gt;  readr          * 1.4.0   2020-10-05 [1] CRAN (R 4.0.2)                  </w:t>
-      </w:r>
-      <w:r>
-        <w:br/>
-      </w:r>
-      <w:r>
-        <w:rPr>
-          <w:rStyle w:val="VerbatimChar"/>
-        </w:rPr>
-        <w:t xml:space="preserve">#&gt;  readxl           1.3.1   2019-03-13 [1] CRAN (R 4.0.0)                  </w:t>
-      </w:r>
-      <w:r>
-        <w:br/>
-      </w:r>
-      <w:r>
-        <w:rPr>
-          <w:rStyle w:val="VerbatimChar"/>
-        </w:rPr>
-        <w:t xml:space="preserve">#&gt;  remotes          2.2.0   2020-07-21 [1] CRAN (R 4.0.2)                  </w:t>
-      </w:r>
-      <w:r>
-        <w:br/>
-      </w:r>
-      <w:r>
-        <w:rPr>
-          <w:rStyle w:val="VerbatimChar"/>
-        </w:rPr>
-        <w:t xml:space="preserve">#&gt;  reprex           0.3.0   2019-05-16 [1] CRAN (R 4.0.0)                  </w:t>
-      </w:r>
-      <w:r>
-        <w:br/>
-      </w:r>
-      <w:r>
-        <w:rPr>
-          <w:rStyle w:val="VerbatimChar"/>
-        </w:rPr>
-        <w:t xml:space="preserve">#&gt;  RgoogleMaps      1.4.5.3 2020-02-12 [1] CRAN (R 4.0.0)                  </w:t>
-      </w:r>
-      <w:r>
-        <w:br/>
-      </w:r>
-      <w:r>
-        <w:rPr>
-          <w:rStyle w:val="VerbatimChar"/>
-        </w:rPr>
-        <w:t xml:space="preserve">#&gt;  rio              0.5.16  2018-11-26 [1] CRAN (R 4.0.2)                  </w:t>
-      </w:r>
-      <w:r>
-        <w:br/>
-      </w:r>
-      <w:r>
-        <w:rPr>
-          <w:rStyle w:val="VerbatimChar"/>
-        </w:rPr>
-        <w:t xml:space="preserve">#&gt;  rjson            0.2.20  2018-06-08 [1] CRAN (R 4.0.0)                  </w:t>
-      </w:r>
-      <w:r>
-        <w:br/>
-      </w:r>
-      <w:r>
-        <w:rPr>
-          <w:rStyle w:val="VerbatimChar"/>
-        </w:rPr>
-        <w:t xml:space="preserve">#&gt;  rlang            0.4.8   2020-10-08 [1] CRAN (R 4.0.2)                  </w:t>
-      </w:r>
-      <w:r>
-        <w:br/>
-      </w:r>
-      <w:r>
-        <w:rPr>
-          <w:rStyle w:val="VerbatimChar"/>
-        </w:rPr>
-        <w:t xml:space="preserve">#&gt;  rmarkdown        2.5     2020-10-21 [1] CRAN (R 4.0.3)                  </w:t>
-      </w:r>
-      <w:r>
-        <w:br/>
-      </w:r>
-      <w:r>
-        <w:rPr>
-          <w:rStyle w:val="VerbatimChar"/>
-        </w:rPr>
-        <w:t xml:space="preserve">#&gt;  rpart            4.1-15  2019-04-12 [1] CRAN (R 4.0.3)                  </w:t>
-      </w:r>
-      <w:r>
-        <w:br/>
-      </w:r>
-      <w:r>
-        <w:rPr>
-          <w:rStyle w:val="VerbatimChar"/>
-        </w:rPr>
-        <w:t xml:space="preserve">#&gt;  rprojroot        1.3-2   2018-01-03 [1] CRAN (R 4.0.0)                  </w:t>
-      </w:r>
-      <w:r>
-        <w:br/>
-      </w:r>
-      <w:r>
-        <w:rPr>
-          <w:rStyle w:val="VerbatimChar"/>
-        </w:rPr>
-        <w:t xml:space="preserve">#&gt;  rstatix          0.6.0   2020-06-18 [1] CRAN (R 4.0.1)                  </w:t>
-      </w:r>
-      <w:r>
-        <w:br/>
-      </w:r>
-      <w:r>
-        <w:rPr>
-          <w:rStyle w:val="VerbatimChar"/>
-        </w:rPr>
-        <w:t xml:space="preserve">#&gt;  rstudioapi       0.11    2020-02-07 [1] CRAN (R 4.0.0)                  </w:t>
-      </w:r>
-      <w:r>
-        <w:br/>
-      </w:r>
-      <w:r>
-        <w:rPr>
-          <w:rStyle w:val="VerbatimChar"/>
-        </w:rPr>
-        <w:t xml:space="preserve">#&gt;  rvest            0.3.6   2020-07-25 [1] CRAN (R 4.0.2)                  </w:t>
-      </w:r>
-      <w:r>
-        <w:br/>
-      </w:r>
-      <w:r>
-        <w:rPr>
-          <w:rStyle w:val="VerbatimChar"/>
-        </w:rPr>
-        <w:t xml:space="preserve">#&gt;  sandwich         3.0-0   2020-10-02 [1] CRAN (R 4.0.2)                  </w:t>
-      </w:r>
-      <w:r>
-        <w:br/>
-      </w:r>
-      <w:r>
-        <w:rPr>
-          <w:rStyle w:val="VerbatimChar"/>
-        </w:rPr>
-        <w:t xml:space="preserve">#&gt;  scales           1.1.1   2020-05-11 [1] CRAN (R 4.0.0)                  </w:t>
-      </w:r>
-      <w:r>
-        <w:br/>
-      </w:r>
-      <w:r>
-        <w:rPr>
-          <w:rStyle w:val="VerbatimChar"/>
-        </w:rPr>
-        <w:t xml:space="preserve">#&gt;  sessioninfo      1.1.1   2018-11-05 [1] CRAN (R 4.0.0)                  </w:t>
-      </w:r>
-      <w:r>
-        <w:br/>
-      </w:r>
-      <w:r>
-        <w:rPr>
-          <w:rStyle w:val="VerbatimChar"/>
-        </w:rPr>
-        <w:t xml:space="preserve">#&gt;  snow             0.4-3   2018-09-14 [1] CRAN (R 4.0.2)                  </w:t>
-      </w:r>
-      <w:r>
-        <w:br/>
-      </w:r>
-      <w:r>
-        <w:rPr>
-          <w:rStyle w:val="VerbatimChar"/>
-        </w:rPr>
-        <w:t xml:space="preserve">#&gt;  sp             * 1.4-4   2020-10-07 [1] CRAN (R 4.0.2)                  </w:t>
-      </w:r>
-      <w:r>
-        <w:br/>
-      </w:r>
-      <w:r>
-        <w:rPr>
-          <w:rStyle w:val="VerbatimChar"/>
-        </w:rPr>
-        <w:t xml:space="preserve">#&gt;  spatstat         1.64-1  2020-05-12 [1] CRAN (R 4.0.0)                  </w:t>
-      </w:r>
-      <w:r>
-        <w:br/>
-      </w:r>
-      <w:r>
-        <w:rPr>
-          <w:rStyle w:val="VerbatimChar"/>
-        </w:rPr>
-        <w:t xml:space="preserve">#&gt;  spatstat.data    1.4-3   2020-01-26 [1] CRAN (R 4.0.0)                  </w:t>
-      </w:r>
-      <w:r>
-        <w:br/>
-      </w:r>
-      <w:r>
-        <w:rPr>
-          <w:rStyle w:val="VerbatimChar"/>
-        </w:rPr>
-        <w:t xml:space="preserve">#&gt;  spatstat.utils   1.17-0  2020-02-07 [1] CRAN (R 4.0.0)                  </w:t>
-      </w:r>
-      <w:r>
-        <w:br/>
-      </w:r>
-      <w:r>
-        <w:rPr>
-          <w:rStyle w:val="VerbatimChar"/>
-        </w:rPr>
-        <w:t xml:space="preserve">#&gt;  stringi          1.5.3   2020-09-09 [1] CRAN (R 4.0.2)                  </w:t>
-      </w:r>
-      <w:r>
-        <w:br/>
-      </w:r>
-      <w:r>
-        <w:rPr>
-          <w:rStyle w:val="VerbatimChar"/>
-        </w:rPr>
-        <w:t xml:space="preserve">#&gt;  stringr        * 1.4.0   2019-02-10 [1] CRAN (R 4.0.0)                  </w:t>
-      </w:r>
-      <w:r>
-        <w:br/>
-      </w:r>
-      <w:r>
-        <w:rPr>
-          <w:rStyle w:val="VerbatimChar"/>
-        </w:rPr>
-        <w:t xml:space="preserve">#&gt;  survival         3.2-7   2020-09-28 [1] CRAN (R 4.0.3)                  </w:t>
-      </w:r>
-      <w:r>
-        <w:br/>
-      </w:r>
-      <w:r>
-        <w:rPr>
-          <w:rStyle w:val="VerbatimChar"/>
-        </w:rPr>
-        <w:t xml:space="preserve">#&gt;  tensor           1.5     2012-05-05 [1] CRAN (R 4.0.0)                  </w:t>
-      </w:r>
-      <w:r>
-        <w:br/>
-      </w:r>
-      <w:r>
-        <w:rPr>
-          <w:rStyle w:val="VerbatimChar"/>
-        </w:rPr>
-        <w:t xml:space="preserve">#&gt;  testthat         2.3.2   2020-03-02 [1] CRAN (R 4.0.0)                  </w:t>
-      </w:r>
-      <w:r>
-        <w:br/>
-      </w:r>
-      <w:r>
-        <w:rPr>
-          <w:rStyle w:val="VerbatimChar"/>
-        </w:rPr>
-        <w:t xml:space="preserve">#&gt;  TH.data          1.0-10  2019-01-21 [1] CRAN (R 4.0.0)                  </w:t>
-      </w:r>
-      <w:r>
-        <w:br/>
-      </w:r>
-      <w:r>
-        <w:rPr>
-          <w:rStyle w:val="VerbatimChar"/>
-        </w:rPr>
-        <w:t xml:space="preserve">#&gt;  tibble         * 3.0.4   2020-10-12 [1] CRAN (R 4.0.2)                  </w:t>
-      </w:r>
-      <w:r>
-        <w:br/>
-      </w:r>
-      <w:r>
-        <w:rPr>
-          <w:rStyle w:val="VerbatimChar"/>
-        </w:rPr>
-        <w:t xml:space="preserve">#&gt;  tidyr          * 1.1.2   2020-08-27 [1] CRAN (R 4.0.2)                  </w:t>
-      </w:r>
-      <w:r>
-        <w:br/>
-      </w:r>
-      <w:r>
-        <w:rPr>
-          <w:rStyle w:val="VerbatimChar"/>
-        </w:rPr>
-        <w:t xml:space="preserve">#&gt;  tidyselect       1.1.0   2020-05-11 [1] CRAN (R 4.0.0)                  </w:t>
-      </w:r>
-      <w:r>
-        <w:br/>
-      </w:r>
-      <w:r>
-        <w:rPr>
-          <w:rStyle w:val="VerbatimChar"/>
-        </w:rPr>
-        <w:t xml:space="preserve">#&gt;  tidyverse      * 1.3.0   2019-11-21 [1] CRAN (R 4.0.2)                  </w:t>
-      </w:r>
-      <w:r>
-        <w:br/>
-      </w:r>
-      <w:r>
-        <w:rPr>
-          <w:rStyle w:val="VerbatimChar"/>
-        </w:rPr>
-        <w:t xml:space="preserve">#&gt;  usethis          1.6.3   2020-09-17 [1] CRAN (R 4.0.2)                  </w:t>
-      </w:r>
-      <w:r>
-        <w:br/>
-      </w:r>
-      <w:r>
-        <w:rPr>
-          <w:rStyle w:val="VerbatimChar"/>
-        </w:rPr>
-        <w:t xml:space="preserve">#&gt;  vctrs            0.3.4   2020-08-29 [1] CRAN (R 4.0.2)                  </w:t>
-      </w:r>
-      <w:r>
-        <w:br/>
-      </w:r>
-      <w:r>
-        <w:rPr>
-          <w:rStyle w:val="VerbatimChar"/>
-        </w:rPr>
-        <w:t xml:space="preserve">#&gt;  viridisLite      0.3.0   2018-02-01 [1] CRAN (R 4.0.0)                  </w:t>
-      </w:r>
-      <w:r>
-        <w:br/>
-      </w:r>
-      <w:r>
-        <w:rPr>
-          <w:rStyle w:val="VerbatimChar"/>
-        </w:rPr>
-        <w:t xml:space="preserve">#&gt;  withr            2.3.0   2020-09-22 [1] CRAN (R 4.0.2)                  </w:t>
-      </w:r>
-      <w:r>
-        <w:br/>
-      </w:r>
-      <w:r>
-        <w:rPr>
-          <w:rStyle w:val="VerbatimChar"/>
-        </w:rPr>
-        <w:t xml:space="preserve">#&gt;  xfun             0.18    2020-09-29 [1] CRAN (R 4.0.2)                  </w:t>
-      </w:r>
-      <w:r>
-        <w:br/>
-      </w:r>
-      <w:r>
-        <w:rPr>
-          <w:rStyle w:val="VerbatimChar"/>
-        </w:rPr>
-        <w:t xml:space="preserve">#&gt;  xml2             1.3.2   2020-04-23 [1] CRAN (R 4.0.0)                  </w:t>
-      </w:r>
-      <w:r>
-        <w:br/>
-      </w:r>
-      <w:r>
-        <w:rPr>
-          <w:rStyle w:val="VerbatimChar"/>
-        </w:rPr>
-        <w:t xml:space="preserve">#&gt;  yaml             2.2.1   2020-02-01 [1] CRAN (R 4.0.0)                  </w:t>
-      </w:r>
-      <w:r>
-        <w:br/>
-      </w:r>
-      <w:r>
-        <w:rPr>
-          <w:rStyle w:val="VerbatimChar"/>
-        </w:rPr>
-        <w:t xml:space="preserve">#&gt;  zip              2.1.1   2020-08-27 [1] CRAN (R 4.0.2)                  </w:t>
-      </w:r>
-      <w:r>
-        <w:br/>
-      </w:r>
-      <w:r>
-        <w:rPr>
-          <w:rStyle w:val="VerbatimChar"/>
-        </w:rPr>
-        <w:t xml:space="preserve">#&gt;  zoo              1.8-8   2020-05-02 [1] CRAN (R 4.0.0)                  </w:t>
+        <w:t xml:space="preserve">#&gt;  package        * version    date       lib source                            </w:t>
+      </w:r>
+      <w:r>
+        <w:br/>
+      </w:r>
+      <w:r>
+        <w:rPr>
+          <w:rStyle w:val="VerbatimChar"/>
+        </w:rPr>
+        <w:t xml:space="preserve">#&gt;  abind            1.4-5      2016-07-21 [2] CRAN (R 4.0.0)                    </w:t>
+      </w:r>
+      <w:r>
+        <w:br/>
+      </w:r>
+      <w:r>
+        <w:rPr>
+          <w:rStyle w:val="VerbatimChar"/>
+        </w:rPr>
+        <w:t xml:space="preserve">#&gt;  assertthat       0.2.1      2019-03-21 [2] CRAN (R 4.0.0)                    </w:t>
+      </w:r>
+      <w:r>
+        <w:br/>
+      </w:r>
+      <w:r>
+        <w:rPr>
+          <w:rStyle w:val="VerbatimChar"/>
+        </w:rPr>
+        <w:t xml:space="preserve">#&gt;  backports        1.1.10     2020-09-15 [2] CRAN (R 4.0.2)                    </w:t>
+      </w:r>
+      <w:r>
+        <w:br/>
+      </w:r>
+      <w:r>
+        <w:rPr>
+          <w:rStyle w:val="VerbatimChar"/>
+        </w:rPr>
+        <w:t xml:space="preserve">#&gt;  bitops           1.0-6      2013-08-17 [2] CRAN (R 4.0.0)                    </w:t>
+      </w:r>
+      <w:r>
+        <w:br/>
+      </w:r>
+      <w:r>
+        <w:rPr>
+          <w:rStyle w:val="VerbatimChar"/>
+        </w:rPr>
+        <w:t xml:space="preserve">#&gt;  blob             1.2.1      2020-01-20 [2] CRAN (R 4.0.2)                    </w:t>
+      </w:r>
+      <w:r>
+        <w:br/>
+      </w:r>
+      <w:r>
+        <w:rPr>
+          <w:rStyle w:val="VerbatimChar"/>
+        </w:rPr>
+        <w:t xml:space="preserve">#&gt;  bookdown         0.21       2020-10-13 [2] CRAN (R 4.0.2)                    </w:t>
+      </w:r>
+      <w:r>
+        <w:br/>
+      </w:r>
+      <w:r>
+        <w:rPr>
+          <w:rStyle w:val="VerbatimChar"/>
+        </w:rPr>
+        <w:t xml:space="preserve">#&gt;  broom            0.7.1      2020-10-02 [2] CRAN (R 4.0.2)                    </w:t>
+      </w:r>
+      <w:r>
+        <w:br/>
+      </w:r>
+      <w:r>
+        <w:rPr>
+          <w:rStyle w:val="VerbatimChar"/>
+        </w:rPr>
+        <w:t xml:space="preserve">#&gt;  callr            3.5.1      2020-10-13 [2] CRAN (R 4.0.2)                    </w:t>
+      </w:r>
+      <w:r>
+        <w:br/>
+      </w:r>
+      <w:r>
+        <w:rPr>
+          <w:rStyle w:val="VerbatimChar"/>
+        </w:rPr>
+        <w:t xml:space="preserve">#&gt;  car              3.0-10     2020-09-29 [2] CRAN (R 4.0.2)                    </w:t>
+      </w:r>
+      <w:r>
+        <w:br/>
+      </w:r>
+      <w:r>
+        <w:rPr>
+          <w:rStyle w:val="VerbatimChar"/>
+        </w:rPr>
+        <w:t xml:space="preserve">#&gt;  carData          3.0-4      2020-05-22 [2] CRAN (R 4.0.2)                    </w:t>
+      </w:r>
+      <w:r>
+        <w:br/>
+      </w:r>
+      <w:r>
+        <w:rPr>
+          <w:rStyle w:val="VerbatimChar"/>
+        </w:rPr>
+        <w:t xml:space="preserve">#&gt;  cellranger       1.1.0      2016-07-27 [2] CRAN (R 4.0.0)                    </w:t>
+      </w:r>
+      <w:r>
+        <w:br/>
+      </w:r>
+      <w:r>
+        <w:rPr>
+          <w:rStyle w:val="VerbatimChar"/>
+        </w:rPr>
+        <w:t xml:space="preserve">#&gt;  cli              2.2.0      2020-11-20 [1] CRAN (R 4.0.2)                    </w:t>
+      </w:r>
+      <w:r>
+        <w:br/>
+      </w:r>
+      <w:r>
+        <w:rPr>
+          <w:rStyle w:val="VerbatimChar"/>
+        </w:rPr>
+        <w:t xml:space="preserve">#&gt;  codetools        0.2-16     2018-12-24 [2] CRAN (R 4.0.3)                    </w:t>
+      </w:r>
+      <w:r>
+        <w:br/>
+      </w:r>
+      <w:r>
+        <w:rPr>
+          <w:rStyle w:val="VerbatimChar"/>
+        </w:rPr>
+        <w:t xml:space="preserve">#&gt;  colorspace       2.0-0      2020-11-11 [1] CRAN (R 4.0.2)                    </w:t>
+      </w:r>
+      <w:r>
+        <w:br/>
+      </w:r>
+      <w:r>
+        <w:rPr>
+          <w:rStyle w:val="VerbatimChar"/>
+        </w:rPr>
+        <w:t xml:space="preserve">#&gt;  cowplot        * 1.1.0      2020-09-08 [2] CRAN (R 4.0.2)                    </w:t>
+      </w:r>
+      <w:r>
+        <w:br/>
+      </w:r>
+      <w:r>
+        <w:rPr>
+          <w:rStyle w:val="VerbatimChar"/>
+        </w:rPr>
+        <w:t xml:space="preserve">#&gt;  crayon           1.3.4      2017-09-16 [2] CRAN (R 4.0.0)                    </w:t>
+      </w:r>
+      <w:r>
+        <w:br/>
+      </w:r>
+      <w:r>
+        <w:rPr>
+          <w:rStyle w:val="VerbatimChar"/>
+        </w:rPr>
+        <w:t xml:space="preserve">#&gt;  curl             4.3        2019-12-02 [2] CRAN (R 4.0.0)                    </w:t>
+      </w:r>
+      <w:r>
+        <w:br/>
+      </w:r>
+      <w:r>
+        <w:rPr>
+          <w:rStyle w:val="VerbatimChar"/>
+        </w:rPr>
+        <w:t xml:space="preserve">#&gt;  data.table       1.13.2     2020-10-19 [2] CRAN (R 4.0.2)                    </w:t>
+      </w:r>
+      <w:r>
+        <w:br/>
+      </w:r>
+      <w:r>
+        <w:rPr>
+          <w:rStyle w:val="VerbatimChar"/>
+        </w:rPr>
+        <w:t xml:space="preserve">#&gt;  DBI              1.1.0      2019-12-15 [2] CRAN (R 4.0.0)                    </w:t>
+      </w:r>
+      <w:r>
+        <w:br/>
+      </w:r>
+      <w:r>
+        <w:rPr>
+          <w:rStyle w:val="VerbatimChar"/>
+        </w:rPr>
+        <w:t xml:space="preserve">#&gt;  dbplyr           1.4.4      2020-05-27 [2] CRAN (R 4.0.2)                    </w:t>
+      </w:r>
+      <w:r>
+        <w:br/>
+      </w:r>
+      <w:r>
+        <w:rPr>
+          <w:rStyle w:val="VerbatimChar"/>
+        </w:rPr>
+        <w:t xml:space="preserve">#&gt;  deldir           0.1-29     2020-09-13 [1] CRAN (R 4.0.2)                    </w:t>
+      </w:r>
+      <w:r>
+        <w:br/>
+      </w:r>
+      <w:r>
+        <w:rPr>
+          <w:rStyle w:val="VerbatimChar"/>
+        </w:rPr>
+        <w:t xml:space="preserve">#&gt;  desc             1.2.0      2018-05-01 [2] CRAN (R 4.0.0)                    </w:t>
+      </w:r>
+      <w:r>
+        <w:br/>
+      </w:r>
+      <w:r>
+        <w:rPr>
+          <w:rStyle w:val="VerbatimChar"/>
+        </w:rPr>
+        <w:t xml:space="preserve">#&gt;  devtools         2.3.2      2020-09-18 [2] CRAN (R 4.0.2)                    </w:t>
+      </w:r>
+      <w:r>
+        <w:br/>
+      </w:r>
+      <w:r>
+        <w:rPr>
+          <w:rStyle w:val="VerbatimChar"/>
+        </w:rPr>
+        <w:t xml:space="preserve">#&gt;  digest           0.6.27     2020-10-24 [1] CRAN (R 4.0.2)                    </w:t>
+      </w:r>
+      <w:r>
+        <w:br/>
+      </w:r>
+      <w:r>
+        <w:rPr>
+          <w:rStyle w:val="VerbatimChar"/>
+        </w:rPr>
+        <w:t xml:space="preserve">#&gt;  doSNOW           1.0.19     2020-10-16 [1] CRAN (R 4.0.2)                    </w:t>
+      </w:r>
+      <w:r>
+        <w:br/>
+      </w:r>
+      <w:r>
+        <w:rPr>
+          <w:rStyle w:val="VerbatimChar"/>
+        </w:rPr>
+        <w:t xml:space="preserve">#&gt;  dplyr          * 1.0.2      2020-08-18 [2] CRAN (R 4.0.2)                    </w:t>
+      </w:r>
+      <w:r>
+        <w:br/>
+      </w:r>
+      <w:r>
+        <w:rPr>
+          <w:rStyle w:val="VerbatimChar"/>
+        </w:rPr>
+        <w:t xml:space="preserve">#&gt;  drc            * 3.0-1      2016-08-30 [1] CRAN (R 4.0.2)                    </w:t>
+      </w:r>
+      <w:r>
+        <w:br/>
+      </w:r>
+      <w:r>
+        <w:rPr>
+          <w:rStyle w:val="VerbatimChar"/>
+        </w:rPr>
+        <w:t xml:space="preserve">#&gt;  ellipsis         0.3.1      2020-05-15 [2] CRAN (R 4.0.0)                    </w:t>
+      </w:r>
+      <w:r>
+        <w:br/>
+      </w:r>
+      <w:r>
+        <w:rPr>
+          <w:rStyle w:val="VerbatimChar"/>
+        </w:rPr>
+        <w:t xml:space="preserve">#&gt;  evaluate         0.14       2019-05-28 [2] CRAN (R 4.0.0)                    </w:t>
+      </w:r>
+      <w:r>
+        <w:br/>
+      </w:r>
+      <w:r>
+        <w:rPr>
+          <w:rStyle w:val="VerbatimChar"/>
+        </w:rPr>
+        <w:t xml:space="preserve">#&gt;  fansi            0.4.1      2020-01-08 [2] CRAN (R 4.0.0)                    </w:t>
+      </w:r>
+      <w:r>
+        <w:br/>
+      </w:r>
+      <w:r>
+        <w:rPr>
+          <w:rStyle w:val="VerbatimChar"/>
+        </w:rPr>
+        <w:t xml:space="preserve">#&gt;  farver           2.0.3      2020-01-16 [2] CRAN (R 4.0.0)                    </w:t>
+      </w:r>
+      <w:r>
+        <w:br/>
+      </w:r>
+      <w:r>
+        <w:rPr>
+          <w:rStyle w:val="VerbatimChar"/>
+        </w:rPr>
+        <w:t xml:space="preserve">#&gt;  forcats        * 0.5.0      2020-03-01 [2] CRAN (R 4.0.0)                    </w:t>
+      </w:r>
+      <w:r>
+        <w:br/>
+      </w:r>
+      <w:r>
+        <w:rPr>
+          <w:rStyle w:val="VerbatimChar"/>
+        </w:rPr>
+        <w:t xml:space="preserve">#&gt;  foreach          1.5.1      2020-10-15 [2] CRAN (R 4.0.2)                    </w:t>
+      </w:r>
+      <w:r>
+        <w:br/>
+      </w:r>
+      <w:r>
+        <w:rPr>
+          <w:rStyle w:val="VerbatimChar"/>
+        </w:rPr>
+        <w:t xml:space="preserve">#&gt;  foreign          0.8-80     2020-05-24 [2] CRAN (R 4.0.3)                    </w:t>
+      </w:r>
+      <w:r>
+        <w:br/>
+      </w:r>
+      <w:r>
+        <w:rPr>
+          <w:rStyle w:val="VerbatimChar"/>
+        </w:rPr>
+        <w:t xml:space="preserve">#&gt;  fs               1.5.0      2020-07-31 [2] CRAN (R 4.0.2)                    </w:t>
+      </w:r>
+      <w:r>
+        <w:br/>
+      </w:r>
+      <w:r>
+        <w:rPr>
+          <w:rStyle w:val="VerbatimChar"/>
+        </w:rPr>
+        <w:t xml:space="preserve">#&gt;  generics         0.0.2      2018-11-29 [2] CRAN (R 4.0.0)                    </w:t>
+      </w:r>
+      <w:r>
+        <w:br/>
+      </w:r>
+      <w:r>
+        <w:rPr>
+          <w:rStyle w:val="VerbatimChar"/>
+        </w:rPr>
+        <w:t xml:space="preserve">#&gt;  ggmap          * 3.0.0      2019-02-05 [1] CRAN (R 4.0.2)                    </w:t>
+      </w:r>
+      <w:r>
+        <w:br/>
+      </w:r>
+      <w:r>
+        <w:rPr>
+          <w:rStyle w:val="VerbatimChar"/>
+        </w:rPr>
+        <w:t xml:space="preserve">#&gt;  ggplot2        * 3.3.2.9000 2020-12-18 [1] Github (tidyverse/ggplot2@9deb97b)</w:t>
+      </w:r>
+      <w:r>
+        <w:br/>
+      </w:r>
+      <w:r>
+        <w:rPr>
+          <w:rStyle w:val="VerbatimChar"/>
+        </w:rPr>
+        <w:t xml:space="preserve">#&gt;  ggpubr         * 0.4.0      2020-06-27 [1] CRAN (R 4.0.2)                    </w:t>
+      </w:r>
+      <w:r>
+        <w:br/>
+      </w:r>
+      <w:r>
+        <w:rPr>
+          <w:rStyle w:val="VerbatimChar"/>
+        </w:rPr>
+        <w:t xml:space="preserve">#&gt;  ggrepel        * 0.9.0      2020-10-23 [1] Github (slowkow/ggrepel@4d0ef50)  </w:t>
+      </w:r>
+      <w:r>
+        <w:br/>
+      </w:r>
+      <w:r>
+        <w:rPr>
+          <w:rStyle w:val="VerbatimChar"/>
+        </w:rPr>
+        <w:t xml:space="preserve">#&gt;  ggsignif         0.6.0      2019-08-08 [2] CRAN (R 4.0.0)                    </w:t>
+      </w:r>
+      <w:r>
+        <w:br/>
+      </w:r>
+      <w:r>
+        <w:rPr>
+          <w:rStyle w:val="VerbatimChar"/>
+        </w:rPr>
+        <w:t xml:space="preserve">#&gt;  glue           * 1.4.2      2020-08-27 [2] CRAN (R 4.0.2)                    </w:t>
+      </w:r>
+      <w:r>
+        <w:br/>
+      </w:r>
+      <w:r>
+        <w:rPr>
+          <w:rStyle w:val="VerbatimChar"/>
+        </w:rPr>
+        <w:t xml:space="preserve">#&gt;  goftest          1.2-2      2019-12-02 [1] CRAN (R 4.0.2)                    </w:t>
+      </w:r>
+      <w:r>
+        <w:br/>
+      </w:r>
+      <w:r>
+        <w:rPr>
+          <w:rStyle w:val="VerbatimChar"/>
+        </w:rPr>
+        <w:t xml:space="preserve">#&gt;  gtable           0.3.0      2019-03-25 [1] CRAN (R 4.0.2)                    </w:t>
+      </w:r>
+      <w:r>
+        <w:br/>
+      </w:r>
+      <w:r>
+        <w:rPr>
+          <w:rStyle w:val="VerbatimChar"/>
+        </w:rPr>
+        <w:t xml:space="preserve">#&gt;  gtools           3.8.2      2020-03-31 [1] CRAN (R 4.0.2)                    </w:t>
+      </w:r>
+      <w:r>
+        <w:br/>
+      </w:r>
+      <w:r>
+        <w:rPr>
+          <w:rStyle w:val="VerbatimChar"/>
+        </w:rPr>
+        <w:t xml:space="preserve">#&gt;  haven            2.3.1      2020-06-01 [2] CRAN (R 4.0.2)                    </w:t>
+      </w:r>
+      <w:r>
+        <w:br/>
+      </w:r>
+      <w:r>
+        <w:rPr>
+          <w:rStyle w:val="VerbatimChar"/>
+        </w:rPr>
+        <w:t xml:space="preserve">#&gt;  here           * 0.1        2017-05-28 [1] CRAN (R 4.0.2)                    </w:t>
+      </w:r>
+      <w:r>
+        <w:br/>
+      </w:r>
+      <w:r>
+        <w:rPr>
+          <w:rStyle w:val="VerbatimChar"/>
+        </w:rPr>
+        <w:t xml:space="preserve">#&gt;  highr            0.8        2019-03-20 [2] CRAN (R 4.0.0)                    </w:t>
+      </w:r>
+      <w:r>
+        <w:br/>
+      </w:r>
+      <w:r>
+        <w:rPr>
+          <w:rStyle w:val="VerbatimChar"/>
+        </w:rPr>
+        <w:t xml:space="preserve">#&gt;  hms              0.5.3      2020-01-08 [2] CRAN (R 4.0.0)                    </w:t>
+      </w:r>
+      <w:r>
+        <w:br/>
+      </w:r>
+      <w:r>
+        <w:rPr>
+          <w:rStyle w:val="VerbatimChar"/>
+        </w:rPr>
+        <w:t xml:space="preserve">#&gt;  htmltools        0.5.0      2020-06-16 [2] CRAN (R 4.0.0)                    </w:t>
+      </w:r>
+      <w:r>
+        <w:br/>
+      </w:r>
+      <w:r>
+        <w:rPr>
+          <w:rStyle w:val="VerbatimChar"/>
+        </w:rPr>
+        <w:t xml:space="preserve">#&gt;  httr             1.4.2      2020-07-20 [2] CRAN (R 4.0.2)                    </w:t>
+      </w:r>
+      <w:r>
+        <w:br/>
+      </w:r>
+      <w:r>
+        <w:rPr>
+          <w:rStyle w:val="VerbatimChar"/>
+        </w:rPr>
+        <w:t xml:space="preserve">#&gt;  iterators        1.0.13     2020-10-15 [2] CRAN (R 4.0.2)                    </w:t>
+      </w:r>
+      <w:r>
+        <w:br/>
+      </w:r>
+      <w:r>
+        <w:rPr>
+          <w:rStyle w:val="VerbatimChar"/>
+        </w:rPr>
+        <w:t xml:space="preserve">#&gt;  jpeg             0.1-8.1    2019-10-24 [1] CRAN (R 4.0.2)                    </w:t>
+      </w:r>
+      <w:r>
+        <w:br/>
+      </w:r>
+      <w:r>
+        <w:rPr>
+          <w:rStyle w:val="VerbatimChar"/>
+        </w:rPr>
+        <w:t xml:space="preserve">#&gt;  jsonlite         1.7.2      2020-12-09 [1] CRAN (R 4.0.2)                    </w:t>
+      </w:r>
+      <w:r>
+        <w:br/>
+      </w:r>
+      <w:r>
+        <w:rPr>
+          <w:rStyle w:val="VerbatimChar"/>
+        </w:rPr>
+        <w:t xml:space="preserve">#&gt;  knitr            1.30       2020-09-22 [2] CRAN (R 4.0.2)                    </w:t>
+      </w:r>
+      <w:r>
+        <w:br/>
+      </w:r>
+      <w:r>
+        <w:rPr>
+          <w:rStyle w:val="VerbatimChar"/>
+        </w:rPr>
+        <w:t xml:space="preserve">#&gt;  labeling         0.4.2      2020-10-20 [1] CRAN (R 4.0.2)                    </w:t>
+      </w:r>
+      <w:r>
+        <w:br/>
+      </w:r>
+      <w:r>
+        <w:rPr>
+          <w:rStyle w:val="VerbatimChar"/>
+        </w:rPr>
+        <w:t xml:space="preserve">#&gt;  lattice        * 0.20-41    2020-04-02 [2] CRAN (R 4.0.3)                    </w:t>
+      </w:r>
+      <w:r>
+        <w:br/>
+      </w:r>
+      <w:r>
+        <w:rPr>
+          <w:rStyle w:val="VerbatimChar"/>
+        </w:rPr>
+        <w:t xml:space="preserve">#&gt;  legendMap      * 1.0        2020-12-18 [1] Github (3wen/legendMap@707f00c)   </w:t>
+      </w:r>
+      <w:r>
+        <w:br/>
+      </w:r>
+      <w:r>
+        <w:rPr>
+          <w:rStyle w:val="VerbatimChar"/>
+        </w:rPr>
+        <w:t xml:space="preserve">#&gt;  lifecycle        0.2.0      2020-03-06 [2] CRAN (R 4.0.0)                    </w:t>
+      </w:r>
+      <w:r>
+        <w:br/>
+      </w:r>
+      <w:r>
+        <w:rPr>
+          <w:rStyle w:val="VerbatimChar"/>
+        </w:rPr>
+        <w:t xml:space="preserve">#&gt;  lubridate        1.7.9      2020-06-08 [2] CRAN (R 4.0.2)                    </w:t>
+      </w:r>
+      <w:r>
+        <w:br/>
+      </w:r>
+      <w:r>
+        <w:rPr>
+          <w:rStyle w:val="VerbatimChar"/>
+        </w:rPr>
+        <w:t xml:space="preserve">#&gt;  magrittr       * 2.0.1      2020-11-17 [1] CRAN (R 4.0.2)                    </w:t>
+      </w:r>
+      <w:r>
+        <w:br/>
+      </w:r>
+      <w:r>
+        <w:rPr>
+          <w:rStyle w:val="VerbatimChar"/>
+        </w:rPr>
+        <w:t xml:space="preserve">#&gt;  maps           * 3.3.0      2018-04-03 [1] CRAN (R 4.0.2)                    </w:t>
+      </w:r>
+      <w:r>
+        <w:br/>
+      </w:r>
+      <w:r>
+        <w:rPr>
+          <w:rStyle w:val="VerbatimChar"/>
+        </w:rPr>
+        <w:t xml:space="preserve">#&gt;  maptools       * 1.0-2      2020-08-24 [1] CRAN (R 4.0.2)                    </w:t>
+      </w:r>
+      <w:r>
+        <w:br/>
+      </w:r>
+      <w:r>
+        <w:rPr>
+          <w:rStyle w:val="VerbatimChar"/>
+        </w:rPr>
+        <w:t xml:space="preserve">#&gt;  MASS           * 7.3-53     2020-09-09 [2] CRAN (R 4.0.3)                    </w:t>
+      </w:r>
+      <w:r>
+        <w:br/>
+      </w:r>
+      <w:r>
+        <w:rPr>
+          <w:rStyle w:val="VerbatimChar"/>
+        </w:rPr>
+        <w:t xml:space="preserve">#&gt;  Matrix           1.2-18     2019-11-27 [2] CRAN (R 4.0.3)                    </w:t>
+      </w:r>
+      <w:r>
+        <w:br/>
+      </w:r>
+      <w:r>
+        <w:rPr>
+          <w:rStyle w:val="VerbatimChar"/>
+        </w:rPr>
+        <w:t xml:space="preserve">#&gt;  memoise          1.1.0      2017-04-21 [2] CRAN (R 4.0.0)                    </w:t>
+      </w:r>
+      <w:r>
+        <w:br/>
+      </w:r>
+      <w:r>
+        <w:rPr>
+          <w:rStyle w:val="VerbatimChar"/>
+        </w:rPr>
+        <w:t xml:space="preserve">#&gt;  mgcv             1.8-33     2020-08-27 [2] CRAN (R 4.0.3)                    </w:t>
+      </w:r>
+      <w:r>
+        <w:br/>
+      </w:r>
+      <w:r>
+        <w:rPr>
+          <w:rStyle w:val="VerbatimChar"/>
+        </w:rPr>
+        <w:t xml:space="preserve">#&gt;  modelr           0.1.8      2020-05-19 [2] CRAN (R 4.0.2)                    </w:t>
+      </w:r>
+      <w:r>
+        <w:br/>
+      </w:r>
+      <w:r>
+        <w:rPr>
+          <w:rStyle w:val="VerbatimChar"/>
+        </w:rPr>
+        <w:t xml:space="preserve">#&gt;  multcomp         1.4-14     2020-09-23 [1] CRAN (R 4.0.2)                    </w:t>
+      </w:r>
+      <w:r>
+        <w:br/>
+      </w:r>
+      <w:r>
+        <w:rPr>
+          <w:rStyle w:val="VerbatimChar"/>
+        </w:rPr>
+        <w:t xml:space="preserve">#&gt;  munsell          0.5.0      2018-06-12 [2] CRAN (R 4.0.0)                    </w:t>
+      </w:r>
+      <w:r>
+        <w:br/>
+      </w:r>
+      <w:r>
+        <w:rPr>
+          <w:rStyle w:val="VerbatimChar"/>
+        </w:rPr>
+        <w:t xml:space="preserve">#&gt;  mvtnorm          1.1-1      2020-06-09 [1] CRAN (R 4.0.2)                    </w:t>
+      </w:r>
+      <w:r>
+        <w:br/>
+      </w:r>
+      <w:r>
+        <w:rPr>
+          <w:rStyle w:val="VerbatimChar"/>
+        </w:rPr>
+        <w:t xml:space="preserve">#&gt;  ncdf4          * 1.17       2019-10-23 [1] CRAN (R 4.0.2)                    </w:t>
+      </w:r>
+      <w:r>
+        <w:br/>
+      </w:r>
+      <w:r>
+        <w:rPr>
+          <w:rStyle w:val="VerbatimChar"/>
+        </w:rPr>
+        <w:t xml:space="preserve">#&gt;  nlme             3.1-149    2020-08-23 [2] CRAN (R 4.0.3)                    </w:t>
+      </w:r>
+      <w:r>
+        <w:br/>
+      </w:r>
+      <w:r>
+        <w:rPr>
+          <w:rStyle w:val="VerbatimChar"/>
+        </w:rPr>
+        <w:t xml:space="preserve">#&gt;  openxlsx         4.2.2      2020-09-17 [2] CRAN (R 4.0.2)                    </w:t>
+      </w:r>
+      <w:r>
+        <w:br/>
+      </w:r>
+      <w:r>
+        <w:rPr>
+          <w:rStyle w:val="VerbatimChar"/>
+        </w:rPr>
+        <w:t xml:space="preserve">#&gt;  pillar           1.4.7      2020-11-20 [1] CRAN (R 4.0.2)                    </w:t>
+      </w:r>
+      <w:r>
+        <w:br/>
+      </w:r>
+      <w:r>
+        <w:rPr>
+          <w:rStyle w:val="VerbatimChar"/>
+        </w:rPr>
+        <w:t xml:space="preserve">#&gt;  pkgbuild         1.2.0      2020-12-15 [1] CRAN (R 4.0.2)                    </w:t>
+      </w:r>
+      <w:r>
+        <w:br/>
+      </w:r>
+      <w:r>
+        <w:rPr>
+          <w:rStyle w:val="VerbatimChar"/>
+        </w:rPr>
+        <w:t xml:space="preserve">#&gt;  pkgconfig        2.0.3      2019-09-22 [2] CRAN (R 4.0.0)                    </w:t>
+      </w:r>
+      <w:r>
+        <w:br/>
+      </w:r>
+      <w:r>
+        <w:rPr>
+          <w:rStyle w:val="VerbatimChar"/>
+        </w:rPr>
+        <w:t xml:space="preserve">#&gt;  pkgload          1.1.0      2020-05-29 [2] CRAN (R 4.0.0)                    </w:t>
+      </w:r>
+      <w:r>
+        <w:br/>
+      </w:r>
+      <w:r>
+        <w:rPr>
+          <w:rStyle w:val="VerbatimChar"/>
+        </w:rPr>
+        <w:t xml:space="preserve">#&gt;  plotrix          3.7-8      2020-04-16 [1] CRAN (R 4.0.2)                    </w:t>
+      </w:r>
+      <w:r>
+        <w:br/>
+      </w:r>
+      <w:r>
+        <w:rPr>
+          <w:rStyle w:val="VerbatimChar"/>
+        </w:rPr>
+        <w:t xml:space="preserve">#&gt;  plyr             1.8.6      2020-03-03 [2] CRAN (R 4.0.0)                    </w:t>
+      </w:r>
+      <w:r>
+        <w:br/>
+      </w:r>
+      <w:r>
+        <w:rPr>
+          <w:rStyle w:val="VerbatimChar"/>
+        </w:rPr>
+        <w:t xml:space="preserve">#&gt;  png              0.1-7      2013-12-03 [1] CRAN (R 4.0.2)                    </w:t>
+      </w:r>
+      <w:r>
+        <w:br/>
+      </w:r>
+      <w:r>
+        <w:rPr>
+          <w:rStyle w:val="VerbatimChar"/>
+        </w:rPr>
+        <w:t xml:space="preserve">#&gt;  polyclip         1.10-0     2019-03-14 [1] CRAN (R 4.0.2)                    </w:t>
+      </w:r>
+      <w:r>
+        <w:br/>
+      </w:r>
+      <w:r>
+        <w:rPr>
+          <w:rStyle w:val="VerbatimChar"/>
+        </w:rPr>
+        <w:t xml:space="preserve">#&gt;  prettyunits      1.1.1      2020-01-24 [2] CRAN (R 4.0.0)                    </w:t>
+      </w:r>
+      <w:r>
+        <w:br/>
+      </w:r>
+      <w:r>
+        <w:rPr>
+          <w:rStyle w:val="VerbatimChar"/>
+        </w:rPr>
+        <w:t xml:space="preserve">#&gt;  processx         3.4.5      2020-11-30 [1] CRAN (R 4.0.2)                    </w:t>
+      </w:r>
+      <w:r>
+        <w:br/>
+      </w:r>
+      <w:r>
+        <w:rPr>
+          <w:rStyle w:val="VerbatimChar"/>
+        </w:rPr>
+        <w:t xml:space="preserve">#&gt;  ps               1.5.0      2020-12-05 [1] CRAN (R 4.0.2)                    </w:t>
+      </w:r>
+      <w:r>
+        <w:br/>
+      </w:r>
+      <w:r>
+        <w:rPr>
+          <w:rStyle w:val="VerbatimChar"/>
+        </w:rPr>
+        <w:t xml:space="preserve">#&gt;  purrr          * 0.3.4      2020-04-17 [2] CRAN (R 4.0.0)                    </w:t>
+      </w:r>
+      <w:r>
+        <w:br/>
+      </w:r>
+      <w:r>
+        <w:rPr>
+          <w:rStyle w:val="VerbatimChar"/>
+        </w:rPr>
+        <w:t xml:space="preserve">#&gt;  R6               2.5.0      2020-10-28 [1] CRAN (R 4.0.2)                    </w:t>
+      </w:r>
+      <w:r>
+        <w:br/>
+      </w:r>
+      <w:r>
+        <w:rPr>
+          <w:rStyle w:val="VerbatimChar"/>
+        </w:rPr>
+        <w:t xml:space="preserve">#&gt;  raster         * 3.3-13     2020-07-17 [1] CRAN (R 4.0.2)                    </w:t>
+      </w:r>
+      <w:r>
+        <w:br/>
+      </w:r>
+      <w:r>
+        <w:rPr>
+          <w:rStyle w:val="VerbatimChar"/>
+        </w:rPr>
+        <w:t xml:space="preserve">#&gt;  rcarbon        * 1.4.1      2020-10-06 [1] CRAN (R 4.0.2)                    </w:t>
+      </w:r>
+      <w:r>
+        <w:br/>
+      </w:r>
+      <w:r>
+        <w:rPr>
+          <w:rStyle w:val="VerbatimChar"/>
+        </w:rPr>
+        <w:t xml:space="preserve">#&gt;  Rcpp             1.0.5      2020-07-06 [2] CRAN (R 4.0.2)                    </w:t>
+      </w:r>
+      <w:r>
+        <w:br/>
+      </w:r>
+      <w:r>
+        <w:rPr>
+          <w:rStyle w:val="VerbatimChar"/>
+        </w:rPr>
+        <w:t xml:space="preserve">#&gt;  readr          * 1.4.0      2020-10-05 [2] CRAN (R 4.0.2)                    </w:t>
+      </w:r>
+      <w:r>
+        <w:br/>
+      </w:r>
+      <w:r>
+        <w:rPr>
+          <w:rStyle w:val="VerbatimChar"/>
+        </w:rPr>
+        <w:t xml:space="preserve">#&gt;  readxl           1.3.1      2019-03-13 [2] CRAN (R 4.0.0)                    </w:t>
+      </w:r>
+      <w:r>
+        <w:br/>
+      </w:r>
+      <w:r>
+        <w:rPr>
+          <w:rStyle w:val="VerbatimChar"/>
+        </w:rPr>
+        <w:t xml:space="preserve">#&gt;  remotes          2.2.0      2020-07-21 [2] CRAN (R 4.0.2)                    </w:t>
+      </w:r>
+      <w:r>
+        <w:br/>
+      </w:r>
+      <w:r>
+        <w:rPr>
+          <w:rStyle w:val="VerbatimChar"/>
+        </w:rPr>
+        <w:t xml:space="preserve">#&gt;  reprex           0.3.0      2019-05-16 [2] CRAN (R 4.0.0)                    </w:t>
+      </w:r>
+      <w:r>
+        <w:br/>
+      </w:r>
+      <w:r>
+        <w:rPr>
+          <w:rStyle w:val="VerbatimChar"/>
+        </w:rPr>
+        <w:t xml:space="preserve">#&gt;  rgdal            1.5-18     2020-10-13 [1] CRAN (R 4.0.2)                    </w:t>
+      </w:r>
+      <w:r>
+        <w:br/>
+      </w:r>
+      <w:r>
+        <w:rPr>
+          <w:rStyle w:val="VerbatimChar"/>
+        </w:rPr>
+        <w:t xml:space="preserve">#&gt;  rgeos            0.5-5      2020-09-07 [1] CRAN (R 4.0.2)                    </w:t>
+      </w:r>
+      <w:r>
+        <w:br/>
+      </w:r>
+      <w:r>
+        <w:rPr>
+          <w:rStyle w:val="VerbatimChar"/>
+        </w:rPr>
+        <w:t xml:space="preserve">#&gt;  RgoogleMaps      1.4.5.3    2020-02-12 [1] CRAN (R 4.0.2)                    </w:t>
+      </w:r>
+      <w:r>
+        <w:br/>
+      </w:r>
+      <w:r>
+        <w:rPr>
+          <w:rStyle w:val="VerbatimChar"/>
+        </w:rPr>
+        <w:t xml:space="preserve">#&gt;  rio              0.5.16     2018-11-26 [1] CRAN (R 4.0.2)                    </w:t>
+      </w:r>
+      <w:r>
+        <w:br/>
+      </w:r>
+      <w:r>
+        <w:rPr>
+          <w:rStyle w:val="VerbatimChar"/>
+        </w:rPr>
+        <w:t xml:space="preserve">#&gt;  rjson            0.2.20     2018-06-08 [1] CRAN (R 4.0.2)                    </w:t>
+      </w:r>
+      <w:r>
+        <w:br/>
+      </w:r>
+      <w:r>
+        <w:rPr>
+          <w:rStyle w:val="VerbatimChar"/>
+        </w:rPr>
+        <w:t xml:space="preserve">#&gt;  rlang            0.4.9      2020-11-26 [1] CRAN (R 4.0.2)                    </w:t>
+      </w:r>
+      <w:r>
+        <w:br/>
+      </w:r>
+      <w:r>
+        <w:rPr>
+          <w:rStyle w:val="VerbatimChar"/>
+        </w:rPr>
+        <w:t xml:space="preserve">#&gt;  rmarkdown        2.5        2020-10-21 [1] CRAN (R 4.0.3)                    </w:t>
+      </w:r>
+      <w:r>
+        <w:br/>
+      </w:r>
+      <w:r>
+        <w:rPr>
+          <w:rStyle w:val="VerbatimChar"/>
+        </w:rPr>
+        <w:t xml:space="preserve">#&gt;  rpart            4.1-15     2019-04-12 [2] CRAN (R 4.0.3)                    </w:t>
+      </w:r>
+      <w:r>
+        <w:br/>
+      </w:r>
+      <w:r>
+        <w:rPr>
+          <w:rStyle w:val="VerbatimChar"/>
+        </w:rPr>
+        <w:t xml:space="preserve">#&gt;  rprojroot        2.0.2      2020-11-15 [1] CRAN (R 4.0.2)                    </w:t>
+      </w:r>
+      <w:r>
+        <w:br/>
+      </w:r>
+      <w:r>
+        <w:rPr>
+          <w:rStyle w:val="VerbatimChar"/>
+        </w:rPr>
+        <w:t xml:space="preserve">#&gt;  rstatix          0.6.0      2020-06-18 [2] CRAN (R 4.0.2)                    </w:t>
+      </w:r>
+      <w:r>
+        <w:br/>
+      </w:r>
+      <w:r>
+        <w:rPr>
+          <w:rStyle w:val="VerbatimChar"/>
+        </w:rPr>
+        <w:t xml:space="preserve">#&gt;  rstudioapi       0.13       2020-11-12 [1] CRAN (R 4.0.2)                    </w:t>
+      </w:r>
+      <w:r>
+        <w:br/>
+      </w:r>
+      <w:r>
+        <w:rPr>
+          <w:rStyle w:val="VerbatimChar"/>
+        </w:rPr>
+        <w:t xml:space="preserve">#&gt;  rvest            0.3.6      2020-07-25 [2] CRAN (R 4.0.2)                    </w:t>
+      </w:r>
+      <w:r>
+        <w:br/>
+      </w:r>
+      <w:r>
+        <w:rPr>
+          <w:rStyle w:val="VerbatimChar"/>
+        </w:rPr>
+        <w:t xml:space="preserve">#&gt;  sandwich         3.0-0      2020-10-02 [1] CRAN (R 4.0.2)                    </w:t>
+      </w:r>
+      <w:r>
+        <w:br/>
+      </w:r>
+      <w:r>
+        <w:rPr>
+          <w:rStyle w:val="VerbatimChar"/>
+        </w:rPr>
+        <w:t xml:space="preserve">#&gt;  scales           1.1.1      2020-05-11 [2] CRAN (R 4.0.0)                    </w:t>
+      </w:r>
+      <w:r>
+        <w:br/>
+      </w:r>
+      <w:r>
+        <w:rPr>
+          <w:rStyle w:val="VerbatimChar"/>
+        </w:rPr>
+        <w:t xml:space="preserve">#&gt;  sessioninfo      1.1.1      2018-11-05 [2] CRAN (R 4.0.0)                    </w:t>
+      </w:r>
+      <w:r>
+        <w:br/>
+      </w:r>
+      <w:r>
+        <w:rPr>
+          <w:rStyle w:val="VerbatimChar"/>
+        </w:rPr>
+        <w:t xml:space="preserve">#&gt;  snow             0.4-3      2018-09-14 [1] CRAN (R 4.0.2)                    </w:t>
+      </w:r>
+      <w:r>
+        <w:br/>
+      </w:r>
+      <w:r>
+        <w:rPr>
+          <w:rStyle w:val="VerbatimChar"/>
+        </w:rPr>
+        <w:t xml:space="preserve">#&gt;  sp             * 1.4-4      2020-10-07 [1] CRAN (R 4.0.2)                    </w:t>
+      </w:r>
+      <w:r>
+        <w:br/>
+      </w:r>
+      <w:r>
+        <w:rPr>
+          <w:rStyle w:val="VerbatimChar"/>
+        </w:rPr>
+        <w:t xml:space="preserve">#&gt;  spatstat         1.64-1     2020-05-12 [1] CRAN (R 4.0.2)                    </w:t>
+      </w:r>
+      <w:r>
+        <w:br/>
+      </w:r>
+      <w:r>
+        <w:rPr>
+          <w:rStyle w:val="VerbatimChar"/>
+        </w:rPr>
+        <w:t xml:space="preserve">#&gt;  spatstat.data    1.4-3      2020-01-26 [1] CRAN (R 4.0.2)                    </w:t>
+      </w:r>
+      <w:r>
+        <w:br/>
+      </w:r>
+      <w:r>
+        <w:rPr>
+          <w:rStyle w:val="VerbatimChar"/>
+        </w:rPr>
+        <w:t xml:space="preserve">#&gt;  spatstat.utils   1.17-0     2020-02-07 [1] CRAN (R 4.0.2)                    </w:t>
+      </w:r>
+      <w:r>
+        <w:br/>
+      </w:r>
+      <w:r>
+        <w:rPr>
+          <w:rStyle w:val="VerbatimChar"/>
+        </w:rPr>
+        <w:t xml:space="preserve">#&gt;  stringi          1.5.3      2020-09-09 [2] CRAN (R 4.0.2)                    </w:t>
+      </w:r>
+      <w:r>
+        <w:br/>
+      </w:r>
+      <w:r>
+        <w:rPr>
+          <w:rStyle w:val="VerbatimChar"/>
+        </w:rPr>
+        <w:t xml:space="preserve">#&gt;  stringr        * 1.4.0      2019-02-10 [2] CRAN (R 4.0.0)                    </w:t>
+      </w:r>
+      <w:r>
+        <w:br/>
+      </w:r>
+      <w:r>
+        <w:rPr>
+          <w:rStyle w:val="VerbatimChar"/>
+        </w:rPr>
+        <w:t xml:space="preserve">#&gt;  survival         3.2-7      2020-09-28 [2] CRAN (R 4.0.3)                    </w:t>
+      </w:r>
+      <w:r>
+        <w:br/>
+      </w:r>
+      <w:r>
+        <w:rPr>
+          <w:rStyle w:val="VerbatimChar"/>
+        </w:rPr>
+        <w:t xml:space="preserve">#&gt;  tensor           1.5        2012-05-05 [1] CRAN (R 4.0.2)                    </w:t>
+      </w:r>
+      <w:r>
+        <w:br/>
+      </w:r>
+      <w:r>
+        <w:rPr>
+          <w:rStyle w:val="VerbatimChar"/>
+        </w:rPr>
+        <w:t xml:space="preserve">#&gt;  testthat         3.0.1      2020-12-17 [1] CRAN (R 4.0.3)                    </w:t>
+      </w:r>
+      <w:r>
+        <w:br/>
+      </w:r>
+      <w:r>
+        <w:rPr>
+          <w:rStyle w:val="VerbatimChar"/>
+        </w:rPr>
+        <w:t xml:space="preserve">#&gt;  TH.data          1.0-10     2019-01-21 [1] CRAN (R 4.0.2)                    </w:t>
+      </w:r>
+      <w:r>
+        <w:br/>
+      </w:r>
+      <w:r>
+        <w:rPr>
+          <w:rStyle w:val="VerbatimChar"/>
+        </w:rPr>
+        <w:t xml:space="preserve">#&gt;  tibble         * 3.0.4      2020-10-12 [2] CRAN (R 4.0.2)                    </w:t>
+      </w:r>
+      <w:r>
+        <w:br/>
+      </w:r>
+      <w:r>
+        <w:rPr>
+          <w:rStyle w:val="VerbatimChar"/>
+        </w:rPr>
+        <w:t xml:space="preserve">#&gt;  tidyr          * 1.1.2      2020-08-27 [2] CRAN (R 4.0.2)                    </w:t>
+      </w:r>
+      <w:r>
+        <w:br/>
+      </w:r>
+      <w:r>
+        <w:rPr>
+          <w:rStyle w:val="VerbatimChar"/>
+        </w:rPr>
+        <w:t xml:space="preserve">#&gt;  tidyselect       1.1.0      2020-05-11 [2] CRAN (R 4.0.0)                    </w:t>
+      </w:r>
+      <w:r>
+        <w:br/>
+      </w:r>
+      <w:r>
+        <w:rPr>
+          <w:rStyle w:val="VerbatimChar"/>
+        </w:rPr>
+        <w:t xml:space="preserve">#&gt;  tidyverse      * 1.3.0      2019-11-21 [2] CRAN (R 4.0.0)                    </w:t>
+      </w:r>
+      <w:r>
+        <w:br/>
+      </w:r>
+      <w:r>
+        <w:rPr>
+          <w:rStyle w:val="VerbatimChar"/>
+        </w:rPr>
+        <w:t xml:space="preserve">#&gt;  usethis          1.6.3      2020-09-17 [2] CRAN (R 4.0.2)                    </w:t>
+      </w:r>
+      <w:r>
+        <w:br/>
+      </w:r>
+      <w:r>
+        <w:rPr>
+          <w:rStyle w:val="VerbatimChar"/>
+        </w:rPr>
+        <w:t xml:space="preserve">#&gt;  vctrs            0.3.6      2020-12-17 [1] CRAN (R 4.0.3)                    </w:t>
+      </w:r>
+      <w:r>
+        <w:br/>
+      </w:r>
+      <w:r>
+        <w:rPr>
+          <w:rStyle w:val="VerbatimChar"/>
+        </w:rPr>
+        <w:t xml:space="preserve">#&gt;  viridisLite      0.3.0      2018-02-01 [2] CRAN (R 4.0.0)                    </w:t>
+      </w:r>
+      <w:r>
+        <w:br/>
+      </w:r>
+      <w:r>
+        <w:rPr>
+          <w:rStyle w:val="VerbatimChar"/>
+        </w:rPr>
+        <w:t xml:space="preserve">#&gt;  withr            2.3.0      2020-09-22 [2] CRAN (R 4.0.2)                    </w:t>
+      </w:r>
+      <w:r>
+        <w:br/>
+      </w:r>
+      <w:r>
+        <w:rPr>
+          <w:rStyle w:val="VerbatimChar"/>
+        </w:rPr>
+        <w:t xml:space="preserve">#&gt;  xfun             0.18       2020-09-29 [2] CRAN (R 4.0.2)                    </w:t>
+      </w:r>
+      <w:r>
+        <w:br/>
+      </w:r>
+      <w:r>
+        <w:rPr>
+          <w:rStyle w:val="VerbatimChar"/>
+        </w:rPr>
+        <w:t xml:space="preserve">#&gt;  xml2             1.3.2      2020-04-23 [2] CRAN (R 4.0.0)                    </w:t>
+      </w:r>
+      <w:r>
+        <w:br/>
+      </w:r>
+      <w:r>
+        <w:rPr>
+          <w:rStyle w:val="VerbatimChar"/>
+        </w:rPr>
+        <w:t xml:space="preserve">#&gt;  yaml             2.2.1      2020-02-01 [2] CRAN (R 4.0.0)                    </w:t>
+      </w:r>
+      <w:r>
+        <w:br/>
+      </w:r>
+      <w:r>
+        <w:rPr>
+          <w:rStyle w:val="VerbatimChar"/>
+        </w:rPr>
+        <w:t xml:space="preserve">#&gt;  zip              2.1.1      2020-08-27 [2] CRAN (R 4.0.2)                    </w:t>
+      </w:r>
+      <w:r>
+        <w:br/>
+      </w:r>
+      <w:r>
+        <w:rPr>
+          <w:rStyle w:val="VerbatimChar"/>
+        </w:rPr>
+        <w:t xml:space="preserve">#&gt;  zoo              1.8-8      2020-05-02 [1] CRAN (R 4.0.2)                    </w:t>
       </w:r>
       <w:r>
         <w:br/>
@@ -5653,7 +5671,16 @@
         <w:rPr>
           <w:rStyle w:val="VerbatimChar"/>
         </w:rPr>
-        <w:t xml:space="preserve">#&gt; [1] /Library/Frameworks/R.framework/Versions/4.0/Resources/library</w:t>
+        <w:t xml:space="preserve">#&gt; [1] /Users/gayoungp/Library/R/4.0/library</w:t>
+      </w:r>
+      <w:r>
+        <w:br/>
+      </w:r>
+      <w:r>
+        <w:rPr>
+          <w:rStyle w:val="VerbatimChar"/>
+        </w:rPr>
+        <w:t xml:space="preserve">#&gt; [2] /Library/Frameworks/R.framework/Versions/4.0/Resources/library</w:t>
       </w:r>
     </w:p>
     <w:p>
@@ -5672,25 +5699,25 @@
         <w:rPr>
           <w:rStyle w:val="VerbatimChar"/>
         </w:rPr>
-        <w:t xml:space="preserve">#&gt; Local:    master /Users/bmarwick/Desktop/koreapaleolithicmobilityoccupation</w:t>
-      </w:r>
-      <w:r>
-        <w:br/>
-      </w:r>
-      <w:r>
-        <w:rPr>
-          <w:rStyle w:val="VerbatimChar"/>
-        </w:rPr>
-        <w:t xml:space="preserve">#&gt; Remote:   master @ origin (https://github.com/parkgayoung/koreapaleolithicmobilityoccupation)</w:t>
-      </w:r>
-      <w:r>
-        <w:br/>
-      </w:r>
-      <w:r>
-        <w:rPr>
-          <w:rStyle w:val="VerbatimChar"/>
-        </w:rPr>
-        <w:t xml:space="preserve">#&gt; Head:     [b009e59] 2020-12-16: suppress section numbers in output, stop superflous world map from appearing</w:t>
+        <w:t xml:space="preserve">#&gt; Local:    master /Users/gayoungp/koreapaleolithicmobilityoccupation</w:t>
+      </w:r>
+      <w:r>
+        <w:br/>
+      </w:r>
+      <w:r>
+        <w:rPr>
+          <w:rStyle w:val="VerbatimChar"/>
+        </w:rPr>
+        <w:t xml:space="preserve">#&gt; Remote:   master @ origin (https://github.com/parkgayoung/koreapaleolithicmobilityoccupation.git)</w:t>
+      </w:r>
+      <w:r>
+        <w:br/>
+      </w:r>
+      <w:r>
+        <w:rPr>
+          <w:rStyle w:val="VerbatimChar"/>
+        </w:rPr>
+        <w:t xml:space="preserve">#&gt; Head:     [57e9fad] 2020-12-17: Merge branch 'master' of https://github.com/parkgayoung/koreapaleolithicmobilityoccupation</w:t>
       </w:r>
     </w:p>
     <w:bookmarkEnd w:id="158"/>

</xml_diff>

<commit_message>
added stone artifact figures
</commit_message>
<xml_diff>
--- a/analysis/paper/paper.docx
+++ b/analysis/paper/paper.docx
@@ -145,7 +145,7 @@
         <w:pStyle w:val="Date"/>
       </w:pPr>
       <w:r>
-        <w:t xml:space="preserve">18</w:t>
+        <w:t xml:space="preserve">20</w:t>
       </w:r>
       <w:r>
         <w:t xml:space="preserve"> </w:t>
@@ -1212,7 +1212,7 @@
         <w:t xml:space="preserve">points.</w:t>
       </w:r>
     </w:p>
-    <w:bookmarkStart w:id="20" w:name="introduction"/>
+    <w:bookmarkStart w:id="21" w:name="introduction"/>
     <w:p>
       <w:pPr>
         <w:pStyle w:val="Heading1"/>
@@ -1226,7 +1226,16 @@
         <w:pStyle w:val="FirstParagraph"/>
       </w:pPr>
       <w:r>
-        <w:t xml:space="preserve">The appearance of stemmed points in the Late Pleistocene (~40-35 ka) in Korea is often assumed to have transformed forager lifeways because it reflected more specialized hunting practices</w:t>
+        <w:t xml:space="preserve">The appearance of stemmed points (Figure</w:t>
+      </w:r>
+      <w:r>
+        <w:t xml:space="preserve"> </w:t>
+      </w:r>
+      <w:r>
+        <w:t xml:space="preserve">1</w:t>
+      </w:r>
+      <w:r>
+        <w:t xml:space="preserve">) in the Late Pleistocene (~40-35 ka) in Korea is often assumed to have transformed forager lifeways because it reflected more specialized hunting practices</w:t>
       </w:r>
       <w:r>
         <w:t xml:space="preserve"> </w:t>
@@ -1276,6 +1285,61 @@
     </w:p>
     <w:p>
       <w:pPr>
+        <w:pStyle w:val="CaptionedFigure"/>
+      </w:pPr>
+      <w:r>
+        <w:drawing>
+          <wp:inline>
+            <wp:extent cx="5943600" cy="3396342"/>
+            <wp:effectExtent b="0" l="0" r="0" t="0"/>
+            <wp:docPr descr="Figure 1: Stemmed points from Yongsandong site" title="" id="1" name="Picture"/>
+            <a:graphic>
+              <a:graphicData uri="http://schemas.openxmlformats.org/drawingml/2006/picture">
+                <pic:pic>
+                  <pic:nvPicPr>
+                    <pic:cNvPr descr="/Users/gayoungp/koreapaleolithicmobilityoccupation/analysis/figures/YS_SP.png" id="0" name="Picture"/>
+                    <pic:cNvPicPr>
+                      <a:picLocks noChangeArrowheads="1" noChangeAspect="1"/>
+                    </pic:cNvPicPr>
+                  </pic:nvPicPr>
+                  <pic:blipFill>
+                    <a:blip r:embed="rId20"/>
+                    <a:stretch>
+                      <a:fillRect/>
+                    </a:stretch>
+                  </pic:blipFill>
+                  <pic:spPr bwMode="auto">
+                    <a:xfrm>
+                      <a:off x="0" y="0"/>
+                      <a:ext cx="5943600" cy="3396342"/>
+                    </a:xfrm>
+                    <a:prstGeom prst="rect">
+                      <a:avLst/>
+                    </a:prstGeom>
+                    <a:noFill/>
+                    <a:ln w="9525">
+                      <a:noFill/>
+                      <a:headEnd/>
+                      <a:tailEnd/>
+                    </a:ln>
+                  </pic:spPr>
+                </pic:pic>
+              </a:graphicData>
+            </a:graphic>
+          </wp:inline>
+        </w:drawing>
+      </w:r>
+    </w:p>
+    <w:p>
+      <w:pPr>
+        <w:pStyle w:val="ImageCaption"/>
+      </w:pPr>
+      <w:r>
+        <w:t xml:space="preserve">Figure 1: Stemmed points from Yongsandong site</w:t>
+      </w:r>
+    </w:p>
+    <w:p>
+      <w:pPr>
         <w:pStyle w:val="BodyText"/>
       </w:pPr>
       <w:r>
@@ -1300,8 +1364,8 @@
         <w:t xml:space="preserve">, we hypothesize that the appearance of the new hunting tool might reflect a preference for more portable and efficient technologies, that are part of a broader strategy of moving frequently and further, possibly as an adaptation to environmental or population changes.</w:t>
       </w:r>
     </w:p>
-    <w:bookmarkEnd w:id="20"/>
-    <w:bookmarkStart w:id="22" w:name="background"/>
+    <w:bookmarkEnd w:id="21"/>
+    <w:bookmarkStart w:id="23" w:name="background"/>
     <w:p>
       <w:pPr>
         <w:pStyle w:val="Heading1"/>
@@ -1588,7 +1652,7 @@
         <w:br/>
       </w:r>
     </w:p>
-    <w:bookmarkStart w:id="21" w:name="X466a40c571c7147fc9a065ae6dbce54ce9da78e"/>
+    <w:bookmarkStart w:id="22" w:name="X466a40c571c7147fc9a065ae6dbce54ce9da78e"/>
     <w:p>
       <w:pPr>
         <w:pStyle w:val="Heading2"/>
@@ -1723,9 +1787,9 @@
         <w:t xml:space="preserve">.</w:t>
       </w:r>
     </w:p>
-    <w:bookmarkEnd w:id="21"/>
     <w:bookmarkEnd w:id="22"/>
-    <w:bookmarkStart w:id="29" w:name="methods"/>
+    <w:bookmarkEnd w:id="23"/>
+    <w:bookmarkStart w:id="30" w:name="methods"/>
     <w:p>
       <w:pPr>
         <w:pStyle w:val="Heading1"/>
@@ -1734,7 +1798,7 @@
         <w:t xml:space="preserve">Methods</w:t>
       </w:r>
     </w:p>
-    <w:bookmarkStart w:id="24" w:name="sites-and-dates"/>
+    <w:bookmarkStart w:id="25" w:name="sites-and-dates"/>
     <w:p>
       <w:pPr>
         <w:pStyle w:val="Heading2"/>
@@ -1763,7 +1827,7 @@
         <w:t xml:space="preserve"> </w:t>
       </w:r>
       <w:r>
-        <w:t xml:space="preserve">1</w:t>
+        <w:t xml:space="preserve">2</w:t>
       </w:r>
       <w:r>
         <w:t xml:space="preserve">). We identified multiple assemblages in a site where culturally sterile deposits separated artefact-bearing deposits, or where stratigraphic units could be identified by major differences in the texture and composition of the sedimentary deposit containing the stone artefacts. For example, the Hwadae-ri site has three cultural layers. The lowest horizon at the bottom, dated to 39,000±1400 BP by OSL, contains coarse flake tools made of vein quartz and quartzite. The middle cultural horizon has stemmed points made of porphyry, with quartz and quartzite dominating the assemblage. This layer was dated to 31,200±900 BP by radiocarbon dating and 30,000±1,700 BP by OSL. The uppermost layer, dated to 22,000±100 BP by OSL, contains blades, scrapers, awls, and denticulates</w:t>
@@ -1787,7 +1851,7 @@
           <wp:inline>
             <wp:extent cx="5943600" cy="6010382"/>
             <wp:effectExtent b="0" l="0" r="0" t="0"/>
-            <wp:docPr descr="Figure 1: Korean Paleolithic sites mentioned in the text." title="" id="1" name="Picture"/>
+            <wp:docPr descr="Figure 2: Korean Paleolithic sites mentioned in the text." title="" id="1" name="Picture"/>
             <a:graphic>
               <a:graphicData uri="http://schemas.openxmlformats.org/drawingml/2006/picture">
                 <pic:pic>
@@ -1798,7 +1862,7 @@
                     </pic:cNvPicPr>
                   </pic:nvPicPr>
                   <pic:blipFill>
-                    <a:blip r:embed="rId23"/>
+                    <a:blip r:embed="rId24"/>
                     <a:stretch>
                       <a:fillRect/>
                     </a:stretch>
@@ -1830,11 +1894,11 @@
         <w:pStyle w:val="ImageCaption"/>
       </w:pPr>
       <w:r>
-        <w:t xml:space="preserve">Figure 1: Korean Paleolithic sites mentioned in the text.</w:t>
-      </w:r>
-    </w:p>
-    <w:bookmarkEnd w:id="24"/>
-    <w:bookmarkStart w:id="25" w:name="assemblages"/>
+        <w:t xml:space="preserve">Figure 2: Korean Paleolithic sites mentioned in the text.</w:t>
+      </w:r>
+    </w:p>
+    <w:bookmarkEnd w:id="25"/>
+    <w:bookmarkStart w:id="26" w:name="assemblages"/>
     <w:p>
       <w:pPr>
         <w:pStyle w:val="Heading2"/>
@@ -1851,8 +1915,8 @@
         <w:t xml:space="preserve">The 33 assemblages consist of cores, blade cores, blades, flakes, debris, hammers, choppers, plans, polyhedrals, side scrapers, end scrapers, notches, cleavers, stemmed points, awls, denticulates, burins, handaxes, blanks, knives, handadzes, peaks, flatters, flakers etc. We excluded some artefacts from our sample because of uncertainty about their typology. The stone artefacts from all of these sites are stored in museums located throughout South Korea, and have been briefly described in the excavation reports. We have visited most of these collections to obtain permission to study the materials.</w:t>
       </w:r>
     </w:p>
-    <w:bookmarkEnd w:id="25"/>
-    <w:bookmarkStart w:id="28" w:name="statistical-methods"/>
+    <w:bookmarkEnd w:id="26"/>
+    <w:bookmarkStart w:id="29" w:name="statistical-methods"/>
     <w:p>
       <w:pPr>
         <w:pStyle w:val="Heading2"/>
@@ -2191,7 +2255,7 @@
       <w:r>
         <w:t xml:space="preserve"> </w:t>
       </w:r>
-      <w:hyperlink r:id="rId26">
+      <w:hyperlink r:id="rId27">
         <w:r>
           <w:rPr>
             <w:rStyle w:val="Hyperlink"/>
@@ -2208,7 +2272,7 @@
       <w:r>
         <w:t xml:space="preserve"> </w:t>
       </w:r>
-      <w:hyperlink r:id="rId27">
+      <w:hyperlink r:id="rId28">
         <w:r>
           <w:rPr>
             <w:rStyle w:val="Hyperlink"/>
@@ -2232,9 +2296,9 @@
         <w:t xml:space="preserve">.</w:t>
       </w:r>
     </w:p>
-    <w:bookmarkEnd w:id="28"/>
     <w:bookmarkEnd w:id="29"/>
-    <w:bookmarkStart w:id="42" w:name="results"/>
+    <w:bookmarkEnd w:id="30"/>
+    <w:bookmarkStart w:id="44" w:name="results"/>
     <w:p>
       <w:pPr>
         <w:pStyle w:val="Heading1"/>
@@ -2243,7 +2307,7 @@
         <w:t xml:space="preserve">Results</w:t>
       </w:r>
     </w:p>
-    <w:bookmarkStart w:id="32" w:name="Xceca0c73981668586c5d5bbc5be80d7ee214b34"/>
+    <w:bookmarkStart w:id="33" w:name="Xceca0c73981668586c5d5bbc5be80d7ee214b34"/>
     <w:p>
       <w:pPr>
         <w:pStyle w:val="Heading2"/>
@@ -2263,7 +2327,7 @@
         <w:t xml:space="preserve"> </w:t>
       </w:r>
       <w:r>
-        <w:t xml:space="preserve">2</w:t>
+        <w:t xml:space="preserve">3</w:t>
       </w:r>
       <w:r>
         <w:t xml:space="preserve"> </w:t>
@@ -2281,87 +2345,12 @@
           <wp:inline>
             <wp:extent cx="5943600" cy="5943600"/>
             <wp:effectExtent b="0" l="0" r="0" t="0"/>
-            <wp:docPr descr="Figure 2: The main plot shows the artefact volumetric density over time. The size of data points represent the total number of artefacts from each assemblage and the colour indicates the presence of stemmed points. The inset plot shows direct comparison of artefact densities for assemblages with and without stemmed points." title="" id="1" name="Picture"/>
+            <wp:docPr descr="Figure 3: Artefact volumetric density over time. The size of data points represent the total number of artefacts from each assemblage and the colour indicates the presence of stemmed points. The inset plot shows direct comparison of artefact densities for assemblages with and without stemmed points." title="" id="1" name="Picture"/>
             <a:graphic>
               <a:graphicData uri="http://schemas.openxmlformats.org/drawingml/2006/picture">
                 <pic:pic>
                   <pic:nvPicPr>
                     <pic:cNvPr descr="/Users/gayoungp/koreapaleolithicmobilityoccupation/analysis/figures/002-age-by-density.png" id="0" name="Picture"/>
-                    <pic:cNvPicPr>
-                      <a:picLocks noChangeArrowheads="1" noChangeAspect="1"/>
-                    </pic:cNvPicPr>
-                  </pic:nvPicPr>
-                  <pic:blipFill>
-                    <a:blip r:embed="rId30"/>
-                    <a:stretch>
-                      <a:fillRect/>
-                    </a:stretch>
-                  </pic:blipFill>
-                  <pic:spPr bwMode="auto">
-                    <a:xfrm>
-                      <a:off x="0" y="0"/>
-                      <a:ext cx="5943600" cy="5943600"/>
-                    </a:xfrm>
-                    <a:prstGeom prst="rect">
-                      <a:avLst/>
-                    </a:prstGeom>
-                    <a:noFill/>
-                    <a:ln w="9525">
-                      <a:noFill/>
-                      <a:headEnd/>
-                      <a:tailEnd/>
-                    </a:ln>
-                  </pic:spPr>
-                </pic:pic>
-              </a:graphicData>
-            </a:graphic>
-          </wp:inline>
-        </w:drawing>
-      </w:r>
-    </w:p>
-    <w:p>
-      <w:pPr>
-        <w:pStyle w:val="ImageCaption"/>
-      </w:pPr>
-      <w:r>
-        <w:t xml:space="preserve">Figure 2: The main plot shows the artefact volumetric density over time. The size of data points represent the total number of artefacts from each assemblage and the colour indicates the presence of stemmed points. The inset plot shows direct comparison of artefact densities for assemblages with and without stemmed points.</w:t>
-      </w:r>
-    </w:p>
-    <w:p>
-      <w:pPr>
-        <w:pStyle w:val="BodyText"/>
-      </w:pPr>
-      <w:r>
-        <w:t xml:space="preserve">Figure</w:t>
-      </w:r>
-      <w:r>
-        <w:t xml:space="preserve"> </w:t>
-      </w:r>
-      <w:r>
-        <w:t xml:space="preserve">3</w:t>
-      </w:r>
-      <w:r>
-        <w:t xml:space="preserve"> </w:t>
-      </w:r>
-      <w:r>
-        <w:t xml:space="preserve">shows a strong pattern of artefacts from less dense assemblages having higher retouch frequencies while more dense assemblages have lower retouch frequencies (p=0.043), further showing a spectrum of site functions in this sample. As for artefact density, there are no clear chronological trends in retouch frequencies. The assemblages containing stemmed points tend to have fewer retouched pieces compared to assemblages without stemmed points (p=0.011).</w:t>
-      </w:r>
-    </w:p>
-    <w:p>
-      <w:pPr>
-        <w:pStyle w:val="CaptionedFigure"/>
-      </w:pPr>
-      <w:r>
-        <w:drawing>
-          <wp:inline>
-            <wp:extent cx="5943600" cy="5943600"/>
-            <wp:effectExtent b="0" l="0" r="0" t="0"/>
-            <wp:docPr descr="Figure 3: Main plot shows relationship between artefact density and retouch frequency. The colour of the data points indicate the age of the assemblage, point size indicates assemblage size, and shape indicates presence or absence of stemmed points. Assemblages with higher proportions of retouched pieces and lower densities indicate curated technologies, and assemblages at the other end of the spectrum indicate expedient technologies (Riel-Salvatore and Barton, 2004). The inset plot on the bottom left shows the proportion of retouched pieces in the assemblages over time. The inset plot on the bottom right shows the proportion of retouched pieces in the assemblages with or without stemmed points." title="" id="1" name="Picture"/>
-            <a:graphic>
-              <a:graphicData uri="http://schemas.openxmlformats.org/drawingml/2006/picture">
-                <pic:pic>
-                  <pic:nvPicPr>
-                    <pic:cNvPr descr="/Users/gayoungp/koreapaleolithicmobilityoccupation/analysis/figures/003-retouch-by-density.png" id="0" name="Picture"/>
                     <pic:cNvPicPr>
                       <a:picLocks noChangeArrowheads="1" noChangeAspect="1"/>
                     </pic:cNvPicPr>
@@ -2399,7 +2388,82 @@
         <w:pStyle w:val="ImageCaption"/>
       </w:pPr>
       <w:r>
-        <w:t xml:space="preserve">Figure 3: Main plot shows relationship between artefact density and retouch frequency. The colour of the data points indicate the age of the assemblage, point size indicates assemblage size, and shape indicates presence or absence of stemmed points. Assemblages with higher proportions of retouched pieces and lower densities indicate curated technologies, and assemblages at the other end of the spectrum indicate expedient technologies</w:t>
+        <w:t xml:space="preserve">Figure 3: Artefact volumetric density over time. The size of data points represent the total number of artefacts from each assemblage and the colour indicates the presence of stemmed points. The inset plot shows direct comparison of artefact densities for assemblages with and without stemmed points.</w:t>
+      </w:r>
+    </w:p>
+    <w:p>
+      <w:pPr>
+        <w:pStyle w:val="BodyText"/>
+      </w:pPr>
+      <w:r>
+        <w:t xml:space="preserve">Figure</w:t>
+      </w:r>
+      <w:r>
+        <w:t xml:space="preserve"> </w:t>
+      </w:r>
+      <w:r>
+        <w:t xml:space="preserve">4</w:t>
+      </w:r>
+      <w:r>
+        <w:t xml:space="preserve"> </w:t>
+      </w:r>
+      <w:r>
+        <w:t xml:space="preserve">shows a strong pattern of artefacts from less dense assemblages having higher retouch frequencies while more dense assemblages have lower retouch frequencies (p=0.043), further showing a spectrum of site functions in this sample. As for artefact density, there are no clear chronological trends in retouch frequencies. The assemblages containing stemmed points tend to have fewer retouched pieces compared to assemblages without stemmed points (p=0.011).</w:t>
+      </w:r>
+    </w:p>
+    <w:p>
+      <w:pPr>
+        <w:pStyle w:val="CaptionedFigure"/>
+      </w:pPr>
+      <w:r>
+        <w:drawing>
+          <wp:inline>
+            <wp:extent cx="5943600" cy="5943600"/>
+            <wp:effectExtent b="0" l="0" r="0" t="0"/>
+            <wp:docPr descr="Figure 4: Relationship between artefact density and retouch frequency. The colour of the data points indicate the age of the assemblage, point size indicates assemblage size, and shape indicates presence or absence of stemmed points. Assemblages with higher proportions of retouched pieces and lower densities indicate curated technologies, and assemblages at the other end of the spectrum indicate expedient technologies (Riel-Salvatore and Barton, 2004). The inset plot on the bottom left shows the proportion of retouched pieces in the assemblages over time. The inset plot on the bottom right shows the proportion of retouched pieces in the assemblages with or without stemmed points." title="" id="1" name="Picture"/>
+            <a:graphic>
+              <a:graphicData uri="http://schemas.openxmlformats.org/drawingml/2006/picture">
+                <pic:pic>
+                  <pic:nvPicPr>
+                    <pic:cNvPr descr="/Users/gayoungp/koreapaleolithicmobilityoccupation/analysis/figures/003-retouch-by-density.png" id="0" name="Picture"/>
+                    <pic:cNvPicPr>
+                      <a:picLocks noChangeArrowheads="1" noChangeAspect="1"/>
+                    </pic:cNvPicPr>
+                  </pic:nvPicPr>
+                  <pic:blipFill>
+                    <a:blip r:embed="rId32"/>
+                    <a:stretch>
+                      <a:fillRect/>
+                    </a:stretch>
+                  </pic:blipFill>
+                  <pic:spPr bwMode="auto">
+                    <a:xfrm>
+                      <a:off x="0" y="0"/>
+                      <a:ext cx="5943600" cy="5943600"/>
+                    </a:xfrm>
+                    <a:prstGeom prst="rect">
+                      <a:avLst/>
+                    </a:prstGeom>
+                    <a:noFill/>
+                    <a:ln w="9525">
+                      <a:noFill/>
+                      <a:headEnd/>
+                      <a:tailEnd/>
+                    </a:ln>
+                  </pic:spPr>
+                </pic:pic>
+              </a:graphicData>
+            </a:graphic>
+          </wp:inline>
+        </w:drawing>
+      </w:r>
+    </w:p>
+    <w:p>
+      <w:pPr>
+        <w:pStyle w:val="ImageCaption"/>
+      </w:pPr>
+      <w:r>
+        <w:t xml:space="preserve">Figure 4: Relationship between artefact density and retouch frequency. The colour of the data points indicate the age of the assemblage, point size indicates assemblage size, and shape indicates presence or absence of stemmed points. Assemblages with higher proportions of retouched pieces and lower densities indicate curated technologies, and assemblages at the other end of the spectrum indicate expedient technologies</w:t>
       </w:r>
       <w:r>
         <w:t xml:space="preserve"> </w:t>
@@ -2411,8 +2475,8 @@
         <w:t xml:space="preserve">. The inset plot on the bottom left shows the proportion of retouched pieces in the assemblages over time. The inset plot on the bottom right shows the proportion of retouched pieces in the assemblages with or without stemmed points.</w:t>
       </w:r>
     </w:p>
-    <w:bookmarkEnd w:id="32"/>
-    <w:bookmarkStart w:id="34" w:name="toolkit-composition"/>
+    <w:bookmarkEnd w:id="33"/>
+    <w:bookmarkStart w:id="36" w:name="toolkit-composition"/>
     <w:p>
       <w:pPr>
         <w:pStyle w:val="Heading2"/>
@@ -2432,7 +2496,7 @@
         <w:t xml:space="preserve"> </w:t>
       </w:r>
       <w:r>
-        <w:t xml:space="preserve">4</w:t>
+        <w:t xml:space="preserve">5</w:t>
       </w:r>
       <w:r>
         <w:t xml:space="preserve"> </w:t>
@@ -2450,7 +2514,7 @@
           <wp:inline>
             <wp:extent cx="5943600" cy="6678202"/>
             <wp:effectExtent b="0" l="0" r="0" t="0"/>
-            <wp:docPr descr="Figure 4: This plot shows the composition of each assemblage. We excluded artefacts related to manufacturing processes such as pebbles, hammers, flakes and debris, artefacts appeared only in a few assemblages including point, beak shaped, and awl, and unknown and unfinished pieces. The colour represents different types of tools and the assemblages are placed in chronological order." title="" id="1" name="Picture"/>
+            <wp:docPr descr="Figure 5: The composition of each assemblage. We excluded artefacts related to manufacturing processes such as pebbles, hammers, flakes and debris, artefacts appeared only in a few assemblages including point, beak shaped, and awl, and unknown and unfinished pieces. The colour represents different types of tools and the assemblages are placed in chronological order." title="" id="1" name="Picture"/>
             <a:graphic>
               <a:graphicData uri="http://schemas.openxmlformats.org/drawingml/2006/picture">
                 <pic:pic>
@@ -2461,7 +2525,7 @@
                     </pic:cNvPicPr>
                   </pic:nvPicPr>
                   <pic:blipFill>
-                    <a:blip r:embed="rId33"/>
+                    <a:blip r:embed="rId34"/>
                     <a:stretch>
                       <a:fillRect/>
                     </a:stretch>
@@ -2493,11 +2557,66 @@
         <w:pStyle w:val="ImageCaption"/>
       </w:pPr>
       <w:r>
-        <w:t xml:space="preserve">Figure 4: This plot shows the composition of each assemblage. We excluded artefacts related to manufacturing processes such as pebbles, hammers, flakes and debris, artefacts appeared only in a few assemblages including point, beak shaped, and awl, and unknown and unfinished pieces. The colour represents different types of tools and the assemblages are placed in chronological order.</w:t>
-      </w:r>
-    </w:p>
-    <w:bookmarkEnd w:id="34"/>
-    <w:bookmarkStart w:id="36" w:name="raw-materials"/>
+        <w:t xml:space="preserve">Figure 5: The composition of each assemblage. We excluded artefacts related to manufacturing processes such as pebbles, hammers, flakes and debris, artefacts appeared only in a few assemblages including point, beak shaped, and awl, and unknown and unfinished pieces. The colour represents different types of tools and the assemblages are placed in chronological order.</w:t>
+      </w:r>
+    </w:p>
+    <w:p>
+      <w:pPr>
+        <w:pStyle w:val="CaptionedFigure"/>
+      </w:pPr>
+      <w:r>
+        <w:drawing>
+          <wp:inline>
+            <wp:extent cx="5943600" cy="5634841"/>
+            <wp:effectExtent b="0" l="0" r="0" t="0"/>
+            <wp:docPr descr="Figure 6: Stone artefacts from Songamri site. 1. Blade core, 2~4. Blades, 5~6. Stemmed points, 7. Side scraper, 8. Chopper, 9~10. Side scrapers." title="" id="1" name="Picture"/>
+            <a:graphic>
+              <a:graphicData uri="http://schemas.openxmlformats.org/drawingml/2006/picture">
+                <pic:pic>
+                  <pic:nvPicPr>
+                    <pic:cNvPr descr="/Users/gayoungp/koreapaleolithicmobilityoccupation/analysis/figures/SAR_all.png" id="0" name="Picture"/>
+                    <pic:cNvPicPr>
+                      <a:picLocks noChangeArrowheads="1" noChangeAspect="1"/>
+                    </pic:cNvPicPr>
+                  </pic:nvPicPr>
+                  <pic:blipFill>
+                    <a:blip r:embed="rId35"/>
+                    <a:stretch>
+                      <a:fillRect/>
+                    </a:stretch>
+                  </pic:blipFill>
+                  <pic:spPr bwMode="auto">
+                    <a:xfrm>
+                      <a:off x="0" y="0"/>
+                      <a:ext cx="5943600" cy="5634841"/>
+                    </a:xfrm>
+                    <a:prstGeom prst="rect">
+                      <a:avLst/>
+                    </a:prstGeom>
+                    <a:noFill/>
+                    <a:ln w="9525">
+                      <a:noFill/>
+                      <a:headEnd/>
+                      <a:tailEnd/>
+                    </a:ln>
+                  </pic:spPr>
+                </pic:pic>
+              </a:graphicData>
+            </a:graphic>
+          </wp:inline>
+        </w:drawing>
+      </w:r>
+    </w:p>
+    <w:p>
+      <w:pPr>
+        <w:pStyle w:val="ImageCaption"/>
+      </w:pPr>
+      <w:r>
+        <w:t xml:space="preserve">Figure 6: Stone artefacts from Songamri site. 1. Blade core, 2~4. Blades, 5~6. Stemmed points, 7. Side scraper, 8. Chopper, 9~10. Side scrapers.</w:t>
+      </w:r>
+    </w:p>
+    <w:bookmarkEnd w:id="36"/>
+    <w:bookmarkStart w:id="38" w:name="raw-materials"/>
     <w:p>
       <w:pPr>
         <w:pStyle w:val="Heading2"/>
@@ -2517,7 +2636,7 @@
         <w:t xml:space="preserve"> </w:t>
       </w:r>
       <w:r>
-        <w:t xml:space="preserve">5</w:t>
+        <w:t xml:space="preserve">7</w:t>
       </w:r>
       <w:r>
         <w:t xml:space="preserve">). For example, both Galdamri-A, dated to 44ka with a small assemblage, and Hopyeongdong-B, dated to 27.5ka with a larger assemblage, consist of only the quartz related materials. The use of chert, hornfels, rhyolite, and shale increased after 41.5 ka. All artefacts in Sageunri are made of rhyolite. Hornfels are dominant at Yongsandong and Yongbang sites at 25 ka. Chert, hornfels, rhyolite, and shale are very suitable to make elongate blades and stemmed points because of the predictability of flaking afforded by their fine-grained texture. For example, Yongsandong has the largest number of stemmed points (n=40) among the assemblages studied here, and all stemmed points from Yongsandong are made from hornfels. Other raw materials, such as porphyry and sandstone, were found in just a few assemblages in small proportions.</w:t>
@@ -2532,7 +2651,7 @@
           <wp:inline>
             <wp:extent cx="5943600" cy="6678202"/>
             <wp:effectExtent b="0" l="0" r="0" t="0"/>
-            <wp:docPr descr="Figure 5: This plot shows the composition of raw material type in each assemblage. We excluded raw materials that are included in less than 5 assemblages including crystal, basalt, iron_ore, slate, limestone, granite, gneiss, tuff, and unidentified ones. Hornfels are shown in 4 assemblages but since it occupies more than half of the Yongsandong and Yongband assemblages, we included it in the plot. The color represents different types of raw materials, and the assemblages are placed in chronological order." title="" id="1" name="Picture"/>
+            <wp:docPr descr="Figure 7: The composition of raw material type in each assemblage. We excluded raw materials that are included in less than 5 assemblages including crystal, basalt, iron_ore, slate, limestone, granite, gneiss, tuff, and unidentified ones. Hornfels are shown in 4 assemblages but since it occupies more than half of the Yongsandong and Yongband assemblages, we included it in the plot. The color represents different types of raw materials, and the assemblages are placed in chronological order." title="" id="1" name="Picture"/>
             <a:graphic>
               <a:graphicData uri="http://schemas.openxmlformats.org/drawingml/2006/picture">
                 <pic:pic>
@@ -2543,7 +2662,7 @@
                     </pic:cNvPicPr>
                   </pic:nvPicPr>
                   <pic:blipFill>
-                    <a:blip r:embed="rId35"/>
+                    <a:blip r:embed="rId37"/>
                     <a:stretch>
                       <a:fillRect/>
                     </a:stretch>
@@ -2575,11 +2694,11 @@
         <w:pStyle w:val="ImageCaption"/>
       </w:pPr>
       <w:r>
-        <w:t xml:space="preserve">Figure 5: This plot shows the composition of raw material type in each assemblage. We excluded raw materials that are included in less than 5 assemblages including crystal, basalt, iron_ore, slate, limestone, granite, gneiss, tuff, and unidentified ones. Hornfels are shown in 4 assemblages but since it occupies more than half of the Yongsandong and Yongband assemblages, we included it in the plot. The color represents different types of raw materials, and the assemblages are placed in chronological order.</w:t>
-      </w:r>
-    </w:p>
-    <w:bookmarkEnd w:id="36"/>
-    <w:bookmarkStart w:id="39" w:name="environmental-context"/>
+        <w:t xml:space="preserve">Figure 7: The composition of raw material type in each assemblage. We excluded raw materials that are included in less than 5 assemblages including crystal, basalt, iron_ore, slate, limestone, granite, gneiss, tuff, and unidentified ones. Hornfels are shown in 4 assemblages but since it occupies more than half of the Yongsandong and Yongband assemblages, we included it in the plot. The color represents different types of raw materials, and the assemblages are placed in chronological order.</w:t>
+      </w:r>
+    </w:p>
+    <w:bookmarkEnd w:id="38"/>
+    <w:bookmarkStart w:id="41" w:name="environmental-context"/>
     <w:p>
       <w:pPr>
         <w:pStyle w:val="Heading2"/>
@@ -2599,7 +2718,7 @@
         <w:t xml:space="preserve"> </w:t>
       </w:r>
       <w:r>
-        <w:t xml:space="preserve">6</w:t>
+        <w:t xml:space="preserve">8</w:t>
       </w:r>
       <w:r>
         <w:t xml:space="preserve"> </w:t>
@@ -2617,7 +2736,7 @@
           <wp:inline>
             <wp:extent cx="5943600" cy="4006921"/>
             <wp:effectExtent b="0" l="0" r="0" t="0"/>
-            <wp:docPr descr="Figure 6: The main plot shows the site elevation by the age of the deposit. Colour indicates presence/absence of stemmed points. The lines display a locally weighted regression. The inset plot shows a direct relationship between the site elevation and stemmed points." title="" id="1" name="Picture"/>
+            <wp:docPr descr="Figure 8: The site elevation by the age of the deposit. Colour indicates presence/absence of stemmed points. The lines display a locally weighted regression. The inset plot shows a direct relationship between the site elevation and stemmed points." title="" id="1" name="Picture"/>
             <a:graphic>
               <a:graphicData uri="http://schemas.openxmlformats.org/drawingml/2006/picture">
                 <pic:pic>
@@ -2628,7 +2747,7 @@
                     </pic:cNvPicPr>
                   </pic:nvPicPr>
                   <pic:blipFill>
-                    <a:blip r:embed="rId37"/>
+                    <a:blip r:embed="rId39"/>
                     <a:stretch>
                       <a:fillRect/>
                     </a:stretch>
@@ -2660,7 +2779,7 @@
         <w:pStyle w:val="ImageCaption"/>
       </w:pPr>
       <w:r>
-        <w:t xml:space="preserve">Figure 6: The main plot shows the site elevation by the age of the deposit. Colour indicates presence/absence of stemmed points. The lines display a locally weighted regression. The inset plot shows a direct relationship between the site elevation and stemmed points.</w:t>
+        <w:t xml:space="preserve">Figure 8: The site elevation by the age of the deposit. Colour indicates presence/absence of stemmed points. The lines display a locally weighted regression. The inset plot shows a direct relationship between the site elevation and stemmed points.</w:t>
       </w:r>
     </w:p>
     <w:p>
@@ -2674,7 +2793,7 @@
         <w:t xml:space="preserve"> </w:t>
       </w:r>
       <w:r>
-        <w:t xml:space="preserve">7</w:t>
+        <w:t xml:space="preserve">9</w:t>
       </w:r>
       <w:r>
         <w:t xml:space="preserve">). Compared to the east side of the Korean Peninsula, the west side tends to be relatively warmer. The range of MAT at the sites over our study period is 2-10℃. Gihwari and Gigok sites have the lowest (3℃) and Jeungsan-ri site has the highest MAT (8℃). The mean MAT for all sites fluctuated within 4℃ between 50ka and 10ka. Through MIS 3, the temperature gradually decreased until the Last Glacial Maximum (LGM, 26.5-20 ka)</w:t>
@@ -2698,7 +2817,7 @@
           <wp:inline>
             <wp:extent cx="5943600" cy="6678202"/>
             <wp:effectExtent b="0" l="0" r="0" t="0"/>
-            <wp:docPr descr="Figure 7: Mean Annual Temperature (MAT) of the Korean Paleolithic assemblages mentioned in this research. A: Site locations on the map and MAT. B: MAT distributions for each site during the period they were occupied. C: MAT from 50ka to 10ka. The grey lines indicate the MAT for each site and the black line is the mean temperature of all sites. The light grey area in the middle of the plot indicates the duration of MIS 2, separating MIS 3 and 1, and dark grey area represents the duration of LGM. D: The relationship between MAT and site elevation. The blue line is a linear regression on elevation and MAT with the grey area showing the 95% confidence interval." title="" id="1" name="Picture"/>
+            <wp:docPr descr="Figure 9: Mean Annual Temperature (MAT) of the Korean Paleolithic assemblages mentioned in this research. A: Site locations on the map and MAT. B: MAT distributions for each site during the period they were occupied. C: MAT from 50ka to 10ka. The grey lines indicate the MAT for each site and the black line is the mean temperature of all sites. The light grey area in the middle of the plot indicates the duration of MIS 2, separating MIS 3 and 1, and dark grey area represents the duration of LGM. D: The relationship between MAT and site elevation. The blue line is a linear regression on elevation and MAT with the grey area showing the 95% confidence interval." title="" id="1" name="Picture"/>
             <a:graphic>
               <a:graphicData uri="http://schemas.openxmlformats.org/drawingml/2006/picture">
                 <pic:pic>
@@ -2709,7 +2828,7 @@
                     </pic:cNvPicPr>
                   </pic:nvPicPr>
                   <pic:blipFill>
-                    <a:blip r:embed="rId38"/>
+                    <a:blip r:embed="rId40"/>
                     <a:stretch>
                       <a:fillRect/>
                     </a:stretch>
@@ -2741,11 +2860,11 @@
         <w:pStyle w:val="ImageCaption"/>
       </w:pPr>
       <w:r>
-        <w:t xml:space="preserve">Figure 7: Mean Annual Temperature (MAT) of the Korean Paleolithic assemblages mentioned in this research. A: Site locations on the map and MAT. B: MAT distributions for each site during the period they were occupied. C: MAT from 50ka to 10ka. The grey lines indicate the MAT for each site and the black line is the mean temperature of all sites. The light grey area in the middle of the plot indicates the duration of MIS 2, separating MIS 3 and 1, and dark grey area represents the duration of LGM. D: The relationship between MAT and site elevation. The blue line is a linear regression on elevation and MAT with the grey area showing the 95% confidence interval.</w:t>
-      </w:r>
-    </w:p>
-    <w:bookmarkEnd w:id="39"/>
-    <w:bookmarkStart w:id="41" w:name="demographic-context"/>
+        <w:t xml:space="preserve">Figure 9: Mean Annual Temperature (MAT) of the Korean Paleolithic assemblages mentioned in this research. A: Site locations on the map and MAT. B: MAT distributions for each site during the period they were occupied. C: MAT from 50ka to 10ka. The grey lines indicate the MAT for each site and the black line is the mean temperature of all sites. The light grey area in the middle of the plot indicates the duration of MIS 2, separating MIS 3 and 1, and dark grey area represents the duration of LGM. D: The relationship between MAT and site elevation. The blue line is a linear regression on elevation and MAT with the grey area showing the 95% confidence interval.</w:t>
+      </w:r>
+    </w:p>
+    <w:bookmarkEnd w:id="41"/>
+    <w:bookmarkStart w:id="43" w:name="demographic-context"/>
     <w:p>
       <w:pPr>
         <w:pStyle w:val="Heading2"/>
@@ -2765,7 +2884,7 @@
         <w:t xml:space="preserve"> </w:t>
       </w:r>
       <w:r>
-        <w:t xml:space="preserve">8</w:t>
+        <w:t xml:space="preserve">10</w:t>
       </w:r>
       <w:r>
         <w:t xml:space="preserve"> </w:t>
@@ -2783,7 +2902,7 @@
           <wp:inline>
             <wp:extent cx="5943600" cy="5943600"/>
             <wp:effectExtent b="0" l="0" r="0" t="0"/>
-            <wp:docPr descr="Figure 8: Summed probability distribution of 108 radiocarbon dates. The black solid line represents actual radiocarbon ages. The grey shaded region shows the critical envelope that encompasses the 95% confidence interval for the null models. The red and blue vertical bands highlight the portions of the SPD where positive and negative deviations are detected. We applied logistic, exponential and linear to AIC along with the logistical growth model (fit) to evaluate each model (Riris and Arroyo-Kalin, 2019). We excluded the uniform model because it has no fitted curve or surface to evaluate. The best fit model has the lowest AIC score. In this case, the linear model is the best fit, with the next-best fit (exponential) having a higher AIC score by a minor margin at -48.6." title="" id="1" name="Picture"/>
+            <wp:docPr descr="Figure 10: Summed probability distribution of 108 radiocarbon dates. The black solid line represents actual radiocarbon ages. The grey shaded region shows the critical envelope that encompasses the 95% confidence interval for the null models. The red and blue vertical bands highlight the portions of the SPD where positive and negative deviations are detected. We applied logistic, exponential and linear to AIC along with the logistical growth model (fit) to evaluate each model (Riris and Arroyo-Kalin, 2019). We excluded the uniform model because it has no fitted curve or surface to evaluate. The best fit model has the lowest AIC score. In this case, the linear model is the best fit, with the next-best fit (exponential) having a higher AIC score by a minor margin at -48.6." title="" id="1" name="Picture"/>
             <a:graphic>
               <a:graphicData uri="http://schemas.openxmlformats.org/drawingml/2006/picture">
                 <pic:pic>
@@ -2794,7 +2913,7 @@
                     </pic:cNvPicPr>
                   </pic:nvPicPr>
                   <pic:blipFill>
-                    <a:blip r:embed="rId40"/>
+                    <a:blip r:embed="rId42"/>
                     <a:stretch>
                       <a:fillRect/>
                     </a:stretch>
@@ -2826,7 +2945,7 @@
         <w:pStyle w:val="ImageCaption"/>
       </w:pPr>
       <w:r>
-        <w:t xml:space="preserve">Figure 8: Summed probability distribution of 108 radiocarbon dates. The black solid line represents actual radiocarbon ages. The grey shaded region shows the critical envelope that encompasses the 95% confidence interval for the null models. The red and blue vertical bands highlight the portions of the SPD where positive and negative deviations are detected. We applied logistic, exponential and linear to AIC along with the logistical growth model (fit) to evaluate each model</w:t>
+        <w:t xml:space="preserve">Figure 10: Summed probability distribution of 108 radiocarbon dates. The black solid line represents actual radiocarbon ages. The grey shaded region shows the critical envelope that encompasses the 95% confidence interval for the null models. The red and blue vertical bands highlight the portions of the SPD where positive and negative deviations are detected. We applied logistic, exponential and linear to AIC along with the logistical growth model (fit) to evaluate each model</w:t>
       </w:r>
       <w:r>
         <w:t xml:space="preserve"> </w:t>
@@ -2838,9 +2957,9 @@
         <w:t xml:space="preserve">. We excluded the uniform model because it has no fitted curve or surface to evaluate. The best fit model has the lowest AIC score. In this case, the linear model is the best fit, with the next-best fit (exponential) having a higher AIC score by a minor margin at -48.6.</w:t>
       </w:r>
     </w:p>
-    <w:bookmarkEnd w:id="41"/>
-    <w:bookmarkEnd w:id="42"/>
-    <w:bookmarkStart w:id="46" w:name="discussion"/>
+    <w:bookmarkEnd w:id="43"/>
+    <w:bookmarkEnd w:id="44"/>
+    <w:bookmarkStart w:id="48" w:name="discussion"/>
     <w:p>
       <w:pPr>
         <w:pStyle w:val="Heading1"/>
@@ -2857,7 +2976,7 @@
         <w:t xml:space="preserve">Our study focused on two questions: how did the introduction of the new tools change foragers’ mobility and landscape use; and how did the new technology change the way people use habitation sites? Overall, our results show that assemblages with stemmed points tend to have higher artefact densities and lower proportions of retouched pieces. Quartz and side scrapers, in addition to cores and choppers, remain dominant in assemblages before and after the introduction of stemmed points. The environmental context of this technological innovation was a gradual decrease in temperature into the LGM.</w:t>
       </w:r>
     </w:p>
-    <w:bookmarkStart w:id="43" w:name="X19f6e6975e9634ba1bf11745cf6d8ab754f557c"/>
+    <w:bookmarkStart w:id="45" w:name="X19f6e6975e9634ba1bf11745cf6d8ab754f557c"/>
     <w:p>
       <w:pPr>
         <w:pStyle w:val="Heading2"/>
@@ -2918,8 +3037,8 @@
         <w:t xml:space="preserve">. In the specific case of Yongsandong it seems likely that stemmed points were manufactured for hunting purposes, which dominated the function of the site. On the other hand, at Bonggok and Yonghodong stemmed points were only a minor part of activities there.</w:t>
       </w:r>
     </w:p>
-    <w:bookmarkEnd w:id="43"/>
-    <w:bookmarkStart w:id="44" w:name="toolkit-composition-and-raw-materials"/>
+    <w:bookmarkEnd w:id="45"/>
+    <w:bookmarkStart w:id="46" w:name="toolkit-composition-and-raw-materials"/>
     <w:p>
       <w:pPr>
         <w:pStyle w:val="Heading2"/>
@@ -3016,8 +3135,8 @@
         <w:t xml:space="preserve">. The increased use of finer-grained raw materials likely changed forager mobility patterns to ensure their movements over the landscape supplied them with the materials needed to make stemmed points.</w:t>
       </w:r>
     </w:p>
-    <w:bookmarkEnd w:id="44"/>
-    <w:bookmarkStart w:id="45" w:name="environmental-and-demographic-contexts"/>
+    <w:bookmarkEnd w:id="46"/>
+    <w:bookmarkStart w:id="47" w:name="environmental-and-demographic-contexts"/>
     <w:p>
       <w:pPr>
         <w:pStyle w:val="Heading2"/>
@@ -3105,9 +3224,9 @@
         <w:t xml:space="preserve">. Our results are consistent with this scenario, showing a gradual increase in population after the appearance of stemmed points which may reflect a continuous influx of migrants over a long period.</w:t>
       </w:r>
     </w:p>
-    <w:bookmarkEnd w:id="45"/>
-    <w:bookmarkEnd w:id="46"/>
-    <w:bookmarkStart w:id="47" w:name="conclusion"/>
+    <w:bookmarkEnd w:id="47"/>
+    <w:bookmarkEnd w:id="48"/>
+    <w:bookmarkStart w:id="49" w:name="conclusion"/>
     <w:p>
       <w:pPr>
         <w:pStyle w:val="Heading1"/>
@@ -3132,8 +3251,8 @@
         <w:t xml:space="preserve">Our findings are limited by the relatively small number of sites and radiocarbon ages currently available. The absence of detailed stratigraphic data limit the chronological resolution for the assemblages in our sample. Furthermore, we currently lack functional data on individual artefact assemblages to support our conclusions about site use. With future work we may be better able to distinguish a high density of stone artefacts as results from a long-term/small group occupation versus a short-term/large group occupation. Further research should focus on detailed assemblage analysis at each site to better understand foragers mobility and site use strategies.</w:t>
       </w:r>
     </w:p>
-    <w:bookmarkEnd w:id="47"/>
-    <w:bookmarkStart w:id="49" w:name="acknowledgements"/>
+    <w:bookmarkEnd w:id="49"/>
+    <w:bookmarkStart w:id="51" w:name="acknowledgements"/>
     <w:p>
       <w:pPr>
         <w:pStyle w:val="Heading1"/>
@@ -3142,7 +3261,7 @@
         <w:t xml:space="preserve">Acknowledgements</w:t>
       </w:r>
     </w:p>
-    <w:bookmarkStart w:id="48" w:name="pagebreak"/>
+    <w:bookmarkStart w:id="50" w:name="pagebreak"/>
     <w:p>
       <w:pPr>
         <w:pStyle w:val="Heading5"/>
@@ -3160,9 +3279,9 @@
         <w:t xml:space="preserve">pagebreak</w:t>
       </w:r>
     </w:p>
-    <w:bookmarkEnd w:id="48"/>
-    <w:bookmarkEnd w:id="49"/>
-    <w:bookmarkStart w:id="159" w:name="references"/>
+    <w:bookmarkEnd w:id="50"/>
+    <w:bookmarkEnd w:id="51"/>
+    <w:bookmarkStart w:id="161" w:name="references"/>
     <w:p>
       <w:pPr>
         <w:pStyle w:val="Heading1"/>
@@ -3171,8 +3290,8 @@
         <w:t xml:space="preserve">References</w:t>
       </w:r>
     </w:p>
-    <w:bookmarkStart w:id="156" w:name="refs"/>
-    <w:bookmarkStart w:id="50" w:name="ref-andrefsky1994raw"/>
+    <w:bookmarkStart w:id="158" w:name="refs"/>
+    <w:bookmarkStart w:id="52" w:name="ref-andrefsky1994raw"/>
     <w:p>
       <w:pPr>
         <w:pStyle w:val="Bibliography"/>
@@ -3181,8 +3300,8 @@
         <w:t xml:space="preserve">Andrefsky, W., 1994. Raw-material availability and the organization of technology. American Antiquity 59, 21–34.</w:t>
       </w:r>
     </w:p>
-    <w:bookmarkEnd w:id="50"/>
-    <w:bookmarkStart w:id="51" w:name="ref-bae2012nature"/>
+    <w:bookmarkEnd w:id="52"/>
+    <w:bookmarkStart w:id="53" w:name="ref-bae2012nature"/>
     <w:p>
       <w:pPr>
         <w:pStyle w:val="Bibliography"/>
@@ -3191,8 +3310,8 @@
         <w:t xml:space="preserve">Bae, C.J., Bae, K., 2012. The nature of the early to late paleolithic transition in korea: Current perspectives. Quaternary International 281, 26–35.</w:t>
       </w:r>
     </w:p>
-    <w:bookmarkEnd w:id="51"/>
-    <w:bookmarkStart w:id="52" w:name="ref-bae2013early"/>
+    <w:bookmarkEnd w:id="53"/>
+    <w:bookmarkStart w:id="54" w:name="ref-bae2013early"/>
     <w:p>
       <w:pPr>
         <w:pStyle w:val="Bibliography"/>
@@ -3201,8 +3320,8 @@
         <w:t xml:space="preserve">Bae, C.J., Bae, K., Kim, J.C., 2013. The early to late paleolithic transition in korea: A closer look. Radiocarbon 55, 1341–1349.</w:t>
       </w:r>
     </w:p>
-    <w:bookmarkEnd w:id="52"/>
-    <w:bookmarkStart w:id="53" w:name="ref-bae2017origin"/>
+    <w:bookmarkEnd w:id="54"/>
+    <w:bookmarkStart w:id="55" w:name="ref-bae2017origin"/>
     <w:p>
       <w:pPr>
         <w:pStyle w:val="Bibliography"/>
@@ -3211,8 +3330,8 @@
         <w:t xml:space="preserve">Bae, C.J., Douka, K., Petraglia, M.D., 2017. On the origin of modern humans: Asian perspectives. Science 358, eaai9067.</w:t>
       </w:r>
     </w:p>
-    <w:bookmarkEnd w:id="53"/>
-    <w:bookmarkStart w:id="54" w:name="ref-bae2010origin"/>
+    <w:bookmarkEnd w:id="55"/>
+    <w:bookmarkStart w:id="56" w:name="ref-bae2010origin"/>
     <w:p>
       <w:pPr>
         <w:pStyle w:val="Bibliography"/>
@@ -3221,8 +3340,8 @@
         <w:t xml:space="preserve">Bae, K., 2010. Origin and patterns of the upper paleolithic industries in the korean peninsula and movement of modern humans in east asia. Quaternary International 211, 103–112.</w:t>
       </w:r>
     </w:p>
-    <w:bookmarkEnd w:id="54"/>
-    <w:bookmarkStart w:id="55" w:name="ref-bak2017late"/>
+    <w:bookmarkEnd w:id="56"/>
+    <w:bookmarkStart w:id="57" w:name="ref-bak2017late"/>
     <w:p>
       <w:pPr>
         <w:pStyle w:val="Bibliography"/>
@@ -3231,8 +3350,8 @@
         <w:t xml:space="preserve">BAK, Y.-S., LEE, Y.-U., 2017. Late quaternary paleoclimatic change in the ulleung basin, east sea, korea. Acta Geologica Sinica-English Edition 91, 263–269.</w:t>
       </w:r>
     </w:p>
-    <w:bookmarkEnd w:id="55"/>
-    <w:bookmarkStart w:id="56" w:name="ref-bamforth2009projectile"/>
+    <w:bookmarkEnd w:id="57"/>
+    <w:bookmarkStart w:id="58" w:name="ref-bamforth2009projectile"/>
     <w:p>
       <w:pPr>
         <w:pStyle w:val="Bibliography"/>
@@ -3241,8 +3360,8 @@
         <w:t xml:space="preserve">Bamforth, D.B., 2009. Projectile points, people, and plains paleoindian perambulations. Journal of Anthropological Archaeology 28, 142–157.</w:t>
       </w:r>
     </w:p>
-    <w:bookmarkEnd w:id="56"/>
-    <w:bookmarkStart w:id="57" w:name="ref-bamforth2012radiocarbon"/>
+    <w:bookmarkEnd w:id="58"/>
+    <w:bookmarkStart w:id="59" w:name="ref-bamforth2012radiocarbon"/>
     <w:p>
       <w:pPr>
         <w:pStyle w:val="Bibliography"/>
@@ -3251,8 +3370,8 @@
         <w:t xml:space="preserve">Bamforth, D.B., Grund, B., 2012. Radiocarbon calibration curves, summed probability distributions, and early paleoindian population trends in north america. Journal of Archaeological Science 39, 1768–1774.</w:t>
       </w:r>
     </w:p>
-    <w:bookmarkEnd w:id="57"/>
-    <w:bookmarkStart w:id="58" w:name="ref-barton2011modeling"/>
+    <w:bookmarkEnd w:id="59"/>
+    <w:bookmarkStart w:id="60" w:name="ref-barton2011modeling"/>
     <w:p>
       <w:pPr>
         <w:pStyle w:val="Bibliography"/>
@@ -3261,8 +3380,8 @@
         <w:t xml:space="preserve">Barton, C.M., Riel-Salvatore, J., Anderies, J.M., Popescu, G., 2011. Modeling human ecodynamics and biocultural interactions in the late pleistocene of western eurasia. Human Ecology 39, 705–725.</w:t>
       </w:r>
     </w:p>
-    <w:bookmarkEnd w:id="58"/>
-    <w:bookmarkStart w:id="59" w:name="ref-Bar-Yosef_2002"/>
+    <w:bookmarkEnd w:id="60"/>
+    <w:bookmarkStart w:id="61" w:name="ref-Bar-Yosef_2002"/>
     <w:p>
       <w:pPr>
         <w:pStyle w:val="Bibliography"/>
@@ -3271,8 +3390,8 @@
         <w:t xml:space="preserve">Bar-Yosef, O., 2002. The upper paleolithic revolution. Annual Review of Anthropology 31, 363–393.</w:t>
       </w:r>
     </w:p>
-    <w:bookmarkEnd w:id="59"/>
-    <w:bookmarkStart w:id="60" w:name="ref-bar1999big"/>
+    <w:bookmarkEnd w:id="61"/>
+    <w:bookmarkStart w:id="62" w:name="ref-bar1999big"/>
     <w:p>
       <w:pPr>
         <w:pStyle w:val="Bibliography"/>
@@ -3281,8 +3400,8 @@
         <w:t xml:space="preserve">Bar-Yosef, O., Kuhn, S.L., 1999. The big deal about blades: Laminar technologies and human evolution. American Anthropologist 101, 322–338.</w:t>
       </w:r>
     </w:p>
-    <w:bookmarkEnd w:id="60"/>
-    <w:bookmarkStart w:id="61" w:name="ref-bettinger1997evolutionary"/>
+    <w:bookmarkEnd w:id="62"/>
+    <w:bookmarkStart w:id="63" w:name="ref-bettinger1997evolutionary"/>
     <w:p>
       <w:pPr>
         <w:pStyle w:val="Bibliography"/>
@@ -3291,8 +3410,8 @@
         <w:t xml:space="preserve">Bettinger, R.L., Eerkens, J., 1997. Evolutionary implications of metrical variation in great basin projectile points. Archeological Papers of the American Anthropological Association 7, 177–191.</w:t>
       </w:r>
     </w:p>
-    <w:bookmarkEnd w:id="61"/>
-    <w:bookmarkStart w:id="62" w:name="ref-bevan2017holocene"/>
+    <w:bookmarkEnd w:id="63"/>
+    <w:bookmarkStart w:id="64" w:name="ref-bevan2017holocene"/>
     <w:p>
       <w:pPr>
         <w:pStyle w:val="Bibliography"/>
@@ -3301,8 +3420,8 @@
         <w:t xml:space="preserve">Bevan, A., Colledge, S., Fuller, D., Fyfe, R., Shennan, S., Stevens, C., 2017. Holocene fluctuations in human population demonstrate repeated links to food production and climate. Proceedings of the National Academy of Sciences 114, E10524–E10531.</w:t>
       </w:r>
     </w:p>
-    <w:bookmarkEnd w:id="62"/>
-    <w:bookmarkStart w:id="63" w:name="ref-beyer2020high"/>
+    <w:bookmarkEnd w:id="64"/>
+    <w:bookmarkStart w:id="65" w:name="ref-beyer2020high"/>
     <w:p>
       <w:pPr>
         <w:pStyle w:val="Bibliography"/>
@@ -3311,8 +3430,8 @@
         <w:t xml:space="preserve">Beyer, R.M., Krapp, M., Manica, A., 2020. High-resolution terrestrial climate, bioclimate and vegetation for the last 120,000 years. Scientific Data 7, 1–9.</w:t>
       </w:r>
     </w:p>
-    <w:bookmarkEnd w:id="63"/>
-    <w:bookmarkStart w:id="64" w:name="ref-binford1979organization"/>
+    <w:bookmarkEnd w:id="65"/>
+    <w:bookmarkStart w:id="66" w:name="ref-binford1979organization"/>
     <w:p>
       <w:pPr>
         <w:pStyle w:val="Bibliography"/>
@@ -3321,8 +3440,8 @@
         <w:t xml:space="preserve">Binford, L.R., 1979. Organization and formation processes: Looking at curated technologies. Journal of anthropological research 35, 255–273.</w:t>
       </w:r>
     </w:p>
-    <w:bookmarkEnd w:id="64"/>
-    <w:bookmarkStart w:id="65" w:name="ref-brantingham2003neutral"/>
+    <w:bookmarkEnd w:id="66"/>
+    <w:bookmarkStart w:id="67" w:name="ref-brantingham2003neutral"/>
     <w:p>
       <w:pPr>
         <w:pStyle w:val="Bibliography"/>
@@ -3331,8 +3450,8 @@
         <w:t xml:space="preserve">Brantingham, P.J., 2003. A neutral model of stone raw material procurement. American Antiquity 68, 487–509.</w:t>
       </w:r>
     </w:p>
-    <w:bookmarkEnd w:id="65"/>
-    <w:bookmarkStart w:id="66" w:name="ref-brantingham2001initial"/>
+    <w:bookmarkEnd w:id="67"/>
+    <w:bookmarkStart w:id="68" w:name="ref-brantingham2001initial"/>
     <w:p>
       <w:pPr>
         <w:pStyle w:val="Bibliography"/>
@@ -3341,8 +3460,8 @@
         <w:t xml:space="preserve">Brantingham, P.J., Krivoshapkin, A., Jinzeng, L., Tserendagva, Y., 2001. The initial upper paleolithic in northeast asia. Current Anthropology 42, 735–746.</w:t>
       </w:r>
     </w:p>
-    <w:bookmarkEnd w:id="66"/>
-    <w:bookmarkStart w:id="67" w:name="ref-brantingham2000raw"/>
+    <w:bookmarkEnd w:id="68"/>
+    <w:bookmarkStart w:id="69" w:name="ref-brantingham2000raw"/>
     <w:p>
       <w:pPr>
         <w:pStyle w:val="Bibliography"/>
@@ -3351,8 +3470,8 @@
         <w:t xml:space="preserve">Brantingham, P.J., Olsen, J.W., Rech, J.A., Krivoshapkin, A.I., 2000. Raw material quality and prepared core technologies in northeast asia. Journal of Archaeological Science 27, 255–271.</w:t>
       </w:r>
     </w:p>
-    <w:bookmarkEnd w:id="67"/>
-    <w:bookmarkStart w:id="69" w:name="ref-Brantingham_Perreault_2010"/>
+    <w:bookmarkEnd w:id="69"/>
+    <w:bookmarkStart w:id="71" w:name="ref-Brantingham_Perreault_2010"/>
     <w:p>
       <w:pPr>
         <w:pStyle w:val="Bibliography"/>
@@ -3363,7 +3482,7 @@
       <w:r>
         <w:t xml:space="preserve"> </w:t>
       </w:r>
-      <w:hyperlink r:id="rId68">
+      <w:hyperlink r:id="rId70">
         <w:r>
           <w:rPr>
             <w:rStyle w:val="Hyperlink"/>
@@ -3372,8 +3491,8 @@
         </w:r>
       </w:hyperlink>
     </w:p>
-    <w:bookmarkEnd w:id="69"/>
-    <w:bookmarkStart w:id="70" w:name="ref-browne1940projectile"/>
+    <w:bookmarkEnd w:id="71"/>
+    <w:bookmarkStart w:id="72" w:name="ref-browne1940projectile"/>
     <w:p>
       <w:pPr>
         <w:pStyle w:val="Bibliography"/>
@@ -3382,8 +3501,8 @@
         <w:t xml:space="preserve">Browne, J., 1940. Projectile points. American Antiquity 5, 209–213.</w:t>
       </w:r>
     </w:p>
-    <w:bookmarkEnd w:id="70"/>
-    <w:bookmarkStart w:id="71" w:name="ref-buchanan2016drivers"/>
+    <w:bookmarkEnd w:id="72"/>
+    <w:bookmarkStart w:id="73" w:name="ref-buchanan2016drivers"/>
     <w:p>
       <w:pPr>
         <w:pStyle w:val="Bibliography"/>
@@ -3392,8 +3511,8 @@
         <w:t xml:space="preserve">Buchanan, B., O’Brien, M.J., Collard, M., 2016. Drivers of technological richness in prehistoric texas: An archaeological test of the population size and environmental risk hypotheses. Archaeological and Anthropological Sciences 8, 625–634.</w:t>
       </w:r>
     </w:p>
-    <w:bookmarkEnd w:id="71"/>
-    <w:bookmarkStart w:id="72" w:name="ref-buvit2014late"/>
+    <w:bookmarkEnd w:id="73"/>
+    <w:bookmarkStart w:id="74" w:name="ref-buvit2014late"/>
     <w:p>
       <w:pPr>
         <w:pStyle w:val="Bibliography"/>
@@ -3402,8 +3521,8 @@
         <w:t xml:space="preserve">Buvit, I., Izuho, M., Terry, K., Shitaoka, Y., Soda, T., Kunikita, D., 2014. Late pleistocene geology and paleolithic archaeology of the shimaki site, hokkaido, japan. Geoarchaeology 29, 221–237.</w:t>
       </w:r>
     </w:p>
-    <w:bookmarkEnd w:id="72"/>
-    <w:bookmarkStart w:id="73" w:name="ref-capriles2018mobility"/>
+    <w:bookmarkEnd w:id="74"/>
+    <w:bookmarkStart w:id="75" w:name="ref-capriles2018mobility"/>
     <w:p>
       <w:pPr>
         <w:pStyle w:val="Bibliography"/>
@@ -3412,8 +3531,8 @@
         <w:t xml:space="preserve">Capriles, J.M., Albarracin-Jordan, J., Bird, D.W., Goldstein, S.T., Jarpa, G.M., Maldonado, S.C., Santoro, C.M., 2018. Mobility, subsistence, and technological strategies of early holocene hunter-gatherers in the bolivian altiplano. Quaternary International 473, 190–205.</w:t>
       </w:r>
     </w:p>
-    <w:bookmarkEnd w:id="73"/>
-    <w:bookmarkStart w:id="74" w:name="ref-capriles2018mobility"/>
+    <w:bookmarkEnd w:id="75"/>
+    <w:bookmarkStart w:id="76" w:name="ref-capriles2018mobility"/>
     <w:p>
       <w:pPr>
         <w:pStyle w:val="Bibliography"/>
@@ -3422,8 +3541,8 @@
         <w:t xml:space="preserve">Capriles, J.M., Albarracin-Jordan, J., Bird, D.W., Goldstein, S.T., Jarpa, G.M., Maldonado, S.C., Santoro, C.M., 2018. Mobility, subsistence, and technological strategies of early holocene hunter-gatherers in the bolivian altiplano. Quaternary International 473, 190–205.</w:t>
       </w:r>
     </w:p>
-    <w:bookmarkEnd w:id="74"/>
-    <w:bookmarkStart w:id="75" w:name="ref-cardillo2010some"/>
+    <w:bookmarkEnd w:id="76"/>
+    <w:bookmarkStart w:id="77" w:name="ref-cardillo2010some"/>
     <w:p>
       <w:pPr>
         <w:pStyle w:val="Bibliography"/>
@@ -3432,8 +3551,8 @@
         <w:t xml:space="preserve">Cardillo, M., 2010. Some applications of geometric morphometrics to archaeology, in: Morphometrics for Nonmorphometricians. Springer, pp. 325–341.</w:t>
       </w:r>
     </w:p>
-    <w:bookmarkEnd w:id="75"/>
-    <w:bookmarkStart w:id="76" w:name="ref-centi2019bulb"/>
+    <w:bookmarkEnd w:id="77"/>
+    <w:bookmarkStart w:id="78" w:name="ref-centi2019bulb"/>
     <w:p>
       <w:pPr>
         <w:pStyle w:val="Bibliography"/>
@@ -3442,8 +3561,8 @@
         <w:t xml:space="preserve">Centi, L., Groman-Yaroslavski, I., Friedman, N., Oron, M., Prévost, M., Zaidner, Y., 2019. The bulb retouchers in the levant: New insights into middle palaeolithic retouching techniques and mobile tool-kit composition. PloS one 14, e0218859.</w:t>
       </w:r>
     </w:p>
-    <w:bookmarkEnd w:id="76"/>
-    <w:bookmarkStart w:id="77" w:name="ref-chang2013human"/>
+    <w:bookmarkEnd w:id="78"/>
+    <w:bookmarkStart w:id="79" w:name="ref-chang2013human"/>
     <w:p>
       <w:pPr>
         <w:pStyle w:val="Bibliography"/>
@@ -3452,8 +3571,8 @@
         <w:t xml:space="preserve">Chang, Y., 2013. Human activity and lithic technology between korea and japan from MIS 3 to MIS 2 in the late paleolithic period. Quaternary International 308, 13–26.</w:t>
       </w:r>
     </w:p>
-    <w:bookmarkEnd w:id="77"/>
-    <w:bookmarkStart w:id="78" w:name="ref-Choi_2011"/>
+    <w:bookmarkEnd w:id="79"/>
+    <w:bookmarkStart w:id="80" w:name="ref-Choi_2011"/>
     <w:p>
       <w:pPr>
         <w:pStyle w:val="Bibliography"/>
@@ -3462,8 +3581,8 @@
         <w:t xml:space="preserve">Choi, S.-Y., 2011. Natural environment of the paleolithic in gangwon region. Journal of Humanity and Science 28.</w:t>
       </w:r>
     </w:p>
-    <w:bookmarkEnd w:id="78"/>
-    <w:bookmarkStart w:id="79" w:name="ref-clark2017lithics"/>
+    <w:bookmarkEnd w:id="80"/>
+    <w:bookmarkStart w:id="81" w:name="ref-clark2017lithics"/>
     <w:p>
       <w:pPr>
         <w:pStyle w:val="Bibliography"/>
@@ -3478,8 +3597,8 @@
         <w:t xml:space="preserve">e–curation &amp; expediency as expressions of forager mobility. Quaternary international 450, 137–149.</w:t>
       </w:r>
     </w:p>
-    <w:bookmarkEnd w:id="79"/>
-    <w:bookmarkStart w:id="80" w:name="ref-clark2019landscapes"/>
+    <w:bookmarkEnd w:id="81"/>
+    <w:bookmarkStart w:id="82" w:name="ref-clark2019landscapes"/>
     <w:p>
       <w:pPr>
         <w:pStyle w:val="Bibliography"/>
@@ -3488,8 +3607,8 @@
         <w:t xml:space="preserve">Clark, G., Barton, C.M., Straus, L.G., 2019. Landscapes, climate change &amp; forager mobility in the upper paleolithic of northern spain. Quaternary International 515, 176–187.</w:t>
       </w:r>
     </w:p>
-    <w:bookmarkEnd w:id="80"/>
-    <w:bookmarkStart w:id="81" w:name="ref-clark2009last"/>
+    <w:bookmarkEnd w:id="82"/>
+    <w:bookmarkStart w:id="83" w:name="ref-clark2009last"/>
     <w:p>
       <w:pPr>
         <w:pStyle w:val="Bibliography"/>
@@ -3498,8 +3617,8 @@
         <w:t xml:space="preserve">Clark, P.U., Dyke, A.S., Shakun, J.D., Carlson, A.E., Clark, J., Wohlfarth, B., Mitrovica, J.X., Hostetler, S.W., McCabe, A.M., 2009. The last glacial maximum. science 325, 710–714.</w:t>
       </w:r>
     </w:p>
-    <w:bookmarkEnd w:id="81"/>
-    <w:bookmarkStart w:id="82" w:name="ref-collard2013population"/>
+    <w:bookmarkEnd w:id="83"/>
+    <w:bookmarkStart w:id="84" w:name="ref-collard2013population"/>
     <w:p>
       <w:pPr>
         <w:pStyle w:val="Bibliography"/>
@@ -3508,8 +3627,8 @@
         <w:t xml:space="preserve">Collard, M., Buchanan, B., O’Brien, M.J., 2013. Population size as an explanation for patterns in the paleolithic archaeological record: More caution is needed. Current Anthropology 54, S388–S396.</w:t>
       </w:r>
     </w:p>
-    <w:bookmarkEnd w:id="82"/>
-    <w:bookmarkStart w:id="83" w:name="ref-contreras2014summed"/>
+    <w:bookmarkEnd w:id="84"/>
+    <w:bookmarkStart w:id="85" w:name="ref-contreras2014summed"/>
     <w:p>
       <w:pPr>
         <w:pStyle w:val="Bibliography"/>
@@ -3518,8 +3637,8 @@
         <w:t xml:space="preserve">Contreras, D.A., Meadows, J., 2014. Summed radiocarbon calibrations as a population proxy: A critical evaluation using a realistic simulation approach. Journal of Archaeological Science 52, 591–608.</w:t>
       </w:r>
     </w:p>
-    <w:bookmarkEnd w:id="83"/>
-    <w:bookmarkStart w:id="84" w:name="ref-cremaanalysing"/>
+    <w:bookmarkEnd w:id="85"/>
+    <w:bookmarkStart w:id="86" w:name="ref-cremaanalysing"/>
     <w:p>
       <w:pPr>
         <w:pStyle w:val="Bibliography"/>
@@ -3528,8 +3647,8 @@
         <w:t xml:space="preserve">Crema, E., Bevan, A., n.d. Analysing radiocarbon dates using the rcarbon package.</w:t>
       </w:r>
     </w:p>
-    <w:bookmarkEnd w:id="84"/>
-    <w:bookmarkStart w:id="85" w:name="ref-davies2018modeling"/>
+    <w:bookmarkEnd w:id="86"/>
+    <w:bookmarkStart w:id="87" w:name="ref-davies2018modeling"/>
     <w:p>
       <w:pPr>
         <w:pStyle w:val="Bibliography"/>
@@ -3538,8 +3657,8 @@
         <w:t xml:space="preserve">Davies, B., Holdaway, S.J., Fanning, P.C., 2018. Modeling relationships between space, movement, and lithic geometric attributes. American Antiquity 83, 444–461.</w:t>
       </w:r>
     </w:p>
-    <w:bookmarkEnd w:id="85"/>
-    <w:bookmarkStart w:id="86" w:name="ref-gao2014discovery"/>
+    <w:bookmarkEnd w:id="87"/>
+    <w:bookmarkStart w:id="88" w:name="ref-gao2014discovery"/>
     <w:p>
       <w:pPr>
         <w:pStyle w:val="Bibliography"/>
@@ -3548,8 +3667,8 @@
         <w:t xml:space="preserve">Gao, X., Guan, Y., Chen, F., Yi, M., Pei, S., Wang, H., 2014. The discovery of late paleolithic boiling stones at SDG 12, north china. Quaternary international 347, 91–96.</w:t>
       </w:r>
     </w:p>
-    <w:bookmarkEnd w:id="86"/>
-    <w:bookmarkStart w:id="88" w:name="ref-Gao_Zhang_Yang_Shen_Wu_2010"/>
+    <w:bookmarkEnd w:id="88"/>
+    <w:bookmarkStart w:id="90" w:name="ref-Gao_Zhang_Yang_Shen_Wu_2010"/>
     <w:p>
       <w:pPr>
         <w:pStyle w:val="Bibliography"/>
@@ -3560,7 +3679,7 @@
       <w:r>
         <w:t xml:space="preserve"> </w:t>
       </w:r>
-      <w:hyperlink r:id="rId87">
+      <w:hyperlink r:id="rId89">
         <w:r>
           <w:rPr>
             <w:rStyle w:val="Hyperlink"/>
@@ -3569,8 +3688,8 @@
         </w:r>
       </w:hyperlink>
     </w:p>
-    <w:bookmarkEnd w:id="88"/>
-    <w:bookmarkStart w:id="89" w:name="ref-garcia2017occupational"/>
+    <w:bookmarkEnd w:id="90"/>
+    <w:bookmarkStart w:id="91" w:name="ref-garcia2017occupational"/>
     <w:p>
       <w:pPr>
         <w:pStyle w:val="Bibliography"/>
@@ -3585,8 +3704,8 @@
         <w:t xml:space="preserve">a site (atapuerca, spain): A technological perspective. Quaternary International 433, 363–378.</w:t>
       </w:r>
     </w:p>
-    <w:bookmarkEnd w:id="89"/>
-    <w:bookmarkStart w:id="90" w:name="ref-Han_2008"/>
+    <w:bookmarkEnd w:id="91"/>
+    <w:bookmarkStart w:id="92" w:name="ref-Han_2008"/>
     <w:p>
       <w:pPr>
         <w:pStyle w:val="Bibliography"/>
@@ -3595,8 +3714,8 @@
         <w:t xml:space="preserve">Han, C., 2008. Natural environment of the upper paleolithic period in korea. Journal of the Korean Archaeological Society 33, 3–46.</w:t>
       </w:r>
     </w:p>
-    <w:bookmarkEnd w:id="90"/>
-    <w:bookmarkStart w:id="92" w:name="ref-Hiscock_1994"/>
+    <w:bookmarkEnd w:id="92"/>
+    <w:bookmarkStart w:id="94" w:name="ref-Hiscock_1994"/>
     <w:p>
       <w:pPr>
         <w:pStyle w:val="Bibliography"/>
@@ -3607,7 +3726,7 @@
       <w:r>
         <w:t xml:space="preserve"> </w:t>
       </w:r>
-      <w:hyperlink r:id="rId91">
+      <w:hyperlink r:id="rId93">
         <w:r>
           <w:rPr>
             <w:rStyle w:val="Hyperlink"/>
@@ -3616,8 +3735,8 @@
         </w:r>
       </w:hyperlink>
     </w:p>
-    <w:bookmarkEnd w:id="92"/>
-    <w:bookmarkStart w:id="94" w:name="ref-Hiscock_Clarkson_Mackay_2011"/>
+    <w:bookmarkEnd w:id="94"/>
+    <w:bookmarkStart w:id="96" w:name="ref-Hiscock_Clarkson_Mackay_2011"/>
     <w:p>
       <w:pPr>
         <w:pStyle w:val="Bibliography"/>
@@ -3628,7 +3747,7 @@
       <w:r>
         <w:t xml:space="preserve"> </w:t>
       </w:r>
-      <w:hyperlink r:id="rId93">
+      <w:hyperlink r:id="rId95">
         <w:r>
           <w:rPr>
             <w:rStyle w:val="Hyperlink"/>
@@ -3637,8 +3756,8 @@
         </w:r>
       </w:hyperlink>
     </w:p>
-    <w:bookmarkEnd w:id="94"/>
-    <w:bookmarkStart w:id="95" w:name="ref-holdaway2019surface"/>
+    <w:bookmarkEnd w:id="96"/>
+    <w:bookmarkStart w:id="97" w:name="ref-holdaway2019surface"/>
     <w:p>
       <w:pPr>
         <w:pStyle w:val="Bibliography"/>
@@ -3647,8 +3766,8 @@
         <w:t xml:space="preserve">Holdaway, S.J., Davies, B., 2019. Surface stone artifact scatters, settlement patterns, and new methods for stone artifact analysis. Journal of Paleolithic Archaeology 1–21.</w:t>
       </w:r>
     </w:p>
-    <w:bookmarkEnd w:id="95"/>
-    <w:bookmarkStart w:id="96" w:name="ref-im2015study"/>
+    <w:bookmarkEnd w:id="97"/>
+    <w:bookmarkStart w:id="98" w:name="ref-im2015study"/>
     <w:p>
       <w:pPr>
         <w:pStyle w:val="Bibliography"/>
@@ -3657,8 +3776,8 @@
         <w:t xml:space="preserve">Im, J.H., Choo, C.O., 2015. A study on tree-ring dating and speciation of charcoal found in pumiceous deposit of the quaternary nari caldera, ulleung island, korea. Economic and Environmental Geology 48, 501–508.</w:t>
       </w:r>
     </w:p>
-    <w:bookmarkEnd w:id="96"/>
-    <w:bookmarkStart w:id="97" w:name="ref-izuho201421"/>
+    <w:bookmarkEnd w:id="98"/>
+    <w:bookmarkStart w:id="99" w:name="ref-izuho201421"/>
     <w:p>
       <w:pPr>
         <w:pStyle w:val="Bibliography"/>
@@ -3667,8 +3786,8 @@
         <w:t xml:space="preserve">Izuho, M., Kaifu, Y., 2014. The 21 appearance and characteristics of the early upper paleolithic in the japanese archipelago. Emergence and diversity of modern human behavior in Paleolithic Asia 289.</w:t>
       </w:r>
     </w:p>
-    <w:bookmarkEnd w:id="97"/>
-    <w:bookmarkStart w:id="99" w:name="ref-Keeley_1982"/>
+    <w:bookmarkEnd w:id="99"/>
+    <w:bookmarkStart w:id="101" w:name="ref-Keeley_1982"/>
     <w:p>
       <w:pPr>
         <w:pStyle w:val="Bibliography"/>
@@ -3679,7 +3798,7 @@
       <w:r>
         <w:t xml:space="preserve"> </w:t>
       </w:r>
-      <w:hyperlink r:id="rId98">
+      <w:hyperlink r:id="rId100">
         <w:r>
           <w:rPr>
             <w:rStyle w:val="Hyperlink"/>
@@ -3688,8 +3807,8 @@
         </w:r>
       </w:hyperlink>
     </w:p>
-    <w:bookmarkEnd w:id="99"/>
-    <w:bookmarkStart w:id="100" w:name="ref-kelly1995foraging"/>
+    <w:bookmarkEnd w:id="101"/>
+    <w:bookmarkStart w:id="102" w:name="ref-kelly1995foraging"/>
     <w:p>
       <w:pPr>
         <w:pStyle w:val="Bibliography"/>
@@ -3698,8 +3817,8 @@
         <w:t xml:space="preserve">Kelly, R.L., 1995. The foraging spectrum: Diversity in hunter-gatherer lifeways. Smithsonian Institution Press Washington, DC.</w:t>
       </w:r>
     </w:p>
-    <w:bookmarkEnd w:id="100"/>
-    <w:bookmarkStart w:id="101" w:name="ref-kim2004yongsan"/>
+    <w:bookmarkEnd w:id="102"/>
+    <w:bookmarkStart w:id="103" w:name="ref-kim2004yongsan"/>
     <w:p>
       <w:pPr>
         <w:pStyle w:val="Bibliography"/>
@@ -3708,8 +3827,8 @@
         <w:t xml:space="preserve">Kim, H.-I., 2004. Yongsan-dong paleolithic site, daejeon. Hanguk Guseoki Hakbo 10, 83–94.</w:t>
       </w:r>
     </w:p>
-    <w:bookmarkEnd w:id="101"/>
-    <w:bookmarkStart w:id="102" w:name="ref-kline2010population"/>
+    <w:bookmarkEnd w:id="103"/>
+    <w:bookmarkStart w:id="104" w:name="ref-kline2010population"/>
     <w:p>
       <w:pPr>
         <w:pStyle w:val="Bibliography"/>
@@ -3718,8 +3837,8 @@
         <w:t xml:space="preserve">Kline, M.A., Boyd, R., 2010. Population size predicts technological complexity in oceania. Proceedings of the Royal Society B: Biological Sciences 277, 2559–2564.</w:t>
       </w:r>
     </w:p>
-    <w:bookmarkEnd w:id="102"/>
-    <w:bookmarkStart w:id="103" w:name="ref-kuhn2014mousterian"/>
+    <w:bookmarkEnd w:id="104"/>
+    <w:bookmarkStart w:id="105" w:name="ref-kuhn2014mousterian"/>
     <w:p>
       <w:pPr>
         <w:pStyle w:val="Bibliography"/>
@@ -3728,8 +3847,8 @@
         <w:t xml:space="preserve">Kuhn, S.L., 2014. Mousterian lithic technology: An ecological perspective. Princeton University Press.</w:t>
       </w:r>
     </w:p>
-    <w:bookmarkEnd w:id="103"/>
-    <w:bookmarkStart w:id="104" w:name="ref-kuhn2004upper"/>
+    <w:bookmarkEnd w:id="105"/>
+    <w:bookmarkStart w:id="106" w:name="ref-kuhn2004upper"/>
     <w:p>
       <w:pPr>
         <w:pStyle w:val="Bibliography"/>
@@ -3768,8 +3887,8 @@
         <w:t xml:space="preserve">cave, turkey. Journal of Anthropological Archaeology 23, 431–448.</w:t>
       </w:r>
     </w:p>
-    <w:bookmarkEnd w:id="104"/>
-    <w:bookmarkStart w:id="105" w:name="ref-kuhn1994formal"/>
+    <w:bookmarkEnd w:id="106"/>
+    <w:bookmarkStart w:id="107" w:name="ref-kuhn1994formal"/>
     <w:p>
       <w:pPr>
         <w:pStyle w:val="Bibliography"/>
@@ -3778,8 +3897,8 @@
         <w:t xml:space="preserve">Kuhn, S.L., 1994. A formal approach to the design and assembly of mobile toolkits. American Antiquity 59, 426–442.</w:t>
       </w:r>
     </w:p>
-    <w:bookmarkEnd w:id="105"/>
-    <w:bookmarkStart w:id="106" w:name="ref-kuhn1991unpacking"/>
+    <w:bookmarkEnd w:id="107"/>
+    <w:bookmarkStart w:id="108" w:name="ref-kuhn1991unpacking"/>
     <w:p>
       <w:pPr>
         <w:pStyle w:val="Bibliography"/>
@@ -3800,8 +3919,8 @@
         <w:t xml:space="preserve">reduction: Lithic raw material economy in the mousterian of west-central italy. Journal of Anthropological Archaeology 10, 76–106.</w:t>
       </w:r>
     </w:p>
-    <w:bookmarkEnd w:id="106"/>
-    <w:bookmarkStart w:id="108" w:name="ref-Kuhn_1990"/>
+    <w:bookmarkEnd w:id="108"/>
+    <w:bookmarkStart w:id="110" w:name="ref-Kuhn_1990"/>
     <w:p>
       <w:pPr>
         <w:pStyle w:val="Bibliography"/>
@@ -3812,7 +3931,7 @@
       <w:r>
         <w:t xml:space="preserve"> </w:t>
       </w:r>
-      <w:hyperlink r:id="rId107">
+      <w:hyperlink r:id="rId109">
         <w:r>
           <w:rPr>
             <w:rStyle w:val="Hyperlink"/>
@@ -3821,8 +3940,8 @@
         </w:r>
       </w:hyperlink>
     </w:p>
-    <w:bookmarkEnd w:id="108"/>
-    <w:bookmarkStart w:id="109" w:name="ref-kuhn2015artifacts"/>
+    <w:bookmarkEnd w:id="110"/>
+    <w:bookmarkStart w:id="111" w:name="ref-kuhn2015artifacts"/>
     <w:p>
       <w:pPr>
         <w:pStyle w:val="Bibliography"/>
@@ -3831,8 +3950,8 @@
         <w:t xml:space="preserve">Kuhn, S.L., Miller, D.S., 2015. Artifacts as patches: The marginal value theorem and stone tool life histories. Lithic technological systems and evolutionary theory 172.</w:t>
       </w:r>
     </w:p>
-    <w:bookmarkEnd w:id="109"/>
-    <w:bookmarkStart w:id="110" w:name="ref-kuhn2016moves"/>
+    <w:bookmarkEnd w:id="111"/>
+    <w:bookmarkStart w:id="112" w:name="ref-kuhn2016moves"/>
     <w:p>
       <w:pPr>
         <w:pStyle w:val="Bibliography"/>
@@ -3841,8 +3960,8 @@
         <w:t xml:space="preserve">Kuhn, S.L., Raichlen, D.A., Clark, A.E., 2016. What moves us? How mobility and movement are at the center of human evolution. Evolutionary Anthropology: Issues, News, and Reviews 25, 86–97.</w:t>
       </w:r>
     </w:p>
-    <w:bookmarkEnd w:id="110"/>
-    <w:bookmarkStart w:id="111" w:name="ref-lee2012characteristics"/>
+    <w:bookmarkEnd w:id="112"/>
+    <w:bookmarkStart w:id="113" w:name="ref-lee2012characteristics"/>
     <w:p>
       <w:pPr>
         <w:pStyle w:val="Bibliography"/>
@@ -3851,8 +3970,8 @@
         <w:t xml:space="preserve">Lee, G., 2012. Characteristics of paleolithic industries in southwestern korea during MIS 3 and MIS 2. Quaternary International 248, 12–21.</w:t>
       </w:r>
     </w:p>
-    <w:bookmarkEnd w:id="111"/>
-    <w:bookmarkStart w:id="112" w:name="ref-lee2019were"/>
+    <w:bookmarkEnd w:id="113"/>
+    <w:bookmarkStart w:id="114" w:name="ref-lee2019were"/>
     <w:p>
       <w:pPr>
         <w:pStyle w:val="Bibliography"/>
@@ -3861,8 +3980,8 @@
         <w:t xml:space="preserve">Lee, G.-K., Sano, K., 2019. Were tanged points mechanically delivered armatures? Functional and morphometric analyses of tanged points from an upper paleolithic site at jingeuneul, korea. Archaeological and Anthropological Sciences 11, 2453–2465.</w:t>
       </w:r>
     </w:p>
-    <w:bookmarkEnd w:id="112"/>
-    <w:bookmarkStart w:id="114" w:name="ref-Lee_2016"/>
+    <w:bookmarkEnd w:id="114"/>
+    <w:bookmarkStart w:id="116" w:name="ref-Lee_2016"/>
     <w:p>
       <w:pPr>
         <w:pStyle w:val="Bibliography"/>
@@ -3873,7 +3992,7 @@
       <w:r>
         <w:t xml:space="preserve"> </w:t>
       </w:r>
-      <w:hyperlink r:id="rId113">
+      <w:hyperlink r:id="rId115">
         <w:r>
           <w:rPr>
             <w:rStyle w:val="Hyperlink"/>
@@ -3882,8 +4001,8 @@
         </w:r>
       </w:hyperlink>
     </w:p>
-    <w:bookmarkEnd w:id="114"/>
-    <w:bookmarkStart w:id="115" w:name="ref-lee2013current"/>
+    <w:bookmarkEnd w:id="116"/>
+    <w:bookmarkStart w:id="117" w:name="ref-lee2013current"/>
     <w:p>
       <w:pPr>
         <w:pStyle w:val="Bibliography"/>
@@ -3892,8 +4011,8 @@
         <w:t xml:space="preserve">Lee, H.W., 2013. Current observations of the early late paleolithic in korea. Quaternary international 316, 45–58.</w:t>
       </w:r>
     </w:p>
-    <w:bookmarkEnd w:id="115"/>
-    <w:bookmarkStart w:id="116" w:name="ref-li2019history"/>
+    <w:bookmarkEnd w:id="117"/>
+    <w:bookmarkStart w:id="118" w:name="ref-li2019history"/>
     <w:p>
       <w:pPr>
         <w:pStyle w:val="Bibliography"/>
@@ -3902,8 +4021,8 @@
         <w:t xml:space="preserve">Li, F., Kuhn, S.L., Bar-Yosef, O., Chen, F., Peng, F., Gao, X., 2019. History, chronology and techno-typology of the upper paleolithic sequence in the shuidonggou area, northern china. Journal of World Prehistory 1–31.</w:t>
       </w:r>
     </w:p>
-    <w:bookmarkEnd w:id="116"/>
-    <w:bookmarkStart w:id="117" w:name="ref-llano2015optimal"/>
+    <w:bookmarkEnd w:id="118"/>
+    <w:bookmarkStart w:id="119" w:name="ref-llano2015optimal"/>
     <w:p>
       <w:pPr>
         <w:pStyle w:val="Bibliography"/>
@@ -3912,8 +4031,8 @@
         <w:t xml:space="preserve">Llano, C., 2015. On optimal use of a patchy environment: Archaeobotany in the argentinean andes (argentina). Journal of Archaeological Science 54, 182–192.</w:t>
       </w:r>
     </w:p>
-    <w:bookmarkEnd w:id="117"/>
-    <w:bookmarkStart w:id="118" w:name="ref-marwick2017computational"/>
+    <w:bookmarkEnd w:id="119"/>
+    <w:bookmarkStart w:id="120" w:name="ref-marwick2017computational"/>
     <w:p>
       <w:pPr>
         <w:pStyle w:val="Bibliography"/>
@@ -3922,8 +4041,8 @@
         <w:t xml:space="preserve">Marwick, B., 2017. Computational reproducibility in archaeological research: Basic principles and a case study of their implementation. Journal of Archaeological Method and Theory 24, 424–450.</w:t>
       </w:r>
     </w:p>
-    <w:bookmarkEnd w:id="118"/>
-    <w:bookmarkStart w:id="119" w:name="ref-meignen2006middle"/>
+    <w:bookmarkEnd w:id="120"/>
+    <w:bookmarkStart w:id="121" w:name="ref-meignen2006middle"/>
     <w:p>
       <w:pPr>
         <w:pStyle w:val="Bibliography"/>
@@ -3932,8 +4051,8 @@
         <w:t xml:space="preserve">Meignen, L., Bar-Yosef, O., Speth, J.D., Stiner, M.C., 2006. Middle paleolithic settlement patterns in the levant, in: Transitions Before the Transition. Springer, pp. 149–169.</w:t>
       </w:r>
     </w:p>
-    <w:bookmarkEnd w:id="119"/>
-    <w:bookmarkStart w:id="121" w:name="ref-Morisaki_Izuho_Terry_Sato_2015"/>
+    <w:bookmarkEnd w:id="121"/>
+    <w:bookmarkStart w:id="123" w:name="ref-Morisaki_Izuho_Terry_Sato_2015"/>
     <w:p>
       <w:pPr>
         <w:pStyle w:val="Bibliography"/>
@@ -3944,7 +4063,7 @@
       <w:r>
         <w:t xml:space="preserve"> </w:t>
       </w:r>
-      <w:hyperlink r:id="rId120">
+      <w:hyperlink r:id="rId122">
         <w:r>
           <w:rPr>
             <w:rStyle w:val="Hyperlink"/>
@@ -3953,8 +4072,8 @@
         </w:r>
       </w:hyperlink>
     </w:p>
-    <w:bookmarkEnd w:id="121"/>
-    <w:bookmarkStart w:id="122" w:name="ref-morisaki2019early"/>
+    <w:bookmarkEnd w:id="123"/>
+    <w:bookmarkStart w:id="124" w:name="ref-morisaki2019early"/>
     <w:p>
       <w:pPr>
         <w:pStyle w:val="Bibliography"/>
@@ -3963,8 +4082,8 @@
         <w:t xml:space="preserve">Morisaki, K., Sano, K., Izuho, M., 2019. Early upper paleolithic blade technology in the japanese archipelago. Archaeological Research in Asia 17, 79–97.</w:t>
       </w:r>
     </w:p>
-    <w:bookmarkEnd w:id="122"/>
-    <w:bookmarkStart w:id="123" w:name="ref-nakazawa2018quaternary"/>
+    <w:bookmarkEnd w:id="124"/>
+    <w:bookmarkStart w:id="125" w:name="ref-nakazawa2018quaternary"/>
     <w:p>
       <w:pPr>
         <w:pStyle w:val="Bibliography"/>
@@ -3973,8 +4092,8 @@
         <w:t xml:space="preserve">Nakazawa, Y., Bae, C.J., 2018. Quaternary paleoenvironmental variation and its impact on initial human dispersals into the japanese archipelago. Palaeogeography, palaeoclimatology, palaeoecology 512, 145–155.</w:t>
       </w:r>
     </w:p>
-    <w:bookmarkEnd w:id="123"/>
-    <w:bookmarkStart w:id="124" w:name="ref-norton2009evolution"/>
+    <w:bookmarkEnd w:id="125"/>
+    <w:bookmarkStart w:id="126" w:name="ref-norton2009evolution"/>
     <w:p>
       <w:pPr>
         <w:pStyle w:val="Bibliography"/>
@@ -3983,8 +4102,8 @@
         <w:t xml:space="preserve">Norton, C.J., Jin, J.J., 2009. The evolution of modern human behavior in east asia: Current perspectives. Evolutionary Anthropology: Issues, News, and Reviews: Issues, News, and Reviews 18, 247–260.</w:t>
       </w:r>
     </w:p>
-    <w:bookmarkEnd w:id="124"/>
-    <w:bookmarkStart w:id="125" w:name="ref-ono2002radiocaron"/>
+    <w:bookmarkEnd w:id="126"/>
+    <w:bookmarkStart w:id="127" w:name="ref-ono2002radiocaron"/>
     <w:p>
       <w:pPr>
         <w:pStyle w:val="Bibliography"/>
@@ -3993,8 +4112,8 @@
         <w:t xml:space="preserve">Ono, A., Sato, H., Tsutsumi, T., Kudo, Y., 2002. Radiocaron dates and archaeology of the late pleistocene in the japanese islands. Radiocarbon 44, 477–494.</w:t>
       </w:r>
     </w:p>
-    <w:bookmarkEnd w:id="125"/>
-    <w:bookmarkStart w:id="126" w:name="ref-pei2012shuidonggou"/>
+    <w:bookmarkEnd w:id="127"/>
+    <w:bookmarkStart w:id="128" w:name="ref-pei2012shuidonggou"/>
     <w:p>
       <w:pPr>
         <w:pStyle w:val="Bibliography"/>
@@ -4003,8 +4122,8 @@
         <w:t xml:space="preserve">Pei, S., Gao, X., Wang, H., Kuman, K., Bae, C.J., Chen, F., Guan, Y., Zhang, Y., Zhang, X., Peng, F., others, 2012. The shuidonggou site complex: New excavations and implications for the earliest late paleolithic in north china. Journal of Archaeological Science 39, 3610–3626.</w:t>
       </w:r>
     </w:p>
-    <w:bookmarkEnd w:id="126"/>
-    <w:bookmarkStart w:id="127" w:name="ref-prentiss2019handbook"/>
+    <w:bookmarkEnd w:id="128"/>
+    <w:bookmarkStart w:id="129" w:name="ref-prentiss2019handbook"/>
     <w:p>
       <w:pPr>
         <w:pStyle w:val="Bibliography"/>
@@ -4013,8 +4132,8 @@
         <w:t xml:space="preserve">Prentiss, A.M., 2019. Handbook of evolutionary research in archaeology. Springer.</w:t>
       </w:r>
     </w:p>
-    <w:bookmarkEnd w:id="127"/>
-    <w:bookmarkStart w:id="128" w:name="ref-rick1987dates"/>
+    <w:bookmarkEnd w:id="129"/>
+    <w:bookmarkStart w:id="130" w:name="ref-rick1987dates"/>
     <w:p>
       <w:pPr>
         <w:pStyle w:val="Bibliography"/>
@@ -4023,8 +4142,8 @@
         <w:t xml:space="preserve">Rick, J.W., 1987. Dates as data: An examination of the peruvian preceramic radiocarbon record. American Antiquity 52, 55–73.</w:t>
       </w:r>
     </w:p>
-    <w:bookmarkEnd w:id="128"/>
-    <w:bookmarkStart w:id="129" w:name="ref-riel2004late"/>
+    <w:bookmarkEnd w:id="130"/>
+    <w:bookmarkStart w:id="131" w:name="ref-riel2004late"/>
     <w:p>
       <w:pPr>
         <w:pStyle w:val="Bibliography"/>
@@ -4033,8 +4152,8 @@
         <w:t xml:space="preserve">Riel-Salvatore, J., Barton, C.M., 2004. Late pleistocene technology, economic behavior, and land-use dynamics in southern italy. American Antiquity 257–274.</w:t>
       </w:r>
     </w:p>
-    <w:bookmarkEnd w:id="129"/>
-    <w:bookmarkStart w:id="130" w:name="ref-riris2019widespread"/>
+    <w:bookmarkEnd w:id="131"/>
+    <w:bookmarkStart w:id="132" w:name="ref-riris2019widespread"/>
     <w:p>
       <w:pPr>
         <w:pStyle w:val="Bibliography"/>
@@ -4043,8 +4162,8 @@
         <w:t xml:space="preserve">Riris, P., Arroyo-Kalin, M., 2019. Widespread population decline in south america correlates with mid-holocene climate change. Scientific reports 9, 1–10.</w:t>
       </w:r>
     </w:p>
-    <w:bookmarkEnd w:id="130"/>
-    <w:bookmarkStart w:id="131" w:name="ref-sakamoto1986akaike"/>
+    <w:bookmarkEnd w:id="132"/>
+    <w:bookmarkStart w:id="133" w:name="ref-sakamoto1986akaike"/>
     <w:p>
       <w:pPr>
         <w:pStyle w:val="Bibliography"/>
@@ -4053,8 +4172,8 @@
         <w:t xml:space="preserve">Sakamoto, Y., Ishiguro, M., Kitagawa, G., 1986. Akaike information criterion statistics. Dordrecht, The Netherlands: D. Reidel 81.</w:t>
       </w:r>
     </w:p>
-    <w:bookmarkEnd w:id="131"/>
-    <w:bookmarkStart w:id="132" w:name="ref-seong2015diversity"/>
+    <w:bookmarkEnd w:id="133"/>
+    <w:bookmarkStart w:id="134" w:name="ref-seong2015diversity"/>
     <w:p>
       <w:pPr>
         <w:pStyle w:val="Bibliography"/>
@@ -4063,8 +4182,8 @@
         <w:t xml:space="preserve">Seong, C., 2015. Diversity of lithic assemblages and evolution of late palaeolithic culture in korea. Asian Perspectives 91–112.</w:t>
       </w:r>
     </w:p>
-    <w:bookmarkEnd w:id="132"/>
-    <w:bookmarkStart w:id="133" w:name="ref-seong2009emergence"/>
+    <w:bookmarkEnd w:id="134"/>
+    <w:bookmarkStart w:id="135" w:name="ref-seong2009emergence"/>
     <w:p>
       <w:pPr>
         <w:pStyle w:val="Bibliography"/>
@@ -4073,8 +4192,8 @@
         <w:t xml:space="preserve">Seong, C., 2009. Emergence of a blade industry and evolution of late paleolithic technology in the republic of korea. Journal of Anthropological Research 65, 417–451.</w:t>
       </w:r>
     </w:p>
-    <w:bookmarkEnd w:id="133"/>
-    <w:bookmarkStart w:id="134" w:name="ref-seong2008tanged"/>
+    <w:bookmarkEnd w:id="135"/>
+    <w:bookmarkStart w:id="136" w:name="ref-seong2008tanged"/>
     <w:p>
       <w:pPr>
         <w:pStyle w:val="Bibliography"/>
@@ -4083,8 +4202,8 @@
         <w:t xml:space="preserve">Seong, C., 2008. Tanged points, microblades and late palaeolithic hunting in korea. Antiquity 82, 871–883.</w:t>
       </w:r>
     </w:p>
-    <w:bookmarkEnd w:id="134"/>
-    <w:bookmarkStart w:id="135" w:name="ref-shennan2009pattern"/>
+    <w:bookmarkEnd w:id="136"/>
+    <w:bookmarkStart w:id="137" w:name="ref-shennan2009pattern"/>
     <w:p>
       <w:pPr>
         <w:pStyle w:val="Bibliography"/>
@@ -4093,8 +4212,8 @@
         <w:t xml:space="preserve">Shennan, S., 2009. Pattern and process in cultural evolution. Univ of California Press.</w:t>
       </w:r>
     </w:p>
-    <w:bookmarkEnd w:id="135"/>
-    <w:bookmarkStart w:id="136" w:name="ref-shennan2001demography"/>
+    <w:bookmarkEnd w:id="137"/>
+    <w:bookmarkStart w:id="138" w:name="ref-shennan2001demography"/>
     <w:p>
       <w:pPr>
         <w:pStyle w:val="Bibliography"/>
@@ -4103,8 +4222,8 @@
         <w:t xml:space="preserve">Shennan, S., 2001. Demography and cultural innovation: A model and its implications for the emergence of modern human culture. Cambridge archaeological journal 11, 5–16.</w:t>
       </w:r>
     </w:p>
-    <w:bookmarkEnd w:id="136"/>
-    <w:bookmarkStart w:id="137" w:name="ref-shennan2013regional"/>
+    <w:bookmarkEnd w:id="138"/>
+    <w:bookmarkStart w:id="139" w:name="ref-shennan2013regional"/>
     <w:p>
       <w:pPr>
         <w:pStyle w:val="Bibliography"/>
@@ -4113,8 +4232,8 @@
         <w:t xml:space="preserve">Shennan, S., Downey, S.S., Timpson, A., Edinborough, K., Colledge, S., Kerig, T., Manning, K., Thomas, M.G., 2013. Regional population collapse followed initial agriculture booms in mid-holocene europe. Nature communications 4, 2486.</w:t>
       </w:r>
     </w:p>
-    <w:bookmarkEnd w:id="137"/>
-    <w:bookmarkStart w:id="138" w:name="ref-shott2010size"/>
+    <w:bookmarkEnd w:id="139"/>
+    <w:bookmarkStart w:id="140" w:name="ref-shott2010size"/>
     <w:p>
       <w:pPr>
         <w:pStyle w:val="Bibliography"/>
@@ -4123,8 +4242,8 @@
         <w:t xml:space="preserve">Shott, M.J., 2010. Size dependence in assemblage measures: Essentialism, materialism, and" SHE" analysis in archaeology. American Antiquity 886–906.</w:t>
       </w:r>
     </w:p>
-    <w:bookmarkEnd w:id="138"/>
-    <w:bookmarkStart w:id="139" w:name="ref-shott1986settlement"/>
+    <w:bookmarkEnd w:id="140"/>
+    <w:bookmarkStart w:id="141" w:name="ref-shott1986settlement"/>
     <w:p>
       <w:pPr>
         <w:pStyle w:val="Bibliography"/>
@@ -4133,8 +4252,8 @@
         <w:t xml:space="preserve">Shott, M.J., 1986. Settlement mobility and technological organization: An ethnographic examination. Journal of Anthropological Research 42, 15–51.</w:t>
       </w:r>
     </w:p>
-    <w:bookmarkEnd w:id="139"/>
-    <w:bookmarkStart w:id="140" w:name="ref-smith1991inujjuamiunt"/>
+    <w:bookmarkEnd w:id="141"/>
+    <w:bookmarkStart w:id="142" w:name="ref-smith1991inujjuamiunt"/>
     <w:p>
       <w:pPr>
         <w:pStyle w:val="Bibliography"/>
@@ -4143,8 +4262,8 @@
         <w:t xml:space="preserve">Smith, E.A., 1991. Inujjuamiunt foraging strategies: Evolutionary ecology of an arctic hunting economy. Transaction Publishers.</w:t>
       </w:r>
     </w:p>
-    <w:bookmarkEnd w:id="140"/>
-    <w:bookmarkStart w:id="141" w:name="ref-smith1983anthropological"/>
+    <w:bookmarkEnd w:id="142"/>
+    <w:bookmarkStart w:id="143" w:name="ref-smith1983anthropological"/>
     <w:p>
       <w:pPr>
         <w:pStyle w:val="Bibliography"/>
@@ -4153,8 +4272,8 @@
         <w:t xml:space="preserve">Smith, E.A., Bettinger, R.L., Bishop, C.A., Blundell, V., Cashdan, E., Casimir, M.J., Christenson, A.L., Cox, B., Dyson-Hudson, R., Hayden, B., others, 1983. Anthropological applications of optimal foraging theory: A critical review [and comments and reply]. Current Anthropology 24, 625–651.</w:t>
       </w:r>
     </w:p>
-    <w:bookmarkEnd w:id="141"/>
-    <w:bookmarkStart w:id="142" w:name="ref-team2017r"/>
+    <w:bookmarkEnd w:id="143"/>
+    <w:bookmarkStart w:id="144" w:name="ref-team2017r"/>
     <w:p>
       <w:pPr>
         <w:pStyle w:val="Bibliography"/>
@@ -4163,8 +4282,8 @@
         <w:t xml:space="preserve">Team, R.C., 2017. R: A language and environment for statistical computing. R foundation for statistical computing, vienna. Http s. www. R-proje ct. org.</w:t>
       </w:r>
     </w:p>
-    <w:bookmarkEnd w:id="142"/>
-    <w:bookmarkStart w:id="143" w:name="ref-timpson2014reconstructing"/>
+    <w:bookmarkEnd w:id="144"/>
+    <w:bookmarkStart w:id="145" w:name="ref-timpson2014reconstructing"/>
     <w:p>
       <w:pPr>
         <w:pStyle w:val="Bibliography"/>
@@ -4173,8 +4292,8 @@
         <w:t xml:space="preserve">Timpson, A., Colledge, S., Crema, E., Edinborough, K., Kerig, T., Manning, K., Thomas, M.G., Shennan, S., 2014. Reconstructing regional population fluctuations in the european neolithic using radiocarbon dates: A new case-study using an improved method. Journal of Archaeological Science 52, 549–557.</w:t>
       </w:r>
     </w:p>
-    <w:bookmarkEnd w:id="143"/>
-    <w:bookmarkStart w:id="144" w:name="ref-torrence1989time"/>
+    <w:bookmarkEnd w:id="145"/>
+    <w:bookmarkStart w:id="146" w:name="ref-torrence1989time"/>
     <w:p>
       <w:pPr>
         <w:pStyle w:val="Bibliography"/>
@@ -4183,8 +4302,8 @@
         <w:t xml:space="preserve">Torrence, R., Audouze, F., Renfrew, C., Schlanger, N., Sherratt, A., Taylor, T., Ashmore, W., others, 1989. Time, energy and stone tools. Cambridge university press.</w:t>
       </w:r>
     </w:p>
-    <w:bookmarkEnd w:id="144"/>
-    <w:bookmarkStart w:id="145" w:name="ref-tsutsumi2007dynamics"/>
+    <w:bookmarkEnd w:id="146"/>
+    <w:bookmarkStart w:id="147" w:name="ref-tsutsumi2007dynamics"/>
     <w:p>
       <w:pPr>
         <w:pStyle w:val="Bibliography"/>
@@ -4193,8 +4312,8 @@
         <w:t xml:space="preserve">Tsutsumi, T., 2007. The dynamics of obsidian use by the microblade industries of the terminal late paleolithic. The Quaternary Research (Daiyonki-Kenkyu) 46, 179–186.</w:t>
       </w:r>
     </w:p>
-    <w:bookmarkEnd w:id="145"/>
-    <w:bookmarkStart w:id="146" w:name="ref-valde2020models"/>
+    <w:bookmarkEnd w:id="147"/>
+    <w:bookmarkStart w:id="148" w:name="ref-valde2020models"/>
     <w:p>
       <w:pPr>
         <w:pStyle w:val="Bibliography"/>
@@ -4203,8 +4322,8 @@
         <w:t xml:space="preserve">Valde-Nowak, P., Cieśla, M., 2020. Models of raw material exploitation as an indicator of middle paleolithic mobility: Case studies from uplands of northern central europe, in: Short-Term Occupations in Paleolithic Archaeology. Springer, pp. 105–120.</w:t>
       </w:r>
     </w:p>
-    <w:bookmarkEnd w:id="146"/>
-    <w:bookmarkStart w:id="147" w:name="ref-valde2020models"/>
+    <w:bookmarkEnd w:id="148"/>
+    <w:bookmarkStart w:id="149" w:name="ref-valde2020models"/>
     <w:p>
       <w:pPr>
         <w:pStyle w:val="Bibliography"/>
@@ -4213,8 +4332,8 @@
         <w:t xml:space="preserve">Valde-Nowak, P., Cieśla, M., 2020. Models of raw material exploitation as an indicator of middle paleolithic mobility: Case studies from uplands of northern central europe, in: Short-Term Occupations in Paleolithic Archaeology. Springer, pp. 105–120.</w:t>
       </w:r>
     </w:p>
-    <w:bookmarkEnd w:id="147"/>
-    <w:bookmarkStart w:id="148" w:name="ref-vaquero2018searching"/>
+    <w:bookmarkEnd w:id="149"/>
+    <w:bookmarkStart w:id="150" w:name="ref-vaquero2018searching"/>
     <w:p>
       <w:pPr>
         <w:pStyle w:val="Bibliography"/>
@@ -4223,8 +4342,8 @@
         <w:t xml:space="preserve">Vaquero, M., Romagnoli, F., 2018. Searching for lazy people: The significance of expedient behavior in the interpretation of paleolithic assemblages. Journal of Archaeological Method and Theory 25, 334–367.</w:t>
       </w:r>
     </w:p>
-    <w:bookmarkEnd w:id="148"/>
-    <w:bookmarkStart w:id="149" w:name="ref-williams2012use"/>
+    <w:bookmarkEnd w:id="150"/>
+    <w:bookmarkStart w:id="151" w:name="ref-williams2012use"/>
     <w:p>
       <w:pPr>
         <w:pStyle w:val="Bibliography"/>
@@ -4233,8 +4352,8 @@
         <w:t xml:space="preserve">Williams, A.N., 2012. The use of summed radiocarbon probability distributions in archaeology: A review of methods. Journal of Archaeological Science 39, 578–589.</w:t>
       </w:r>
     </w:p>
-    <w:bookmarkEnd w:id="149"/>
-    <w:bookmarkStart w:id="150" w:name="ref-winterhalder1992evolutionary"/>
+    <w:bookmarkEnd w:id="151"/>
+    <w:bookmarkStart w:id="152" w:name="ref-winterhalder1992evolutionary"/>
     <w:p>
       <w:pPr>
         <w:pStyle w:val="Bibliography"/>
@@ -4243,8 +4362,8 @@
         <w:t xml:space="preserve">Winterhalder, B., Smith, E.A., 1992. Evolutionary ecology and the social sciences. Evolutionary ecology and human behavior 3–23.</w:t>
       </w:r>
     </w:p>
-    <w:bookmarkEnd w:id="150"/>
-    <w:bookmarkStart w:id="151" w:name="ref-wolverton2015patch"/>
+    <w:bookmarkEnd w:id="152"/>
+    <w:bookmarkStart w:id="153" w:name="ref-wolverton2015patch"/>
     <w:p>
       <w:pPr>
         <w:pStyle w:val="Bibliography"/>
@@ -4253,8 +4372,8 @@
         <w:t xml:space="preserve">Wolverton, S., Otaola, C., Neme, G., Giardina, M., Gil, A., 2015. Patch choice, landscape ecology, and foraging efficiency: The zooarchaeology of late holocene foragers in western argentina. Journal of Ethnobiology 35, 499–518.</w:t>
       </w:r>
     </w:p>
-    <w:bookmarkEnd w:id="151"/>
-    <w:bookmarkStart w:id="152" w:name="ref-yamaoka2012use"/>
+    <w:bookmarkEnd w:id="153"/>
+    <w:bookmarkStart w:id="154" w:name="ref-yamaoka2012use"/>
     <w:p>
       <w:pPr>
         <w:pStyle w:val="Bibliography"/>
@@ -4263,8 +4382,8 @@
         <w:t xml:space="preserve">Yamaoka, T., 2012. Use and maintenance of trapezoids in the initial early upper paleolithic of the japanese islands. Quaternary international 248, 32–42.</w:t>
       </w:r>
     </w:p>
-    <w:bookmarkEnd w:id="152"/>
-    <w:bookmarkStart w:id="153" w:name="ref-yi2014significance"/>
+    <w:bookmarkEnd w:id="154"/>
+    <w:bookmarkStart w:id="155" w:name="ref-yi2014significance"/>
     <w:p>
       <w:pPr>
         <w:pStyle w:val="Bibliography"/>
@@ -4273,8 +4392,8 @@
         <w:t xml:space="preserve">Yi, M., Bettinger, R.L., Chen, F., Pei, S., Gao, X., 2014. The significance of shuidonggou locality 12 to studies of hunter-gatherer adaptive strategies in north china during the late pleistocene. Quaternary international 347, 97–104.</w:t>
       </w:r>
     </w:p>
-    <w:bookmarkEnd w:id="153"/>
-    <w:bookmarkStart w:id="154" w:name="ref-yue2020lithic"/>
+    <w:bookmarkEnd w:id="155"/>
+    <w:bookmarkStart w:id="156" w:name="ref-yue2020lithic"/>
     <w:p>
       <w:pPr>
         <w:pStyle w:val="Bibliography"/>
@@ -4283,8 +4402,8 @@
         <w:t xml:space="preserve">Yue, J.-P., Li, Y.-Q., Zhang, Y.-X., Yang, S., 2020. Lithic raw material economy at the huayang site in northeast china: Localization and diversification as adaptive strategies in the late glacial. Archaeological and Anthropological Sciences 12.</w:t>
       </w:r>
     </w:p>
-    <w:bookmarkEnd w:id="154"/>
-    <w:bookmarkStart w:id="155" w:name="ref-zhang2016bone"/>
+    <w:bookmarkEnd w:id="156"/>
+    <w:bookmarkStart w:id="157" w:name="ref-zhang2016bone"/>
     <w:p>
       <w:pPr>
         <w:pStyle w:val="Bibliography"/>
@@ -4293,9 +4412,9 @@
         <w:t xml:space="preserve">Zhang, Y., Gao, X., Pei, S., Chen, F., Niu, D., Xu, X., Zhang, S., Wang, H., 2016. The bone needles from shuidonggou locality 12 and implications for human subsistence behaviors in north china. Quaternary International 400, 149–157.</w:t>
       </w:r>
     </w:p>
-    <w:bookmarkEnd w:id="155"/>
-    <w:bookmarkEnd w:id="156"/>
-    <w:bookmarkStart w:id="157" w:name="pagebreak-1"/>
+    <w:bookmarkEnd w:id="157"/>
+    <w:bookmarkEnd w:id="158"/>
+    <w:bookmarkStart w:id="159" w:name="pagebreak-1"/>
     <w:p>
       <w:pPr>
         <w:pStyle w:val="Heading5"/>
@@ -4313,8 +4432,8 @@
         <w:t xml:space="preserve">pagebreak</w:t>
       </w:r>
     </w:p>
-    <w:bookmarkEnd w:id="157"/>
-    <w:bookmarkStart w:id="158" w:name="colophon"/>
+    <w:bookmarkEnd w:id="159"/>
+    <w:bookmarkStart w:id="160" w:name="colophon"/>
     <w:p>
       <w:pPr>
         <w:pStyle w:val="Heading3"/>
@@ -4328,7 +4447,7 @@
         <w:pStyle w:val="FirstParagraph"/>
       </w:pPr>
       <w:r>
-        <w:t xml:space="preserve">This report was generated on 2020-12-18 12:06:00 using the following computational environment and dependencies:</w:t>
+        <w:t xml:space="preserve">This report was generated on 2020-12-20 23:25:25 using the following computational environment and dependencies:</w:t>
       </w:r>
     </w:p>
     <w:p>
@@ -4429,7 +4548,7 @@
         <w:rPr>
           <w:rStyle w:val="VerbatimChar"/>
         </w:rPr>
-        <w:t xml:space="preserve">#&gt;  date     2020-12-18                  </w:t>
+        <w:t xml:space="preserve">#&gt;  date     2020-12-20                  </w:t>
       </w:r>
       <w:r>
         <w:br/>
@@ -5311,24 +5430,6 @@
         <w:rPr>
           <w:rStyle w:val="VerbatimChar"/>
         </w:rPr>
-        <w:t xml:space="preserve">#&gt;  rgdal            1.5-18     2020-10-13 [1] CRAN (R 4.0.2)                    </w:t>
-      </w:r>
-      <w:r>
-        <w:br/>
-      </w:r>
-      <w:r>
-        <w:rPr>
-          <w:rStyle w:val="VerbatimChar"/>
-        </w:rPr>
-        <w:t xml:space="preserve">#&gt;  rgeos            0.5-5      2020-09-07 [1] CRAN (R 4.0.2)                    </w:t>
-      </w:r>
-      <w:r>
-        <w:br/>
-      </w:r>
-      <w:r>
-        <w:rPr>
-          <w:rStyle w:val="VerbatimChar"/>
-        </w:rPr>
         <w:t xml:space="preserve">#&gt;  RgoogleMaps      1.4.5.3    2020-02-12 [1] CRAN (R 4.0.2)                    </w:t>
       </w:r>
       <w:r>
@@ -5717,11 +5818,11 @@
         <w:rPr>
           <w:rStyle w:val="VerbatimChar"/>
         </w:rPr>
-        <w:t xml:space="preserve">#&gt; Head:     [57e9fad] 2020-12-17: Merge branch 'master' of https://github.com/parkgayoung/koreapaleolithicmobilityoccupation</w:t>
-      </w:r>
-    </w:p>
-    <w:bookmarkEnd w:id="158"/>
-    <w:bookmarkEnd w:id="159"/>
+        <w:t xml:space="preserve">#&gt; Head:     [cfffc1f] 2020-12-18: fixed spd size and knitted rmd file</w:t>
+      </w:r>
+    </w:p>
+    <w:bookmarkEnd w:id="160"/>
+    <w:bookmarkEnd w:id="161"/>
     <w:sectPr>
       <w:pgSz w:w="12240" w:h="15840"/>
       <w:pgMar w:top="1440" w:right="1440" w:bottom="1440" w:left="1440" w:header="720" w:footer="720" w:gutter="0"/>

</xml_diff>

<commit_message>
please don't hard-code critical results of the analysis
</commit_message>
<xml_diff>
--- a/analysis/paper/paper.docx
+++ b/analysis/paper/paper.docx
@@ -145,19 +145,19 @@
         <w:pStyle w:val="Date"/>
       </w:pPr>
       <w:r>
-        <w:t xml:space="preserve">21</w:t>
-      </w:r>
-      <w:r>
-        <w:t xml:space="preserve"> </w:t>
-      </w:r>
-      <w:r>
-        <w:t xml:space="preserve">December,</w:t>
-      </w:r>
-      <w:r>
-        <w:t xml:space="preserve"> </w:t>
-      </w:r>
-      <w:r>
-        <w:t xml:space="preserve">2020</w:t>
+        <w:t xml:space="preserve">11</w:t>
+      </w:r>
+      <w:r>
+        <w:t xml:space="preserve"> </w:t>
+      </w:r>
+      <w:r>
+        <w:t xml:space="preserve">January,</w:t>
+      </w:r>
+      <w:r>
+        <w:t xml:space="preserve"> </w:t>
+      </w:r>
+      <w:r>
+        <w:t xml:space="preserve">2021</w:t>
       </w:r>
     </w:p>
     <w:p>
@@ -2224,7 +2224,16 @@
         <w:t xml:space="preserve"> </w:t>
       </w:r>
       <w:r>
-        <w:t xml:space="preserve">to perform statistical analyses and conduct model testing using Monte Carlo methods. We generated exponential, uniform, linear, and logistic models and evaluated the model goodness-of-fit by applying Akaike’s Information Criterion (AIC) as a selection criterion</w:t>
+        <w:t xml:space="preserve">to perform statistical analyses and conduct model testing using Monte Carlo methods</w:t>
+      </w:r>
+      <w:r>
+        <w:t xml:space="preserve"> </w:t>
+      </w:r>
+      <w:r>
+        <w:t xml:space="preserve">(Crema et al., 2016; Palmisano et al., 2020; Timpson et al., 2014)</w:t>
+      </w:r>
+      <w:r>
+        <w:t xml:space="preserve">. We generated exponential, uniform, linear, and logistic models and evaluated the model goodness-of-fit by applying Akaike’s Information Criterion (AIC) as a selection criterion</w:t>
       </w:r>
       <w:r>
         <w:t xml:space="preserve"> </w:t>
@@ -2298,7 +2307,7 @@
     </w:p>
     <w:bookmarkEnd w:id="29"/>
     <w:bookmarkEnd w:id="30"/>
-    <w:bookmarkStart w:id="44" w:name="results"/>
+    <w:bookmarkStart w:id="43" w:name="results"/>
     <w:p>
       <w:pPr>
         <w:pStyle w:val="Heading1"/>
@@ -2864,7 +2873,7 @@
       </w:r>
     </w:p>
     <w:bookmarkEnd w:id="41"/>
-    <w:bookmarkStart w:id="43" w:name="demographic-context"/>
+    <w:bookmarkStart w:id="42" w:name="demographic-context"/>
     <w:p>
       <w:pPr>
         <w:pStyle w:val="Heading2"/>
@@ -2884,7 +2893,7 @@
         <w:t xml:space="preserve"> </w:t>
       </w:r>
       <w:r>
-        <w:t xml:space="preserve">10</w:t>
+        <w:t xml:space="preserve">??</w:t>
       </w:r>
       <w:r>
         <w:t xml:space="preserve"> </w:t>
@@ -2895,77 +2904,291 @@
     </w:p>
     <w:p>
       <w:pPr>
-        <w:pStyle w:val="CaptionedFigure"/>
-      </w:pPr>
-      <w:r>
-        <w:drawing>
-          <wp:inline>
-            <wp:extent cx="5943600" cy="5943600"/>
-            <wp:effectExtent b="0" l="0" r="0" t="0"/>
-            <wp:docPr descr="Figure 10: Summed probability distribution of 108 radiocarbon dates. The black solid line represents actual radiocarbon ages. The grey shaded region shows the critical envelope that encompasses the 95% confidence interval for the null models. The red and blue vertical bands highlight the portions of the SPD where positive and negative deviations are detected. We applied logistic, exponential and linear to AIC along with the logistical growth model (fit) to evaluate each model (Riris and Arroyo-Kalin, 2019). We excluded the uniform model because it has no fitted curve or surface to evaluate. The best fit model has the lowest AIC score. In this case, the linear model is the best fit, with the next-best fit (exponential) having a higher AIC score by a minor margin at -48.6." title="" id="1" name="Picture"/>
-            <a:graphic>
-              <a:graphicData uri="http://schemas.openxmlformats.org/drawingml/2006/picture">
-                <pic:pic>
-                  <pic:nvPicPr>
-                    <pic:cNvPr descr="/Users/bmarwick/Desktop/koreapaleolithicmobilityoccupation/analysis/figures/008-summed-probability-distribution-models.png" id="0" name="Picture"/>
-                    <pic:cNvPicPr>
-                      <a:picLocks noChangeArrowheads="1" noChangeAspect="1"/>
-                    </pic:cNvPicPr>
-                  </pic:nvPicPr>
-                  <pic:blipFill>
-                    <a:blip r:embed="rId42"/>
-                    <a:stretch>
-                      <a:fillRect/>
-                    </a:stretch>
-                  </pic:blipFill>
-                  <pic:spPr bwMode="auto">
-                    <a:xfrm>
-                      <a:off x="0" y="0"/>
-                      <a:ext cx="5943600" cy="5943600"/>
-                    </a:xfrm>
-                    <a:prstGeom prst="rect">
-                      <a:avLst/>
-                    </a:prstGeom>
-                    <a:noFill/>
-                    <a:ln w="9525">
-                      <a:noFill/>
-                      <a:headEnd/>
-                      <a:tailEnd/>
-                    </a:ln>
-                  </pic:spPr>
-                </pic:pic>
-              </a:graphicData>
-            </a:graphic>
-          </wp:inline>
-        </w:drawing>
-      </w:r>
-    </w:p>
-    <w:p>
-      <w:pPr>
-        <w:pStyle w:val="ImageCaption"/>
-      </w:pPr>
-      <w:r>
-        <w:t xml:space="preserve">Figure 10: Summed probability distribution of 108 radiocarbon dates. The black solid line represents actual radiocarbon ages. The grey shaded region shows the critical envelope that encompasses the 95% confidence interval for the null models. The red and blue vertical bands highlight the portions of the SPD where positive and negative deviations are detected. We applied logistic, exponential and linear to AIC along with the logistical growth model (fit) to evaluate each model</w:t>
-      </w:r>
-      <w:r>
-        <w:t xml:space="preserve"> </w:t>
-      </w:r>
-      <w:r>
-        <w:t xml:space="preserve">(Riris and Arroyo-Kalin, 2019)</w:t>
-      </w:r>
-      <w:r>
-        <w:t xml:space="preserve">. We excluded the uniform model because it has no fitted curve or surface to evaluate. The best fit model has the lowest AIC score. In this case, the linear model is the best fit, with the next-best fit (exponential) having a higher AIC score by a minor margin at -48.6.</w:t>
-      </w:r>
-    </w:p>
+        <w:pStyle w:val="BodyText"/>
+      </w:pPr>
+      <w:r>
+        <w:rPr>
+          <w:rStyle w:val="VerbatimChar"/>
+        </w:rPr>
+        <w:t xml:space="preserve">{r spd-model, fig.cap="Summed probability distribution of 108 radiocarbon dates. The black solid line represents actual radiocarbon ages. The grey shaded region shows the Monte Carlo envelope that encompasses the 95% confidence interval for the null models. The red and blue vertical bands highlight the portions of the SPD where positive and negative deviations are detected. We applied logistic, exponential and linear to AIC along with the logistical growth model (fit) to evaluate each model [@riris2019widespread]. We excluded the uniform model because it has no fitted curve or surface to evaluate. The best fit model has the lowest AIC score. In this case, the linear model is the best fit, with the next-best fit (exponential) having a higher AIC score by a minor margin at -48.6.", cache=TRUE, cache.extra=tools::md5sum(here::here("analysis/paper/008-summed-probability-distributions.R"))} quietly(source(here::here("analysis/paper/008-summed-probability-distributions.R"))) knitr::include_graphics(here::here("analysis/figures/008-summed-probability-distribution-models.png"))</w:t>
+      </w:r>
+    </w:p>
+    <w:bookmarkEnd w:id="42"/>
     <w:bookmarkEnd w:id="43"/>
+    <w:bookmarkStart w:id="47" w:name="discussion"/>
+    <w:p>
+      <w:pPr>
+        <w:pStyle w:val="Heading1"/>
+      </w:pPr>
+      <w:r>
+        <w:t xml:space="preserve">Discussion</w:t>
+      </w:r>
+    </w:p>
+    <w:p>
+      <w:pPr>
+        <w:pStyle w:val="FirstParagraph"/>
+      </w:pPr>
+      <w:r>
+        <w:t xml:space="preserve">Our study focused on two questions: how did the introduction of the new tools change foragers’ mobility and landscape use; and how did the new technology change the way people use habitation sites? Overall, our results show that assemblages with stemmed points tend to have higher artefact densities and lower proportions of retouched pieces. Quartz and side scrapers, in addition to cores and choppers, remain dominant in assemblages before and after the introduction of stemmed points. The environmental context of this technological innovation was a gradual decrease in temperature into the LGM.</w:t>
+      </w:r>
+    </w:p>
+    <w:bookmarkStart w:id="44" w:name="X19f6e6975e9634ba1bf11745cf6d8ab754f557c"/>
+    <w:p>
+      <w:pPr>
+        <w:pStyle w:val="Heading2"/>
+      </w:pPr>
+      <w:r>
+        <w:t xml:space="preserve">Artefact volumetric density and retouch frequency</w:t>
+      </w:r>
+    </w:p>
+    <w:p>
+      <w:pPr>
+        <w:pStyle w:val="FirstParagraph"/>
+      </w:pPr>
+      <w:r>
+        <w:t xml:space="preserve">We examined the artefact volumetric density and retouch frequency to understand the difference in mobility strategies and site occupation patterns before and after the introduction of stemmed points. The analyses are based on the premise that highly mobile groups would carry lightweight toolkits with more retouched and easily replaceable composite tools, and leave a smaller amount of artefacts on site as a result of short-term occupations. These curated technologies invest time and effort in stone artefact manufacturing and maintenance to optimize travel costs for groups using high mobility or special purpose forays. On the other hand, less mobile groups would produce fewer retouched tools and more simple tools, and leave higher densities of artefacts generated from long-term occupations. These expedient technologies are more typical for groups with greater residential stability who can make, use, abandon, and remake their tools frequently in the same location</w:t>
+      </w:r>
+      <w:r>
+        <w:t xml:space="preserve"> </w:t>
+      </w:r>
+      <w:r>
+        <w:t xml:space="preserve">(Binford, 1979; Clark et al., 2019; Kuhn, 2014, 1994; Meignen et al., 2006; Torrence et al., 1989; Vaquero and Romagnoli, 2018)</w:t>
+      </w:r>
+      <w:r>
+        <w:t xml:space="preserve">. Our data support the concept of the curated and expedient technology by showing a strong pattern of artefacts from less dense assemblages having higher retouch frequencies, while more dense assemblages have lower retouch frequencies. Our results show that foragers with stemmed points tended to stay in the same site for longer periods with higher artefact densities and fewer retouched pieces, compared to assemblages without stemmed points. In general, the new technology of stemmed points was more associated with expedient technological strategies.</w:t>
+      </w:r>
+    </w:p>
+    <w:p>
+      <w:pPr>
+        <w:pStyle w:val="BodyText"/>
+      </w:pPr>
+      <w:r>
+        <w:t xml:space="preserve">It could be assumed that foragers with stemmed points were highly mobile groups and chose curated technologies since the stemmed points were likely used for hunting activities</w:t>
+      </w:r>
+      <w:r>
+        <w:t xml:space="preserve"> </w:t>
+      </w:r>
+      <w:r>
+        <w:t xml:space="preserve">(Chang, 2013; Lee and Sano, 2019)</w:t>
+      </w:r>
+      <w:r>
+        <w:t xml:space="preserve">. However, our results show the opposite that the new technology was more often associated with expedient technological strategies. Furthermore, our results show that different sites represent different occupation patterns during the time of technological transition, making it difficult to characterise this period with a single land use strategy. Seong claims that transitions from the expedient to curated technology in the Late Pleistocene were neither a straightforward nor unilineal processes and diverse site types can be more related to different occupation purposes including hunting camps, limited activity stations, caches, and so forth</w:t>
+      </w:r>
+      <w:r>
+        <w:t xml:space="preserve"> </w:t>
+      </w:r>
+      <w:r>
+        <w:t xml:space="preserve">(Seong, 2015)</w:t>
+      </w:r>
+      <w:r>
+        <w:t xml:space="preserve">. Our findings support Seong, with some sites such as Bonggok and Yonghodong containing only 2 stemmed points, while Yongsandong has 38 points including broken tips and a base. More than 70% of Yongsandong stemmed points were unearthed, dominating the tool kit with 233 blades and other byproducts related to lithic manufacturing including cores and debris made of the same raw materials</w:t>
+      </w:r>
+      <w:r>
+        <w:t xml:space="preserve"> </w:t>
+      </w:r>
+      <w:r>
+        <w:t xml:space="preserve">(Bae and Bae, 2012; Kim, 2004)</w:t>
+      </w:r>
+      <w:r>
+        <w:t xml:space="preserve">. In the specific case of Yongsandong it seems likely that stemmed points were manufactured for hunting purposes, which dominated the function of the site. On the other hand, at Bonggok and Yonghodong stemmed points were only a minor part of activities there.</w:t>
+      </w:r>
+    </w:p>
     <w:bookmarkEnd w:id="44"/>
-    <w:bookmarkStart w:id="48" w:name="discussion"/>
+    <w:bookmarkStart w:id="45" w:name="toolkit-composition-and-raw-materials"/>
+    <w:p>
+      <w:pPr>
+        <w:pStyle w:val="Heading2"/>
+      </w:pPr>
+      <w:r>
+        <w:t xml:space="preserve">Toolkit composition and raw materials</w:t>
+      </w:r>
+    </w:p>
+    <w:p>
+      <w:pPr>
+        <w:pStyle w:val="FirstParagraph"/>
+      </w:pPr>
+      <w:r>
+        <w:t xml:space="preserve">The composition of toolkits during the Late Pleistocene of Korea has been described within multiple chronological sub-periods. Seong divides five successive assemblage types for the Late/Upper Paleolithic in Korea: (1) quartzite and quartz vein artefacts; (2) mostly small quartzite and quartz vein artefacts with some large artefacts such as cores and choppers; (3) stemmed points dominant; (4) typical blade assemblages including stemmed points; and (5) microblade after 30ka</w:t>
+      </w:r>
+      <w:r>
+        <w:t xml:space="preserve"> </w:t>
+      </w:r>
+      <w:r>
+        <w:t xml:space="preserve">(Seong, 2015)</w:t>
+      </w:r>
+      <w:r>
+        <w:t xml:space="preserve">. Lee focuses on the Honam region in southwestern Korea and divides the same time frame into two phases;</w:t>
+      </w:r>
+      <w:r>
+        <w:t xml:space="preserve"> </w:t>
+      </w:r>
+      <w:r>
+        <w:t xml:space="preserve">‘</w:t>
+      </w:r>
+      <w:r>
+        <w:t xml:space="preserve">core tool industry with large flake knapping</w:t>
+      </w:r>
+      <w:r>
+        <w:t xml:space="preserve">’</w:t>
+      </w:r>
+      <w:r>
+        <w:t xml:space="preserve"> </w:t>
+      </w:r>
+      <w:r>
+        <w:t xml:space="preserve">during early MIS 3 (59−40 ka), and</w:t>
+      </w:r>
+      <w:r>
+        <w:t xml:space="preserve"> </w:t>
+      </w:r>
+      <w:r>
+        <w:t xml:space="preserve">‘</w:t>
+      </w:r>
+      <w:r>
+        <w:t xml:space="preserve">blade industry with tanged point chiefly</w:t>
+      </w:r>
+      <w:r>
+        <w:t xml:space="preserve">’</w:t>
+      </w:r>
+      <w:r>
+        <w:t xml:space="preserve"> </w:t>
+      </w:r>
+      <w:r>
+        <w:t xml:space="preserve">during late MIS (40−24 ka)</w:t>
+      </w:r>
+      <w:r>
+        <w:t xml:space="preserve"> </w:t>
+      </w:r>
+      <w:r>
+        <w:t xml:space="preserve">(Lee, 2012)</w:t>
+      </w:r>
+      <w:r>
+        <w:t xml:space="preserve">. Both Seong and Lee mention that core tools made of quartz or quartz vein never disappeared and they point out the appearance of stemmed points and blade technology as an addition, rather than replacement. Our results, covering 49-24 ka and corresponding to the first three types of Seong’s divisions, support the continuation of core tools abundantly throughout the Late Pleistocene. In addition, our data show that side scrapers stayed as major tools while other tools occupied only a small portion of the assemblages. As stemmed points and blades increased in the toolkits, both choppers and side scrapers went through minor decreases but still remained abundant.</w:t>
+      </w:r>
+    </w:p>
+    <w:p>
+      <w:pPr>
+        <w:pStyle w:val="BodyText"/>
+      </w:pPr>
+      <w:r>
+        <w:t xml:space="preserve">Changes in raw material composition were closely associated with the appearance of stemmed points. Previous studies claim that the existing tools, including choppers, polyhedrals, handaxes and cores were usually made of locally acquired quartzite, while the new tools including stemmed points and other blade assemblages were made of more fine-grained materials such as siliceous shale, hornfels, and obsidian which might be brought from distant sources</w:t>
+      </w:r>
+      <w:r>
+        <w:t xml:space="preserve"> </w:t>
+      </w:r>
+      <w:r>
+        <w:t xml:space="preserve">(Chang, 2013; Seong, 2015)</w:t>
+      </w:r>
+      <w:r>
+        <w:t xml:space="preserve">. Our data also show that quartz, quartz vein and quartzite were consistently dominant and the use of fine-grained materials including chert, hornfels, rhyolite, and shale, increased after 41.5 ka, around the time that stemmed points appear. Projectile points, such as stemmed points, need high quality materials which enable high flaking quality, durability and effectiveness of an edge, as well as the creation of well-defined outline forms</w:t>
+      </w:r>
+      <w:r>
+        <w:t xml:space="preserve"> </w:t>
+      </w:r>
+      <w:r>
+        <w:t xml:space="preserve">(Bamforth, 2009)</w:t>
+      </w:r>
+      <w:r>
+        <w:t xml:space="preserve">. The increased use of finer-grained raw materials likely changed forager mobility patterns to ensure their movements over the landscape supplied them with the materials needed to make stemmed points.</w:t>
+      </w:r>
+    </w:p>
+    <w:bookmarkEnd w:id="45"/>
+    <w:bookmarkStart w:id="46" w:name="environmental-and-demographic-contexts"/>
+    <w:p>
+      <w:pPr>
+        <w:pStyle w:val="Heading2"/>
+      </w:pPr>
+      <w:r>
+        <w:t xml:space="preserve">Environmental and demographic contexts</w:t>
+      </w:r>
+    </w:p>
+    <w:p>
+      <w:pPr>
+        <w:pStyle w:val="FirstParagraph"/>
+      </w:pPr>
+      <w:r>
+        <w:t xml:space="preserve">We hypothesized that the introduction of stemmed points might reflect a preference for more portable and efficient hunting tools, as an adaptation to environmental or population changes. As the first composite tool appearing on the Korean Peninsula, stemmed points represent a major change in stone artefact technology. An important quality of composite tools is that the user can easily replace damaged parts, contributing to an increased maintainability of the tool</w:t>
+      </w:r>
+      <w:r>
+        <w:t xml:space="preserve"> </w:t>
+      </w:r>
+      <w:r>
+        <w:t xml:space="preserve">(Cardillo, 2010; Kuhn and Miller, 2015)</w:t>
+      </w:r>
+      <w:r>
+        <w:t xml:space="preserve">. Combining the stone projective with a wooden shaft further materials enhances functionality of the tool such as improving penetration by increasing weight</w:t>
+      </w:r>
+      <w:r>
+        <w:t xml:space="preserve"> </w:t>
+      </w:r>
+      <w:r>
+        <w:t xml:space="preserve">(Browne, 1940)</w:t>
+      </w:r>
+      <w:r>
+        <w:t xml:space="preserve">. We expected that the functional advantage of the new composite tool might have allowed foragers to be more active in less productive landscapes. Previous studies simply describe the environment of the research period as</w:t>
+      </w:r>
+      <w:r>
+        <w:t xml:space="preserve"> </w:t>
+      </w:r>
+      <w:r>
+        <w:t xml:space="preserve">“</w:t>
+      </w:r>
+      <w:r>
+        <w:t xml:space="preserve">overall cooler and drier during MIS 3</w:t>
+      </w:r>
+      <w:r>
+        <w:t xml:space="preserve">”</w:t>
+      </w:r>
+      <w:r>
+        <w:t xml:space="preserve"> </w:t>
+      </w:r>
+      <w:r>
+        <w:t xml:space="preserve">but lack detail due to a lack of direct paleoenvironmental proxies in Korea</w:t>
+      </w:r>
+      <w:r>
+        <w:t xml:space="preserve"> </w:t>
+      </w:r>
+      <w:r>
+        <w:t xml:space="preserve">(BAK and LEE, 2017; Chang, 2013; Choi, 2011; Han, 2008; Im and Choo, 2015; Seong, 2008)</w:t>
+      </w:r>
+      <w:r>
+        <w:t xml:space="preserve">. To explore environmental and demographic context related to the technological transition, we examined the distribution of site elevations, and simulated MAT during the Late Pleistocene. The results show that groups with stemmed points occupied higher elevations, where the MAT was lower. This supports our hypothesis that stemmed points supported occupation of more marginal habitats. Through MIS 3 the temperature gradually decreased until the LGM, suggesting that stemmed points may have been part of a suite of adaptations to cooler temperatures. We see a similar pattern of new technologies enabling expansion into marginal areas at a later time in north Paleo-Honshu Island, Japan, where the appearance of blade and projectile points at about 25 ka were associated with foragers moving into cold grassland areas</w:t>
+      </w:r>
+      <w:r>
+        <w:t xml:space="preserve"> </w:t>
+      </w:r>
+      <w:r>
+        <w:t xml:space="preserve">(Morisaki et al., 2015)</w:t>
+      </w:r>
+      <w:r>
+        <w:t xml:space="preserve">.</w:t>
+      </w:r>
+    </w:p>
+    <w:p>
+      <w:pPr>
+        <w:pStyle w:val="BodyText"/>
+      </w:pPr>
+      <w:r>
+        <w:t xml:space="preserve">We investigated forager population dynamics to assess if population change might be a relevant mechanism to explain the appearance of stemmed points. The output of our SPD models indicate population increasing until 35 ka and remaining at the peak with minor deviations for about 3,000 years. If population dynamics were a key driver, then we expect population to be high at the time the new technology first appears. However, with the first stemmed points appearing at 38 ka, well before the observed peak in population, we conclude that population dynamics were not a major mechanism in the appearance of this new technology. Bae claims that stemmed points are the result of the continuous influx of modern humans from a Siberian migration</w:t>
+      </w:r>
+      <w:r>
+        <w:t xml:space="preserve"> </w:t>
+      </w:r>
+      <w:r>
+        <w:t xml:space="preserve">(Bae, 2010)</w:t>
+      </w:r>
+      <w:r>
+        <w:t xml:space="preserve">. Our results are consistent with this scenario, showing a gradual increase in population after the appearance of stemmed points which may reflect a continuous influx of migrants over a long period.</w:t>
+      </w:r>
+    </w:p>
+    <w:bookmarkEnd w:id="46"/>
+    <w:bookmarkEnd w:id="47"/>
+    <w:bookmarkStart w:id="48" w:name="conclusion"/>
     <w:p>
       <w:pPr>
         <w:pStyle w:val="Heading1"/>
       </w:pPr>
       <w:r>
-        <w:t xml:space="preserve">Discussion</w:t>
+        <w:t xml:space="preserve">Conclusion</w:t>
       </w:r>
     </w:p>
     <w:p>
@@ -2973,33 +3196,7 @@
         <w:pStyle w:val="FirstParagraph"/>
       </w:pPr>
       <w:r>
-        <w:t xml:space="preserve">Our study focused on two questions: how did the introduction of the new tools change foragers’ mobility and landscape use; and how did the new technology change the way people use habitation sites? Overall, our results show that assemblages with stemmed points tend to have higher artefact densities and lower proportions of retouched pieces. Quartz and side scrapers, in addition to cores and choppers, remain dominant in assemblages before and after the introduction of stemmed points. The environmental context of this technological innovation was a gradual decrease in temperature into the LGM.</w:t>
-      </w:r>
-    </w:p>
-    <w:bookmarkStart w:id="45" w:name="X19f6e6975e9634ba1bf11745cf6d8ab754f557c"/>
-    <w:p>
-      <w:pPr>
-        <w:pStyle w:val="Heading2"/>
-      </w:pPr>
-      <w:r>
-        <w:t xml:space="preserve">Artefact volumetric density and retouch frequency</w:t>
-      </w:r>
-    </w:p>
-    <w:p>
-      <w:pPr>
-        <w:pStyle w:val="FirstParagraph"/>
-      </w:pPr>
-      <w:r>
-        <w:t xml:space="preserve">We examined the artefact volumetric density and retouch frequency to understand the difference in mobility strategies and site occupation patterns before and after the introduction of stemmed points. The analyses are based on the premise that highly mobile groups would carry lightweight toolkits with more retouched and easily replaceable composite tools, and leave a smaller amount of artefacts on site as a result of short-term occupations. These curated technologies invest time and effort in stone artefact manufacturing and maintenance to optimize travel costs for groups using high mobility or special purpose forays. On the other hand, less mobile groups would produce fewer retouched tools and more simple tools, and leave higher densities of artefacts generated from long-term occupations. These expedient technologies are more typical for groups with greater residential stability who can make, use, abandon, and remake their tools frequently in the same location</w:t>
-      </w:r>
-      <w:r>
-        <w:t xml:space="preserve"> </w:t>
-      </w:r>
-      <w:r>
-        <w:t xml:space="preserve">(Binford, 1979; Clark et al., 2019; Kuhn, 2014, 1994; Meignen et al., 2006; Torrence et al., 1989; Vaquero and Romagnoli, 2018)</w:t>
-      </w:r>
-      <w:r>
-        <w:t xml:space="preserve">. Our data support the concept of the curated and expedient technology by showing a strong pattern of artefacts from less dense assemblages having higher retouch frequencies, while more dense assemblages have lower retouch frequencies. Our results show that foragers with stemmed points tended to stay in the same site for longer periods with higher artefact densities and fewer retouched pieces, compared to assemblages without stemmed points. In general, the new technology of stemmed points was more associated with expedient technological strategies.</w:t>
+        <w:t xml:space="preserve">To understand the change in mobility and site occupation related to the appearance of new technologies during the late Pleistocene in Korea, we examined stone artefacts from 22 sites dated to 49-24 ka. The results show that the forager groups with stemmed points tended to be located at higher elevations, which means the use of stemmed points was associated with occupation of marginal or extreme environments. In addition, the groups with stemmed points had expedient technologies which reflect residential and less mobile land use patterns. The temperature gradually decreased during the technological transition and after the appearance of stemmed points, population gradually increased.</w:t>
       </w:r>
     </w:p>
     <w:p>
@@ -3007,261 +3204,20 @@
         <w:pStyle w:val="BodyText"/>
       </w:pPr>
       <w:r>
-        <w:t xml:space="preserve">It could be assumed that foragers with stemmed points were highly mobile groups and chose curated technologies since the stemmed points were likely used for hunting activities</w:t>
-      </w:r>
-      <w:r>
-        <w:t xml:space="preserve"> </w:t>
-      </w:r>
-      <w:r>
-        <w:t xml:space="preserve">(Chang, 2013; Lee and Sano, 2019)</w:t>
-      </w:r>
-      <w:r>
-        <w:t xml:space="preserve">. However, our results show the opposite that the new technology was more often associated with expedient technological strategies. Furthermore, our results show that different sites represent different occupation patterns during the time of technological transition, making it difficult to characterise this period with a single land use strategy. Seong claims that transitions from the expedient to curated technology in the Late Pleistocene were neither a straightforward nor unilineal processes and diverse site types can be more related to different occupation purposes including hunting camps, limited activity stations, caches, and so forth</w:t>
-      </w:r>
-      <w:r>
-        <w:t xml:space="preserve"> </w:t>
-      </w:r>
-      <w:r>
-        <w:t xml:space="preserve">(Seong, 2015)</w:t>
-      </w:r>
-      <w:r>
-        <w:t xml:space="preserve">. Our findings support Seong, with some sites such as Bonggok and Yonghodong containing only 2 stemmed points, while Yongsandong has 38 points including broken tips and a base. More than 70% of Yongsandong stemmed points were unearthed, dominating the tool kit with 233 blades and other byproducts related to lithic manufacturing including cores and debris made of the same raw materials</w:t>
-      </w:r>
-      <w:r>
-        <w:t xml:space="preserve"> </w:t>
-      </w:r>
-      <w:r>
-        <w:t xml:space="preserve">(Bae and Bae, 2012; Kim, 2004)</w:t>
-      </w:r>
-      <w:r>
-        <w:t xml:space="preserve">. In the specific case of Yongsandong it seems likely that stemmed points were manufactured for hunting purposes, which dominated the function of the site. On the other hand, at Bonggok and Yonghodong stemmed points were only a minor part of activities there.</w:t>
-      </w:r>
-    </w:p>
-    <w:bookmarkEnd w:id="45"/>
-    <w:bookmarkStart w:id="46" w:name="toolkit-composition-and-raw-materials"/>
-    <w:p>
-      <w:pPr>
-        <w:pStyle w:val="Heading2"/>
-      </w:pPr>
-      <w:r>
-        <w:t xml:space="preserve">Toolkit composition and raw materials</w:t>
-      </w:r>
-    </w:p>
-    <w:p>
-      <w:pPr>
-        <w:pStyle w:val="FirstParagraph"/>
-      </w:pPr>
-      <w:r>
-        <w:t xml:space="preserve">The composition of toolkits during the Late Pleistocene of Korea has been described within multiple chronological sub-periods. Seong divides five successive assemblage types for the Late/Upper Paleolithic in Korea: (1) quartzite and quartz vein artefacts; (2) mostly small quartzite and quartz vein artefacts with some large artefacts such as cores and choppers; (3) stemmed points dominant; (4) typical blade assemblages including stemmed points; and (5) microblade after 30ka</w:t>
-      </w:r>
-      <w:r>
-        <w:t xml:space="preserve"> </w:t>
-      </w:r>
-      <w:r>
-        <w:t xml:space="preserve">(Seong, 2015)</w:t>
-      </w:r>
-      <w:r>
-        <w:t xml:space="preserve">. Lee focuses on the Honam region in southwestern Korea and divides the same time frame into two phases;</w:t>
-      </w:r>
-      <w:r>
-        <w:t xml:space="preserve"> </w:t>
-      </w:r>
-      <w:r>
-        <w:t xml:space="preserve">‘</w:t>
-      </w:r>
-      <w:r>
-        <w:t xml:space="preserve">core tool industry with large flake knapping</w:t>
-      </w:r>
-      <w:r>
-        <w:t xml:space="preserve">’</w:t>
-      </w:r>
-      <w:r>
-        <w:t xml:space="preserve"> </w:t>
-      </w:r>
-      <w:r>
-        <w:t xml:space="preserve">during early MIS 3 (59−40 ka), and</w:t>
-      </w:r>
-      <w:r>
-        <w:t xml:space="preserve"> </w:t>
-      </w:r>
-      <w:r>
-        <w:t xml:space="preserve">‘</w:t>
-      </w:r>
-      <w:r>
-        <w:t xml:space="preserve">blade industry with tanged point chiefly</w:t>
-      </w:r>
-      <w:r>
-        <w:t xml:space="preserve">’</w:t>
-      </w:r>
-      <w:r>
-        <w:t xml:space="preserve"> </w:t>
-      </w:r>
-      <w:r>
-        <w:t xml:space="preserve">during late MIS (40−24 ka)</w:t>
-      </w:r>
-      <w:r>
-        <w:t xml:space="preserve"> </w:t>
-      </w:r>
-      <w:r>
-        <w:t xml:space="preserve">(Lee, 2012)</w:t>
-      </w:r>
-      <w:r>
-        <w:t xml:space="preserve">. Both Seong and Lee mention that core tools made of quartz or quartz vein never disappeared and they point out the appearance of stemmed points and blade technology as an addition, rather than replacement. Our results, covering 49-24 ka and corresponding to the first three types of Seong’s divisions, support the continuation of core tools abundantly throughout the Late Pleistocene. In addition, our data show that side scrapers stayed as major tools while other tools occupied only a small portion of the assemblages. As stemmed points and blades increased in the toolkits, both choppers and side scrapers went through minor decreases but still remained abundant.</w:t>
-      </w:r>
-    </w:p>
-    <w:p>
-      <w:pPr>
-        <w:pStyle w:val="BodyText"/>
-      </w:pPr>
-      <w:r>
-        <w:t xml:space="preserve">Changes in raw material composition were closely associated with the appearance of stemmed points. Previous studies claim that the existing tools, including choppers, polyhedrals, handaxes and cores were usually made of locally acquired quartzite, while the new tools including stemmed points and other blade assemblages were made of more fine-grained materials such as siliceous shale, hornfels, and obsidian which might be brought from distant sources</w:t>
-      </w:r>
-      <w:r>
-        <w:t xml:space="preserve"> </w:t>
-      </w:r>
-      <w:r>
-        <w:t xml:space="preserve">(Chang, 2013; Seong, 2015)</w:t>
-      </w:r>
-      <w:r>
-        <w:t xml:space="preserve">. Our data also show that quartz, quartz vein and quartzite were consistently dominant and the use of fine-grained materials including chert, hornfels, rhyolite, and shale, increased after 41.5 ka, around the time that stemmed points appear. Projectile points, such as stemmed points, need high quality materials which enable high flaking quality, durability and effectiveness of an edge, as well as the creation of well-defined outline forms</w:t>
-      </w:r>
-      <w:r>
-        <w:t xml:space="preserve"> </w:t>
-      </w:r>
-      <w:r>
-        <w:t xml:space="preserve">(Bamforth, 2009)</w:t>
-      </w:r>
-      <w:r>
-        <w:t xml:space="preserve">. The increased use of finer-grained raw materials likely changed forager mobility patterns to ensure their movements over the landscape supplied them with the materials needed to make stemmed points.</w:t>
-      </w:r>
-    </w:p>
-    <w:bookmarkEnd w:id="46"/>
-    <w:bookmarkStart w:id="47" w:name="environmental-and-demographic-contexts"/>
-    <w:p>
-      <w:pPr>
-        <w:pStyle w:val="Heading2"/>
-      </w:pPr>
-      <w:r>
-        <w:t xml:space="preserve">Environmental and demographic contexts</w:t>
-      </w:r>
-    </w:p>
-    <w:p>
-      <w:pPr>
-        <w:pStyle w:val="FirstParagraph"/>
-      </w:pPr>
-      <w:r>
-        <w:t xml:space="preserve">We hypothesized that the introduction of stemmed points might reflect a preference for more portable and efficient hunting tools, as an adaptation to environmental or population changes. As the first composite tool appearing on the Korean Peninsula, stemmed points represent a major change in stone artefact technology. An important quality of composite tools is that the user can easily replace damaged parts, contributing to an increased maintainability of the tool</w:t>
-      </w:r>
-      <w:r>
-        <w:t xml:space="preserve"> </w:t>
-      </w:r>
-      <w:r>
-        <w:t xml:space="preserve">(Cardillo, 2010; Kuhn and Miller, 2015)</w:t>
-      </w:r>
-      <w:r>
-        <w:t xml:space="preserve">. Combining the stone projective with a wooden shaft further materials enhances functionality of the tool such as improving penetration by increasing weight</w:t>
-      </w:r>
-      <w:r>
-        <w:t xml:space="preserve"> </w:t>
-      </w:r>
-      <w:r>
-        <w:t xml:space="preserve">(Browne, 1940)</w:t>
-      </w:r>
-      <w:r>
-        <w:t xml:space="preserve">. We expected that the functional advantage of the new composite tool might have allowed foragers to be more active in less productive landscapes. Previous studies simply describe the environment of the research period as</w:t>
-      </w:r>
-      <w:r>
-        <w:t xml:space="preserve"> </w:t>
-      </w:r>
-      <w:r>
-        <w:t xml:space="preserve">“</w:t>
-      </w:r>
-      <w:r>
-        <w:t xml:space="preserve">overall cooler and drier during MIS 3</w:t>
-      </w:r>
-      <w:r>
-        <w:t xml:space="preserve">”</w:t>
-      </w:r>
-      <w:r>
-        <w:t xml:space="preserve"> </w:t>
-      </w:r>
-      <w:r>
-        <w:t xml:space="preserve">but lack detail due to a lack of direct paleoenvironmental proxies in Korea</w:t>
-      </w:r>
-      <w:r>
-        <w:t xml:space="preserve"> </w:t>
-      </w:r>
-      <w:r>
-        <w:t xml:space="preserve">(BAK and LEE, 2017; Chang, 2013; Choi, 2011; Han, 2008; Im and Choo, 2015; Seong, 2008)</w:t>
-      </w:r>
-      <w:r>
-        <w:t xml:space="preserve">. To explore environmental and demographic context related to the technological transition, we examined the distribution of site elevations, and simulated MAT during the Late Pleistocene. The results show that groups with stemmed points occupied higher elevations, where the MAT was lower. This supports our hypothesis that stemmed points supported occupation of more marginal habitats. Through MIS 3 the temperature gradually decreased until the LGM, suggesting that stemmed points may have been part of a suite of adaptations to cooler temperatures. We see a similar pattern of new technologies enabling expansion into marginal areas at a later time in north Paleo-Honshu Island, Japan, where the appearance of blade and projectile points at about 25 ka were associated with foragers moving into cold grassland areas</w:t>
-      </w:r>
-      <w:r>
-        <w:t xml:space="preserve"> </w:t>
-      </w:r>
-      <w:r>
-        <w:t xml:space="preserve">(Morisaki et al., 2015)</w:t>
-      </w:r>
-      <w:r>
-        <w:t xml:space="preserve">.</w:t>
-      </w:r>
-    </w:p>
-    <w:p>
-      <w:pPr>
-        <w:pStyle w:val="BodyText"/>
-      </w:pPr>
-      <w:r>
-        <w:t xml:space="preserve">We investigated forager population dynamics to assess if population change might be a relevant mechanism to explain the appearance of stemmed points. The output of our SPD models indicate population increasing until 35 ka and remaining at the peak with minor deviations for about 3,000 years. If population dynamics were a key driver, then we expect population to be high at the time the new technology first appears. However, with the first stemmed points appearing at 38 ka, well before the observed peak in population, we conclude that population dynamics were not a major mechanism in the appearance of this new technology. Bae claims that stemmed points are the result of the continuous influx of modern humans from a Siberian migration</w:t>
-      </w:r>
-      <w:r>
-        <w:t xml:space="preserve"> </w:t>
-      </w:r>
-      <w:r>
-        <w:t xml:space="preserve">(Bae, 2010)</w:t>
-      </w:r>
-      <w:r>
-        <w:t xml:space="preserve">. Our results are consistent with this scenario, showing a gradual increase in population after the appearance of stemmed points which may reflect a continuous influx of migrants over a long period.</w:t>
-      </w:r>
-    </w:p>
-    <w:bookmarkEnd w:id="47"/>
+        <w:t xml:space="preserve">Our findings are limited by the relatively small number of sites and radiocarbon ages currently available. The absence of detailed stratigraphic data limit the chronological resolution for the assemblages in our sample. Furthermore, we currently lack functional data on individual artefact assemblages to support our conclusions about site use. With future work we may be better able to distinguish a high density of stone artefacts as results from a long-term/small group occupation versus a short-term/large group occupation. Further research should focus on detailed assemblage analysis at each site to better understand foragers mobility and site use strategies.</w:t>
+      </w:r>
+    </w:p>
     <w:bookmarkEnd w:id="48"/>
-    <w:bookmarkStart w:id="49" w:name="conclusion"/>
+    <w:bookmarkStart w:id="50" w:name="acknowledgements"/>
     <w:p>
       <w:pPr>
         <w:pStyle w:val="Heading1"/>
       </w:pPr>
       <w:r>
-        <w:t xml:space="preserve">Conclusion</w:t>
-      </w:r>
-    </w:p>
-    <w:p>
-      <w:pPr>
-        <w:pStyle w:val="FirstParagraph"/>
-      </w:pPr>
-      <w:r>
-        <w:t xml:space="preserve">To understand the change in mobility and site occupation related to the appearance of new technologies during the late Pleistocene in Korea, we examined stone artefacts from 22 sites dated to 49-24 ka. The results show that the forager groups with stemmed points tended to be located at higher elevations, which means the use of stemmed points was associated with occupation of marginal or extreme environments. In addition, the groups with stemmed points had expedient technologies which reflect residential and less mobile land use patterns. The temperature gradually decreased during the technological transition and after the appearance of stemmed points, population gradually increased.</w:t>
-      </w:r>
-    </w:p>
-    <w:p>
-      <w:pPr>
-        <w:pStyle w:val="BodyText"/>
-      </w:pPr>
-      <w:r>
-        <w:t xml:space="preserve">Our findings are limited by the relatively small number of sites and radiocarbon ages currently available. The absence of detailed stratigraphic data limit the chronological resolution for the assemblages in our sample. Furthermore, we currently lack functional data on individual artefact assemblages to support our conclusions about site use. With future work we may be better able to distinguish a high density of stone artefacts as results from a long-term/small group occupation versus a short-term/large group occupation. Further research should focus on detailed assemblage analysis at each site to better understand foragers mobility and site use strategies.</w:t>
-      </w:r>
-    </w:p>
-    <w:bookmarkEnd w:id="49"/>
-    <w:bookmarkStart w:id="51" w:name="acknowledgements"/>
-    <w:p>
-      <w:pPr>
-        <w:pStyle w:val="Heading1"/>
-      </w:pPr>
-      <w:r>
         <w:t xml:space="preserve">Acknowledgements</w:t>
       </w:r>
     </w:p>
-    <w:bookmarkStart w:id="50" w:name="pagebreak"/>
+    <w:bookmarkStart w:id="49" w:name="pagebreak"/>
     <w:p>
       <w:pPr>
         <w:pStyle w:val="Heading5"/>
@@ -3279,199 +3235,199 @@
         <w:t xml:space="preserve">pagebreak</w:t>
       </w:r>
     </w:p>
+    <w:bookmarkEnd w:id="49"/>
     <w:bookmarkEnd w:id="50"/>
+    <w:bookmarkStart w:id="162" w:name="references"/>
+    <w:p>
+      <w:pPr>
+        <w:pStyle w:val="Heading1"/>
+      </w:pPr>
+      <w:r>
+        <w:t xml:space="preserve">References</w:t>
+      </w:r>
+    </w:p>
+    <w:bookmarkStart w:id="159" w:name="refs"/>
+    <w:bookmarkStart w:id="51" w:name="ref-andrefsky1994raw"/>
+    <w:p>
+      <w:pPr>
+        <w:pStyle w:val="Bibliography"/>
+      </w:pPr>
+      <w:r>
+        <w:t xml:space="preserve">Andrefsky, W., 1994. Raw-material availability and the organization of technology. American Antiquity 59, 21–34.</w:t>
+      </w:r>
+    </w:p>
     <w:bookmarkEnd w:id="51"/>
-    <w:bookmarkStart w:id="161" w:name="references"/>
-    <w:p>
-      <w:pPr>
-        <w:pStyle w:val="Heading1"/>
-      </w:pPr>
-      <w:r>
-        <w:t xml:space="preserve">References</w:t>
-      </w:r>
-    </w:p>
-    <w:bookmarkStart w:id="158" w:name="refs"/>
-    <w:bookmarkStart w:id="52" w:name="ref-andrefsky1994raw"/>
-    <w:p>
-      <w:pPr>
-        <w:pStyle w:val="Bibliography"/>
-      </w:pPr>
-      <w:r>
-        <w:t xml:space="preserve">Andrefsky, W., 1994. Raw-material availability and the organization of technology. American Antiquity 59, 21–34.</w:t>
+    <w:bookmarkStart w:id="52" w:name="ref-bae2012nature"/>
+    <w:p>
+      <w:pPr>
+        <w:pStyle w:val="Bibliography"/>
+      </w:pPr>
+      <w:r>
+        <w:t xml:space="preserve">Bae, C.J., Bae, K., 2012. The nature of the early to late paleolithic transition in korea: Current perspectives. Quaternary International 281, 26–35.</w:t>
       </w:r>
     </w:p>
     <w:bookmarkEnd w:id="52"/>
-    <w:bookmarkStart w:id="53" w:name="ref-bae2012nature"/>
-    <w:p>
-      <w:pPr>
-        <w:pStyle w:val="Bibliography"/>
-      </w:pPr>
-      <w:r>
-        <w:t xml:space="preserve">Bae, C.J., Bae, K., 2012. The nature of the early to late paleolithic transition in korea: Current perspectives. Quaternary International 281, 26–35.</w:t>
+    <w:bookmarkStart w:id="53" w:name="ref-bae2013early"/>
+    <w:p>
+      <w:pPr>
+        <w:pStyle w:val="Bibliography"/>
+      </w:pPr>
+      <w:r>
+        <w:t xml:space="preserve">Bae, C.J., Bae, K., Kim, J.C., 2013. The early to late paleolithic transition in korea: A closer look. Radiocarbon 55, 1341–1349.</w:t>
       </w:r>
     </w:p>
     <w:bookmarkEnd w:id="53"/>
-    <w:bookmarkStart w:id="54" w:name="ref-bae2013early"/>
-    <w:p>
-      <w:pPr>
-        <w:pStyle w:val="Bibliography"/>
-      </w:pPr>
-      <w:r>
-        <w:t xml:space="preserve">Bae, C.J., Bae, K., Kim, J.C., 2013. The early to late paleolithic transition in korea: A closer look. Radiocarbon 55, 1341–1349.</w:t>
+    <w:bookmarkStart w:id="54" w:name="ref-bae2017origin"/>
+    <w:p>
+      <w:pPr>
+        <w:pStyle w:val="Bibliography"/>
+      </w:pPr>
+      <w:r>
+        <w:t xml:space="preserve">Bae, C.J., Douka, K., Petraglia, M.D., 2017. On the origin of modern humans: Asian perspectives. Science 358, eaai9067.</w:t>
       </w:r>
     </w:p>
     <w:bookmarkEnd w:id="54"/>
-    <w:bookmarkStart w:id="55" w:name="ref-bae2017origin"/>
-    <w:p>
-      <w:pPr>
-        <w:pStyle w:val="Bibliography"/>
-      </w:pPr>
-      <w:r>
-        <w:t xml:space="preserve">Bae, C.J., Douka, K., Petraglia, M.D., 2017. On the origin of modern humans: Asian perspectives. Science 358, eaai9067.</w:t>
+    <w:bookmarkStart w:id="55" w:name="ref-bae2010origin"/>
+    <w:p>
+      <w:pPr>
+        <w:pStyle w:val="Bibliography"/>
+      </w:pPr>
+      <w:r>
+        <w:t xml:space="preserve">Bae, K., 2010. Origin and patterns of the upper paleolithic industries in the korean peninsula and movement of modern humans in east asia. Quaternary International 211, 103–112.</w:t>
       </w:r>
     </w:p>
     <w:bookmarkEnd w:id="55"/>
-    <w:bookmarkStart w:id="56" w:name="ref-bae2010origin"/>
-    <w:p>
-      <w:pPr>
-        <w:pStyle w:val="Bibliography"/>
-      </w:pPr>
-      <w:r>
-        <w:t xml:space="preserve">Bae, K., 2010. Origin and patterns of the upper paleolithic industries in the korean peninsula and movement of modern humans in east asia. Quaternary International 211, 103–112.</w:t>
+    <w:bookmarkStart w:id="56" w:name="ref-bak2017late"/>
+    <w:p>
+      <w:pPr>
+        <w:pStyle w:val="Bibliography"/>
+      </w:pPr>
+      <w:r>
+        <w:t xml:space="preserve">BAK, Y.-S., LEE, Y.-U., 2017. Late quaternary paleoclimatic change in the ulleung basin, east sea, korea. Acta Geologica Sinica-English Edition 91, 263–269.</w:t>
       </w:r>
     </w:p>
     <w:bookmarkEnd w:id="56"/>
-    <w:bookmarkStart w:id="57" w:name="ref-bak2017late"/>
-    <w:p>
-      <w:pPr>
-        <w:pStyle w:val="Bibliography"/>
-      </w:pPr>
-      <w:r>
-        <w:t xml:space="preserve">BAK, Y.-S., LEE, Y.-U., 2017. Late quaternary paleoclimatic change in the ulleung basin, east sea, korea. Acta Geologica Sinica-English Edition 91, 263–269.</w:t>
+    <w:bookmarkStart w:id="57" w:name="ref-bamforth2009projectile"/>
+    <w:p>
+      <w:pPr>
+        <w:pStyle w:val="Bibliography"/>
+      </w:pPr>
+      <w:r>
+        <w:t xml:space="preserve">Bamforth, D.B., 2009. Projectile points, people, and plains paleoindian perambulations. Journal of Anthropological Archaeology 28, 142–157.</w:t>
       </w:r>
     </w:p>
     <w:bookmarkEnd w:id="57"/>
-    <w:bookmarkStart w:id="58" w:name="ref-bamforth2009projectile"/>
-    <w:p>
-      <w:pPr>
-        <w:pStyle w:val="Bibliography"/>
-      </w:pPr>
-      <w:r>
-        <w:t xml:space="preserve">Bamforth, D.B., 2009. Projectile points, people, and plains paleoindian perambulations. Journal of Anthropological Archaeology 28, 142–157.</w:t>
+    <w:bookmarkStart w:id="58" w:name="ref-bamforth2012radiocarbon"/>
+    <w:p>
+      <w:pPr>
+        <w:pStyle w:val="Bibliography"/>
+      </w:pPr>
+      <w:r>
+        <w:t xml:space="preserve">Bamforth, D.B., Grund, B., 2012. Radiocarbon calibration curves, summed probability distributions, and early paleoindian population trends in north america. Journal of Archaeological Science 39, 1768–1774.</w:t>
       </w:r>
     </w:p>
     <w:bookmarkEnd w:id="58"/>
-    <w:bookmarkStart w:id="59" w:name="ref-bamforth2012radiocarbon"/>
-    <w:p>
-      <w:pPr>
-        <w:pStyle w:val="Bibliography"/>
-      </w:pPr>
-      <w:r>
-        <w:t xml:space="preserve">Bamforth, D.B., Grund, B., 2012. Radiocarbon calibration curves, summed probability distributions, and early paleoindian population trends in north america. Journal of Archaeological Science 39, 1768–1774.</w:t>
+    <w:bookmarkStart w:id="59" w:name="ref-barton2011modeling"/>
+    <w:p>
+      <w:pPr>
+        <w:pStyle w:val="Bibliography"/>
+      </w:pPr>
+      <w:r>
+        <w:t xml:space="preserve">Barton, C.M., Riel-Salvatore, J., Anderies, J.M., Popescu, G., 2011. Modeling human ecodynamics and biocultural interactions in the late pleistocene of western eurasia. Human Ecology 39, 705–725.</w:t>
       </w:r>
     </w:p>
     <w:bookmarkEnd w:id="59"/>
-    <w:bookmarkStart w:id="60" w:name="ref-barton2011modeling"/>
-    <w:p>
-      <w:pPr>
-        <w:pStyle w:val="Bibliography"/>
-      </w:pPr>
-      <w:r>
-        <w:t xml:space="preserve">Barton, C.M., Riel-Salvatore, J., Anderies, J.M., Popescu, G., 2011. Modeling human ecodynamics and biocultural interactions in the late pleistocene of western eurasia. Human Ecology 39, 705–725.</w:t>
+    <w:bookmarkStart w:id="60" w:name="ref-Bar-Yosef_2002"/>
+    <w:p>
+      <w:pPr>
+        <w:pStyle w:val="Bibliography"/>
+      </w:pPr>
+      <w:r>
+        <w:t xml:space="preserve">Bar-Yosef, O., 2002. The upper paleolithic revolution. Annual Review of Anthropology 31, 363–393.</w:t>
       </w:r>
     </w:p>
     <w:bookmarkEnd w:id="60"/>
-    <w:bookmarkStart w:id="61" w:name="ref-Bar-Yosef_2002"/>
-    <w:p>
-      <w:pPr>
-        <w:pStyle w:val="Bibliography"/>
-      </w:pPr>
-      <w:r>
-        <w:t xml:space="preserve">Bar-Yosef, O., 2002. The upper paleolithic revolution. Annual Review of Anthropology 31, 363–393.</w:t>
+    <w:bookmarkStart w:id="61" w:name="ref-bar1999big"/>
+    <w:p>
+      <w:pPr>
+        <w:pStyle w:val="Bibliography"/>
+      </w:pPr>
+      <w:r>
+        <w:t xml:space="preserve">Bar-Yosef, O., Kuhn, S.L., 1999. The big deal about blades: Laminar technologies and human evolution. American Anthropologist 101, 322–338.</w:t>
       </w:r>
     </w:p>
     <w:bookmarkEnd w:id="61"/>
-    <w:bookmarkStart w:id="62" w:name="ref-bar1999big"/>
-    <w:p>
-      <w:pPr>
-        <w:pStyle w:val="Bibliography"/>
-      </w:pPr>
-      <w:r>
-        <w:t xml:space="preserve">Bar-Yosef, O., Kuhn, S.L., 1999. The big deal about blades: Laminar technologies and human evolution. American Anthropologist 101, 322–338.</w:t>
+    <w:bookmarkStart w:id="62" w:name="ref-bettinger1997evolutionary"/>
+    <w:p>
+      <w:pPr>
+        <w:pStyle w:val="Bibliography"/>
+      </w:pPr>
+      <w:r>
+        <w:t xml:space="preserve">Bettinger, R.L., Eerkens, J., 1997. Evolutionary implications of metrical variation in great basin projectile points. Archeological Papers of the American Anthropological Association 7, 177–191.</w:t>
       </w:r>
     </w:p>
     <w:bookmarkEnd w:id="62"/>
-    <w:bookmarkStart w:id="63" w:name="ref-bettinger1997evolutionary"/>
-    <w:p>
-      <w:pPr>
-        <w:pStyle w:val="Bibliography"/>
-      </w:pPr>
-      <w:r>
-        <w:t xml:space="preserve">Bettinger, R.L., Eerkens, J., 1997. Evolutionary implications of metrical variation in great basin projectile points. Archeological Papers of the American Anthropological Association 7, 177–191.</w:t>
+    <w:bookmarkStart w:id="63" w:name="ref-bevan2017holocene"/>
+    <w:p>
+      <w:pPr>
+        <w:pStyle w:val="Bibliography"/>
+      </w:pPr>
+      <w:r>
+        <w:t xml:space="preserve">Bevan, A., Colledge, S., Fuller, D., Fyfe, R., Shennan, S., Stevens, C., 2017. Holocene fluctuations in human population demonstrate repeated links to food production and climate. Proceedings of the National Academy of Sciences 114, E10524–E10531.</w:t>
       </w:r>
     </w:p>
     <w:bookmarkEnd w:id="63"/>
-    <w:bookmarkStart w:id="64" w:name="ref-bevan2017holocene"/>
-    <w:p>
-      <w:pPr>
-        <w:pStyle w:val="Bibliography"/>
-      </w:pPr>
-      <w:r>
-        <w:t xml:space="preserve">Bevan, A., Colledge, S., Fuller, D., Fyfe, R., Shennan, S., Stevens, C., 2017. Holocene fluctuations in human population demonstrate repeated links to food production and climate. Proceedings of the National Academy of Sciences 114, E10524–E10531.</w:t>
+    <w:bookmarkStart w:id="64" w:name="ref-beyer2020high"/>
+    <w:p>
+      <w:pPr>
+        <w:pStyle w:val="Bibliography"/>
+      </w:pPr>
+      <w:r>
+        <w:t xml:space="preserve">Beyer, R.M., Krapp, M., Manica, A., 2020. High-resolution terrestrial climate, bioclimate and vegetation for the last 120,000 years. Scientific Data 7, 1–9.</w:t>
       </w:r>
     </w:p>
     <w:bookmarkEnd w:id="64"/>
-    <w:bookmarkStart w:id="65" w:name="ref-beyer2020high"/>
-    <w:p>
-      <w:pPr>
-        <w:pStyle w:val="Bibliography"/>
-      </w:pPr>
-      <w:r>
-        <w:t xml:space="preserve">Beyer, R.M., Krapp, M., Manica, A., 2020. High-resolution terrestrial climate, bioclimate and vegetation for the last 120,000 years. Scientific Data 7, 1–9.</w:t>
+    <w:bookmarkStart w:id="65" w:name="ref-binford1979organization"/>
+    <w:p>
+      <w:pPr>
+        <w:pStyle w:val="Bibliography"/>
+      </w:pPr>
+      <w:r>
+        <w:t xml:space="preserve">Binford, L.R., 1979. Organization and formation processes: Looking at curated technologies. Journal of anthropological research 35, 255–273.</w:t>
       </w:r>
     </w:p>
     <w:bookmarkEnd w:id="65"/>
-    <w:bookmarkStart w:id="66" w:name="ref-binford1979organization"/>
-    <w:p>
-      <w:pPr>
-        <w:pStyle w:val="Bibliography"/>
-      </w:pPr>
-      <w:r>
-        <w:t xml:space="preserve">Binford, L.R., 1979. Organization and formation processes: Looking at curated technologies. Journal of anthropological research 35, 255–273.</w:t>
+    <w:bookmarkStart w:id="66" w:name="ref-brantingham2003neutral"/>
+    <w:p>
+      <w:pPr>
+        <w:pStyle w:val="Bibliography"/>
+      </w:pPr>
+      <w:r>
+        <w:t xml:space="preserve">Brantingham, P.J., 2003. A neutral model of stone raw material procurement. American Antiquity 68, 487–509.</w:t>
       </w:r>
     </w:p>
     <w:bookmarkEnd w:id="66"/>
-    <w:bookmarkStart w:id="67" w:name="ref-brantingham2003neutral"/>
-    <w:p>
-      <w:pPr>
-        <w:pStyle w:val="Bibliography"/>
-      </w:pPr>
-      <w:r>
-        <w:t xml:space="preserve">Brantingham, P.J., 2003. A neutral model of stone raw material procurement. American Antiquity 68, 487–509.</w:t>
+    <w:bookmarkStart w:id="67" w:name="ref-brantingham2001initial"/>
+    <w:p>
+      <w:pPr>
+        <w:pStyle w:val="Bibliography"/>
+      </w:pPr>
+      <w:r>
+        <w:t xml:space="preserve">Brantingham, P.J., Krivoshapkin, A., Jinzeng, L., Tserendagva, Y., 2001. The initial upper paleolithic in northeast asia. Current Anthropology 42, 735–746.</w:t>
       </w:r>
     </w:p>
     <w:bookmarkEnd w:id="67"/>
-    <w:bookmarkStart w:id="68" w:name="ref-brantingham2001initial"/>
-    <w:p>
-      <w:pPr>
-        <w:pStyle w:val="Bibliography"/>
-      </w:pPr>
-      <w:r>
-        <w:t xml:space="preserve">Brantingham, P.J., Krivoshapkin, A., Jinzeng, L., Tserendagva, Y., 2001. The initial upper paleolithic in northeast asia. Current Anthropology 42, 735–746.</w:t>
+    <w:bookmarkStart w:id="68" w:name="ref-brantingham2000raw"/>
+    <w:p>
+      <w:pPr>
+        <w:pStyle w:val="Bibliography"/>
+      </w:pPr>
+      <w:r>
+        <w:t xml:space="preserve">Brantingham, P.J., Olsen, J.W., Rech, J.A., Krivoshapkin, A.I., 2000. Raw material quality and prepared core technologies in northeast asia. Journal of Archaeological Science 27, 255–271.</w:t>
       </w:r>
     </w:p>
     <w:bookmarkEnd w:id="68"/>
-    <w:bookmarkStart w:id="69" w:name="ref-brantingham2000raw"/>
-    <w:p>
-      <w:pPr>
-        <w:pStyle w:val="Bibliography"/>
-      </w:pPr>
-      <w:r>
-        <w:t xml:space="preserve">Brantingham, P.J., Olsen, J.W., Rech, J.A., Krivoshapkin, A.I., 2000. Raw material quality and prepared core technologies in northeast asia. Journal of Archaeological Science 27, 255–271.</w:t>
-      </w:r>
-    </w:p>
-    <w:bookmarkEnd w:id="69"/>
-    <w:bookmarkStart w:id="71" w:name="ref-Brantingham_Perreault_2010"/>
+    <w:bookmarkStart w:id="70" w:name="ref-Brantingham_Perreault_2010"/>
     <w:p>
       <w:pPr>
         <w:pStyle w:val="Bibliography"/>
@@ -3482,7 +3438,7 @@
       <w:r>
         <w:t xml:space="preserve"> </w:t>
       </w:r>
-      <w:hyperlink r:id="rId70">
+      <w:hyperlink r:id="rId69">
         <w:r>
           <w:rPr>
             <w:rStyle w:val="Hyperlink"/>
@@ -3491,34 +3447,44 @@
         </w:r>
       </w:hyperlink>
     </w:p>
+    <w:bookmarkEnd w:id="70"/>
+    <w:bookmarkStart w:id="71" w:name="ref-browne1940projectile"/>
+    <w:p>
+      <w:pPr>
+        <w:pStyle w:val="Bibliography"/>
+      </w:pPr>
+      <w:r>
+        <w:t xml:space="preserve">Browne, J., 1940. Projectile points. American Antiquity 5, 209–213.</w:t>
+      </w:r>
+    </w:p>
     <w:bookmarkEnd w:id="71"/>
-    <w:bookmarkStart w:id="72" w:name="ref-browne1940projectile"/>
-    <w:p>
-      <w:pPr>
-        <w:pStyle w:val="Bibliography"/>
-      </w:pPr>
-      <w:r>
-        <w:t xml:space="preserve">Browne, J., 1940. Projectile points. American Antiquity 5, 209–213.</w:t>
+    <w:bookmarkStart w:id="72" w:name="ref-buchanan2016drivers"/>
+    <w:p>
+      <w:pPr>
+        <w:pStyle w:val="Bibliography"/>
+      </w:pPr>
+      <w:r>
+        <w:t xml:space="preserve">Buchanan, B., O’Brien, M.J., Collard, M., 2016. Drivers of technological richness in prehistoric texas: An archaeological test of the population size and environmental risk hypotheses. Archaeological and Anthropological Sciences 8, 625–634.</w:t>
       </w:r>
     </w:p>
     <w:bookmarkEnd w:id="72"/>
-    <w:bookmarkStart w:id="73" w:name="ref-buchanan2016drivers"/>
-    <w:p>
-      <w:pPr>
-        <w:pStyle w:val="Bibliography"/>
-      </w:pPr>
-      <w:r>
-        <w:t xml:space="preserve">Buchanan, B., O’Brien, M.J., Collard, M., 2016. Drivers of technological richness in prehistoric texas: An archaeological test of the population size and environmental risk hypotheses. Archaeological and Anthropological Sciences 8, 625–634.</w:t>
+    <w:bookmarkStart w:id="73" w:name="ref-buvit2014late"/>
+    <w:p>
+      <w:pPr>
+        <w:pStyle w:val="Bibliography"/>
+      </w:pPr>
+      <w:r>
+        <w:t xml:space="preserve">Buvit, I., Izuho, M., Terry, K., Shitaoka, Y., Soda, T., Kunikita, D., 2014. Late pleistocene geology and paleolithic archaeology of the shimaki site, hokkaido, japan. Geoarchaeology 29, 221–237.</w:t>
       </w:r>
     </w:p>
     <w:bookmarkEnd w:id="73"/>
-    <w:bookmarkStart w:id="74" w:name="ref-buvit2014late"/>
-    <w:p>
-      <w:pPr>
-        <w:pStyle w:val="Bibliography"/>
-      </w:pPr>
-      <w:r>
-        <w:t xml:space="preserve">Buvit, I., Izuho, M., Terry, K., Shitaoka, Y., Soda, T., Kunikita, D., 2014. Late pleistocene geology and paleolithic archaeology of the shimaki site, hokkaido, japan. Geoarchaeology 29, 221–237.</w:t>
+    <w:bookmarkStart w:id="74" w:name="ref-capriles2018mobility"/>
+    <w:p>
+      <w:pPr>
+        <w:pStyle w:val="Bibliography"/>
+      </w:pPr>
+      <w:r>
+        <w:t xml:space="preserve">Capriles, J.M., Albarracin-Jordan, J., Bird, D.W., Goldstein, S.T., Jarpa, G.M., Maldonado, S.C., Santoro, C.M., 2018. Mobility, subsistence, and technological strategies of early holocene hunter-gatherers in the bolivian altiplano. Quaternary International 473, 190–205.</w:t>
       </w:r>
     </w:p>
     <w:bookmarkEnd w:id="74"/>
@@ -3532,119 +3498,119 @@
       </w:r>
     </w:p>
     <w:bookmarkEnd w:id="75"/>
-    <w:bookmarkStart w:id="76" w:name="ref-capriles2018mobility"/>
-    <w:p>
-      <w:pPr>
-        <w:pStyle w:val="Bibliography"/>
-      </w:pPr>
-      <w:r>
-        <w:t xml:space="preserve">Capriles, J.M., Albarracin-Jordan, J., Bird, D.W., Goldstein, S.T., Jarpa, G.M., Maldonado, S.C., Santoro, C.M., 2018. Mobility, subsistence, and technological strategies of early holocene hunter-gatherers in the bolivian altiplano. Quaternary International 473, 190–205.</w:t>
+    <w:bookmarkStart w:id="76" w:name="ref-cardillo2010some"/>
+    <w:p>
+      <w:pPr>
+        <w:pStyle w:val="Bibliography"/>
+      </w:pPr>
+      <w:r>
+        <w:t xml:space="preserve">Cardillo, M., 2010. Some applications of geometric morphometrics to archaeology, in: Morphometrics for Nonmorphometricians. Springer, pp. 325–341.</w:t>
       </w:r>
     </w:p>
     <w:bookmarkEnd w:id="76"/>
-    <w:bookmarkStart w:id="77" w:name="ref-cardillo2010some"/>
-    <w:p>
-      <w:pPr>
-        <w:pStyle w:val="Bibliography"/>
-      </w:pPr>
-      <w:r>
-        <w:t xml:space="preserve">Cardillo, M., 2010. Some applications of geometric morphometrics to archaeology, in: Morphometrics for Nonmorphometricians. Springer, pp. 325–341.</w:t>
+    <w:bookmarkStart w:id="77" w:name="ref-centi2019bulb"/>
+    <w:p>
+      <w:pPr>
+        <w:pStyle w:val="Bibliography"/>
+      </w:pPr>
+      <w:r>
+        <w:t xml:space="preserve">Centi, L., Groman-Yaroslavski, I., Friedman, N., Oron, M., Prévost, M., Zaidner, Y., 2019. The bulb retouchers in the levant: New insights into middle palaeolithic retouching techniques and mobile tool-kit composition. PloS one 14, e0218859.</w:t>
       </w:r>
     </w:p>
     <w:bookmarkEnd w:id="77"/>
-    <w:bookmarkStart w:id="78" w:name="ref-centi2019bulb"/>
-    <w:p>
-      <w:pPr>
-        <w:pStyle w:val="Bibliography"/>
-      </w:pPr>
-      <w:r>
-        <w:t xml:space="preserve">Centi, L., Groman-Yaroslavski, I., Friedman, N., Oron, M., Prévost, M., Zaidner, Y., 2019. The bulb retouchers in the levant: New insights into middle palaeolithic retouching techniques and mobile tool-kit composition. PloS one 14, e0218859.</w:t>
+    <w:bookmarkStart w:id="78" w:name="ref-chang2013human"/>
+    <w:p>
+      <w:pPr>
+        <w:pStyle w:val="Bibliography"/>
+      </w:pPr>
+      <w:r>
+        <w:t xml:space="preserve">Chang, Y., 2013. Human activity and lithic technology between korea and japan from MIS 3 to MIS 2 in the late paleolithic period. Quaternary International 308, 13–26.</w:t>
       </w:r>
     </w:p>
     <w:bookmarkEnd w:id="78"/>
-    <w:bookmarkStart w:id="79" w:name="ref-chang2013human"/>
-    <w:p>
-      <w:pPr>
-        <w:pStyle w:val="Bibliography"/>
-      </w:pPr>
-      <w:r>
-        <w:t xml:space="preserve">Chang, Y., 2013. Human activity and lithic technology between korea and japan from MIS 3 to MIS 2 in the late paleolithic period. Quaternary International 308, 13–26.</w:t>
+    <w:bookmarkStart w:id="79" w:name="ref-Choi_2011"/>
+    <w:p>
+      <w:pPr>
+        <w:pStyle w:val="Bibliography"/>
+      </w:pPr>
+      <w:r>
+        <w:t xml:space="preserve">Choi, S.-Y., 2011. Natural environment of the paleolithic in gangwon region. Journal of Humanity and Science 28.</w:t>
       </w:r>
     </w:p>
     <w:bookmarkEnd w:id="79"/>
-    <w:bookmarkStart w:id="80" w:name="ref-Choi_2011"/>
-    <w:p>
-      <w:pPr>
-        <w:pStyle w:val="Bibliography"/>
-      </w:pPr>
-      <w:r>
-        <w:t xml:space="preserve">Choi, S.-Y., 2011. Natural environment of the paleolithic in gangwon region. Journal of Humanity and Science 28.</w:t>
+    <w:bookmarkStart w:id="80" w:name="ref-clark2017lithics"/>
+    <w:p>
+      <w:pPr>
+        <w:pStyle w:val="Bibliography"/>
+      </w:pPr>
+      <w:r>
+        <w:t xml:space="preserve">Clark, G., Barton, C.M., 2017. Lithics, landscapes &amp; la longue-dur</w:t>
+      </w:r>
+      <w:r>
+        <w:t xml:space="preserve">é</w:t>
+      </w:r>
+      <w:r>
+        <w:t xml:space="preserve">e–curation &amp; expediency as expressions of forager mobility. Quaternary international 450, 137–149.</w:t>
       </w:r>
     </w:p>
     <w:bookmarkEnd w:id="80"/>
-    <w:bookmarkStart w:id="81" w:name="ref-clark2017lithics"/>
-    <w:p>
-      <w:pPr>
-        <w:pStyle w:val="Bibliography"/>
-      </w:pPr>
-      <w:r>
-        <w:t xml:space="preserve">Clark, G., Barton, C.M., 2017. Lithics, landscapes &amp; la longue-dur</w:t>
-      </w:r>
-      <w:r>
-        <w:t xml:space="preserve">é</w:t>
-      </w:r>
-      <w:r>
-        <w:t xml:space="preserve">e–curation &amp; expediency as expressions of forager mobility. Quaternary international 450, 137–149.</w:t>
+    <w:bookmarkStart w:id="81" w:name="ref-clark2019landscapes"/>
+    <w:p>
+      <w:pPr>
+        <w:pStyle w:val="Bibliography"/>
+      </w:pPr>
+      <w:r>
+        <w:t xml:space="preserve">Clark, G., Barton, C.M., Straus, L.G., 2019. Landscapes, climate change &amp; forager mobility in the upper paleolithic of northern spain. Quaternary International 515, 176–187.</w:t>
       </w:r>
     </w:p>
     <w:bookmarkEnd w:id="81"/>
-    <w:bookmarkStart w:id="82" w:name="ref-clark2019landscapes"/>
-    <w:p>
-      <w:pPr>
-        <w:pStyle w:val="Bibliography"/>
-      </w:pPr>
-      <w:r>
-        <w:t xml:space="preserve">Clark, G., Barton, C.M., Straus, L.G., 2019. Landscapes, climate change &amp; forager mobility in the upper paleolithic of northern spain. Quaternary International 515, 176–187.</w:t>
+    <w:bookmarkStart w:id="82" w:name="ref-clark2009last"/>
+    <w:p>
+      <w:pPr>
+        <w:pStyle w:val="Bibliography"/>
+      </w:pPr>
+      <w:r>
+        <w:t xml:space="preserve">Clark, P.U., Dyke, A.S., Shakun, J.D., Carlson, A.E., Clark, J., Wohlfarth, B., Mitrovica, J.X., Hostetler, S.W., McCabe, A.M., 2009. The last glacial maximum. science 325, 710–714.</w:t>
       </w:r>
     </w:p>
     <w:bookmarkEnd w:id="82"/>
-    <w:bookmarkStart w:id="83" w:name="ref-clark2009last"/>
-    <w:p>
-      <w:pPr>
-        <w:pStyle w:val="Bibliography"/>
-      </w:pPr>
-      <w:r>
-        <w:t xml:space="preserve">Clark, P.U., Dyke, A.S., Shakun, J.D., Carlson, A.E., Clark, J., Wohlfarth, B., Mitrovica, J.X., Hostetler, S.W., McCabe, A.M., 2009. The last glacial maximum. science 325, 710–714.</w:t>
+    <w:bookmarkStart w:id="83" w:name="ref-collard2013population"/>
+    <w:p>
+      <w:pPr>
+        <w:pStyle w:val="Bibliography"/>
+      </w:pPr>
+      <w:r>
+        <w:t xml:space="preserve">Collard, M., Buchanan, B., O’Brien, M.J., 2013. Population size as an explanation for patterns in the paleolithic archaeological record: More caution is needed. Current Anthropology 54, S388–S396.</w:t>
       </w:r>
     </w:p>
     <w:bookmarkEnd w:id="83"/>
-    <w:bookmarkStart w:id="84" w:name="ref-collard2013population"/>
-    <w:p>
-      <w:pPr>
-        <w:pStyle w:val="Bibliography"/>
-      </w:pPr>
-      <w:r>
-        <w:t xml:space="preserve">Collard, M., Buchanan, B., O’Brien, M.J., 2013. Population size as an explanation for patterns in the paleolithic archaeological record: More caution is needed. Current Anthropology 54, S388–S396.</w:t>
+    <w:bookmarkStart w:id="84" w:name="ref-contreras2014summed"/>
+    <w:p>
+      <w:pPr>
+        <w:pStyle w:val="Bibliography"/>
+      </w:pPr>
+      <w:r>
+        <w:t xml:space="preserve">Contreras, D.A., Meadows, J., 2014. Summed radiocarbon calibrations as a population proxy: A critical evaluation using a realistic simulation approach. Journal of Archaeological Science 52, 591–608.</w:t>
       </w:r>
     </w:p>
     <w:bookmarkEnd w:id="84"/>
-    <w:bookmarkStart w:id="85" w:name="ref-contreras2014summed"/>
-    <w:p>
-      <w:pPr>
-        <w:pStyle w:val="Bibliography"/>
-      </w:pPr>
-      <w:r>
-        <w:t xml:space="preserve">Contreras, D.A., Meadows, J., 2014. Summed radiocarbon calibrations as a population proxy: A critical evaluation using a realistic simulation approach. Journal of Archaeological Science 52, 591–608.</w:t>
+    <w:bookmarkStart w:id="85" w:name="ref-cremaanalysing"/>
+    <w:p>
+      <w:pPr>
+        <w:pStyle w:val="Bibliography"/>
+      </w:pPr>
+      <w:r>
+        <w:t xml:space="preserve">Crema, E., Bevan, A., n.d. Analysing radiocarbon dates using the rcarbon package.</w:t>
       </w:r>
     </w:p>
     <w:bookmarkEnd w:id="85"/>
-    <w:bookmarkStart w:id="86" w:name="ref-cremaanalysing"/>
-    <w:p>
-      <w:pPr>
-        <w:pStyle w:val="Bibliography"/>
-      </w:pPr>
-      <w:r>
-        <w:t xml:space="preserve">Crema, E., Bevan, A., n.d. Analysing radiocarbon dates using the rcarbon package.</w:t>
+    <w:bookmarkStart w:id="86" w:name="ref-crema2016summed"/>
+    <w:p>
+      <w:pPr>
+        <w:pStyle w:val="Bibliography"/>
+      </w:pPr>
+      <w:r>
+        <w:t xml:space="preserve">Crema, E.R., Habu, J., Kobayashi, K., Madella, M., 2016. Summed probability distribution of 14C dates suggests regional divergences in the population dynamics of the jomon period in eastern japan. PLoS One 11, e0154809.</w:t>
       </w:r>
     </w:p>
     <w:bookmarkEnd w:id="86"/>
@@ -4113,7 +4079,17 @@
       </w:r>
     </w:p>
     <w:bookmarkEnd w:id="127"/>
-    <w:bookmarkStart w:id="128" w:name="ref-pei2012shuidonggou"/>
+    <w:bookmarkStart w:id="128" w:name="ref-palmisano2020holocene"/>
+    <w:p>
+      <w:pPr>
+        <w:pStyle w:val="Bibliography"/>
+      </w:pPr>
+      <w:r>
+        <w:t xml:space="preserve">Palmisano, A., Lawrence, D., Gruchy, M.W. de, Bevan, A., Shennan, S., 2020. Holocene regional population dynamics and climatic trends in the near east: A first comparison using archaeo-demographic proxies. Quaternary Science Reviews 252, 106739.</w:t>
+      </w:r>
+    </w:p>
+    <w:bookmarkEnd w:id="128"/>
+    <w:bookmarkStart w:id="129" w:name="ref-pei2012shuidonggou"/>
     <w:p>
       <w:pPr>
         <w:pStyle w:val="Bibliography"/>
@@ -4122,8 +4098,8 @@
         <w:t xml:space="preserve">Pei, S., Gao, X., Wang, H., Kuman, K., Bae, C.J., Chen, F., Guan, Y., Zhang, Y., Zhang, X., Peng, F., others, 2012. The shuidonggou site complex: New excavations and implications for the earliest late paleolithic in north china. Journal of Archaeological Science 39, 3610–3626.</w:t>
       </w:r>
     </w:p>
-    <w:bookmarkEnd w:id="128"/>
-    <w:bookmarkStart w:id="129" w:name="ref-prentiss2019handbook"/>
+    <w:bookmarkEnd w:id="129"/>
+    <w:bookmarkStart w:id="130" w:name="ref-prentiss2019handbook"/>
     <w:p>
       <w:pPr>
         <w:pStyle w:val="Bibliography"/>
@@ -4132,8 +4108,8 @@
         <w:t xml:space="preserve">Prentiss, A.M., 2019. Handbook of evolutionary research in archaeology. Springer.</w:t>
       </w:r>
     </w:p>
-    <w:bookmarkEnd w:id="129"/>
-    <w:bookmarkStart w:id="130" w:name="ref-rick1987dates"/>
+    <w:bookmarkEnd w:id="130"/>
+    <w:bookmarkStart w:id="131" w:name="ref-rick1987dates"/>
     <w:p>
       <w:pPr>
         <w:pStyle w:val="Bibliography"/>
@@ -4142,8 +4118,8 @@
         <w:t xml:space="preserve">Rick, J.W., 1987. Dates as data: An examination of the peruvian preceramic radiocarbon record. American Antiquity 52, 55–73.</w:t>
       </w:r>
     </w:p>
-    <w:bookmarkEnd w:id="130"/>
-    <w:bookmarkStart w:id="131" w:name="ref-riel2004late"/>
+    <w:bookmarkEnd w:id="131"/>
+    <w:bookmarkStart w:id="132" w:name="ref-riel2004late"/>
     <w:p>
       <w:pPr>
         <w:pStyle w:val="Bibliography"/>
@@ -4152,8 +4128,8 @@
         <w:t xml:space="preserve">Riel-Salvatore, J., Barton, C.M., 2004. Late pleistocene technology, economic behavior, and land-use dynamics in southern italy. American Antiquity 257–274.</w:t>
       </w:r>
     </w:p>
-    <w:bookmarkEnd w:id="131"/>
-    <w:bookmarkStart w:id="132" w:name="ref-riris2019widespread"/>
+    <w:bookmarkEnd w:id="132"/>
+    <w:bookmarkStart w:id="133" w:name="ref-riris2019widespread"/>
     <w:p>
       <w:pPr>
         <w:pStyle w:val="Bibliography"/>
@@ -4162,8 +4138,8 @@
         <w:t xml:space="preserve">Riris, P., Arroyo-Kalin, M., 2019. Widespread population decline in south america correlates with mid-holocene climate change. Scientific reports 9, 1–10.</w:t>
       </w:r>
     </w:p>
-    <w:bookmarkEnd w:id="132"/>
-    <w:bookmarkStart w:id="133" w:name="ref-sakamoto1986akaike"/>
+    <w:bookmarkEnd w:id="133"/>
+    <w:bookmarkStart w:id="134" w:name="ref-sakamoto1986akaike"/>
     <w:p>
       <w:pPr>
         <w:pStyle w:val="Bibliography"/>
@@ -4172,8 +4148,8 @@
         <w:t xml:space="preserve">Sakamoto, Y., Ishiguro, M., Kitagawa, G., 1986. Akaike information criterion statistics. Dordrecht, The Netherlands: D. Reidel 81.</w:t>
       </w:r>
     </w:p>
-    <w:bookmarkEnd w:id="133"/>
-    <w:bookmarkStart w:id="134" w:name="ref-seong2015diversity"/>
+    <w:bookmarkEnd w:id="134"/>
+    <w:bookmarkStart w:id="135" w:name="ref-seong2015diversity"/>
     <w:p>
       <w:pPr>
         <w:pStyle w:val="Bibliography"/>
@@ -4182,8 +4158,8 @@
         <w:t xml:space="preserve">Seong, C., 2015. Diversity of lithic assemblages and evolution of late palaeolithic culture in korea. Asian Perspectives 91–112.</w:t>
       </w:r>
     </w:p>
-    <w:bookmarkEnd w:id="134"/>
-    <w:bookmarkStart w:id="135" w:name="ref-seong2009emergence"/>
+    <w:bookmarkEnd w:id="135"/>
+    <w:bookmarkStart w:id="136" w:name="ref-seong2009emergence"/>
     <w:p>
       <w:pPr>
         <w:pStyle w:val="Bibliography"/>
@@ -4192,8 +4168,8 @@
         <w:t xml:space="preserve">Seong, C., 2009. Emergence of a blade industry and evolution of late paleolithic technology in the republic of korea. Journal of Anthropological Research 65, 417–451.</w:t>
       </w:r>
     </w:p>
-    <w:bookmarkEnd w:id="135"/>
-    <w:bookmarkStart w:id="136" w:name="ref-seong2008tanged"/>
+    <w:bookmarkEnd w:id="136"/>
+    <w:bookmarkStart w:id="137" w:name="ref-seong2008tanged"/>
     <w:p>
       <w:pPr>
         <w:pStyle w:val="Bibliography"/>
@@ -4202,8 +4178,8 @@
         <w:t xml:space="preserve">Seong, C., 2008. Tanged points, microblades and late palaeolithic hunting in korea. Antiquity 82, 871–883.</w:t>
       </w:r>
     </w:p>
-    <w:bookmarkEnd w:id="136"/>
-    <w:bookmarkStart w:id="137" w:name="ref-shennan2009pattern"/>
+    <w:bookmarkEnd w:id="137"/>
+    <w:bookmarkStart w:id="138" w:name="ref-shennan2009pattern"/>
     <w:p>
       <w:pPr>
         <w:pStyle w:val="Bibliography"/>
@@ -4212,8 +4188,8 @@
         <w:t xml:space="preserve">Shennan, S., 2009. Pattern and process in cultural evolution. Univ of California Press.</w:t>
       </w:r>
     </w:p>
-    <w:bookmarkEnd w:id="137"/>
-    <w:bookmarkStart w:id="138" w:name="ref-shennan2001demography"/>
+    <w:bookmarkEnd w:id="138"/>
+    <w:bookmarkStart w:id="139" w:name="ref-shennan2001demography"/>
     <w:p>
       <w:pPr>
         <w:pStyle w:val="Bibliography"/>
@@ -4222,8 +4198,8 @@
         <w:t xml:space="preserve">Shennan, S., 2001. Demography and cultural innovation: A model and its implications for the emergence of modern human culture. Cambridge archaeological journal 11, 5–16.</w:t>
       </w:r>
     </w:p>
-    <w:bookmarkEnd w:id="138"/>
-    <w:bookmarkStart w:id="139" w:name="ref-shennan2013regional"/>
+    <w:bookmarkEnd w:id="139"/>
+    <w:bookmarkStart w:id="140" w:name="ref-shennan2013regional"/>
     <w:p>
       <w:pPr>
         <w:pStyle w:val="Bibliography"/>
@@ -4232,8 +4208,8 @@
         <w:t xml:space="preserve">Shennan, S., Downey, S.S., Timpson, A., Edinborough, K., Colledge, S., Kerig, T., Manning, K., Thomas, M.G., 2013. Regional population collapse followed initial agriculture booms in mid-holocene europe. Nature communications 4, 2486.</w:t>
       </w:r>
     </w:p>
-    <w:bookmarkEnd w:id="139"/>
-    <w:bookmarkStart w:id="140" w:name="ref-shott2010size"/>
+    <w:bookmarkEnd w:id="140"/>
+    <w:bookmarkStart w:id="141" w:name="ref-shott2010size"/>
     <w:p>
       <w:pPr>
         <w:pStyle w:val="Bibliography"/>
@@ -4242,8 +4218,8 @@
         <w:t xml:space="preserve">Shott, M.J., 2010. Size dependence in assemblage measures: Essentialism, materialism, and" SHE" analysis in archaeology. American Antiquity 886–906.</w:t>
       </w:r>
     </w:p>
-    <w:bookmarkEnd w:id="140"/>
-    <w:bookmarkStart w:id="141" w:name="ref-shott1986settlement"/>
+    <w:bookmarkEnd w:id="141"/>
+    <w:bookmarkStart w:id="142" w:name="ref-shott1986settlement"/>
     <w:p>
       <w:pPr>
         <w:pStyle w:val="Bibliography"/>
@@ -4252,8 +4228,8 @@
         <w:t xml:space="preserve">Shott, M.J., 1986. Settlement mobility and technological organization: An ethnographic examination. Journal of Anthropological Research 42, 15–51.</w:t>
       </w:r>
     </w:p>
-    <w:bookmarkEnd w:id="141"/>
-    <w:bookmarkStart w:id="142" w:name="ref-smith1991inujjuamiunt"/>
+    <w:bookmarkEnd w:id="142"/>
+    <w:bookmarkStart w:id="143" w:name="ref-smith1991inujjuamiunt"/>
     <w:p>
       <w:pPr>
         <w:pStyle w:val="Bibliography"/>
@@ -4262,8 +4238,8 @@
         <w:t xml:space="preserve">Smith, E.A., 1991. Inujjuamiunt foraging strategies: Evolutionary ecology of an arctic hunting economy. Transaction Publishers.</w:t>
       </w:r>
     </w:p>
-    <w:bookmarkEnd w:id="142"/>
-    <w:bookmarkStart w:id="143" w:name="ref-smith1983anthropological"/>
+    <w:bookmarkEnd w:id="143"/>
+    <w:bookmarkStart w:id="144" w:name="ref-smith1983anthropological"/>
     <w:p>
       <w:pPr>
         <w:pStyle w:val="Bibliography"/>
@@ -4272,8 +4248,8 @@
         <w:t xml:space="preserve">Smith, E.A., Bettinger, R.L., Bishop, C.A., Blundell, V., Cashdan, E., Casimir, M.J., Christenson, A.L., Cox, B., Dyson-Hudson, R., Hayden, B., others, 1983. Anthropological applications of optimal foraging theory: A critical review [and comments and reply]. Current Anthropology 24, 625–651.</w:t>
       </w:r>
     </w:p>
-    <w:bookmarkEnd w:id="143"/>
-    <w:bookmarkStart w:id="144" w:name="ref-team2017r"/>
+    <w:bookmarkEnd w:id="144"/>
+    <w:bookmarkStart w:id="145" w:name="ref-team2017r"/>
     <w:p>
       <w:pPr>
         <w:pStyle w:val="Bibliography"/>
@@ -4282,8 +4258,8 @@
         <w:t xml:space="preserve">Team, R.C., 2017. R: A language and environment for statistical computing. R foundation for statistical computing, vienna. Http s. www. R-proje ct. org.</w:t>
       </w:r>
     </w:p>
-    <w:bookmarkEnd w:id="144"/>
-    <w:bookmarkStart w:id="145" w:name="ref-timpson2014reconstructing"/>
+    <w:bookmarkEnd w:id="145"/>
+    <w:bookmarkStart w:id="146" w:name="ref-timpson2014reconstructing"/>
     <w:p>
       <w:pPr>
         <w:pStyle w:val="Bibliography"/>
@@ -4292,8 +4268,8 @@
         <w:t xml:space="preserve">Timpson, A., Colledge, S., Crema, E., Edinborough, K., Kerig, T., Manning, K., Thomas, M.G., Shennan, S., 2014. Reconstructing regional population fluctuations in the european neolithic using radiocarbon dates: A new case-study using an improved method. Journal of Archaeological Science 52, 549–557.</w:t>
       </w:r>
     </w:p>
-    <w:bookmarkEnd w:id="145"/>
-    <w:bookmarkStart w:id="146" w:name="ref-torrence1989time"/>
+    <w:bookmarkEnd w:id="146"/>
+    <w:bookmarkStart w:id="147" w:name="ref-torrence1989time"/>
     <w:p>
       <w:pPr>
         <w:pStyle w:val="Bibliography"/>
@@ -4302,24 +4278,14 @@
         <w:t xml:space="preserve">Torrence, R., Audouze, F., Renfrew, C., Schlanger, N., Sherratt, A., Taylor, T., Ashmore, W., others, 1989. Time, energy and stone tools. Cambridge university press.</w:t>
       </w:r>
     </w:p>
-    <w:bookmarkEnd w:id="146"/>
-    <w:bookmarkStart w:id="147" w:name="ref-tsutsumi2007dynamics"/>
+    <w:bookmarkEnd w:id="147"/>
+    <w:bookmarkStart w:id="148" w:name="ref-tsutsumi2007dynamics"/>
     <w:p>
       <w:pPr>
         <w:pStyle w:val="Bibliography"/>
       </w:pPr>
       <w:r>
         <w:t xml:space="preserve">Tsutsumi, T., 2007. The dynamics of obsidian use by the microblade industries of the terminal late paleolithic. The Quaternary Research (Daiyonki-Kenkyu) 46, 179–186.</w:t>
-      </w:r>
-    </w:p>
-    <w:bookmarkEnd w:id="147"/>
-    <w:bookmarkStart w:id="148" w:name="ref-valde2020models"/>
-    <w:p>
-      <w:pPr>
-        <w:pStyle w:val="Bibliography"/>
-      </w:pPr>
-      <w:r>
-        <w:t xml:space="preserve">Valde-Nowak, P., Cieśla, M., 2020. Models of raw material exploitation as an indicator of middle paleolithic mobility: Case studies from uplands of northern central europe, in: Short-Term Occupations in Paleolithic Archaeology. Springer, pp. 105–120.</w:t>
       </w:r>
     </w:p>
     <w:bookmarkEnd w:id="148"/>
@@ -4333,7 +4299,17 @@
       </w:r>
     </w:p>
     <w:bookmarkEnd w:id="149"/>
-    <w:bookmarkStart w:id="150" w:name="ref-vaquero2018searching"/>
+    <w:bookmarkStart w:id="150" w:name="ref-valde2020models"/>
+    <w:p>
+      <w:pPr>
+        <w:pStyle w:val="Bibliography"/>
+      </w:pPr>
+      <w:r>
+        <w:t xml:space="preserve">Valde-Nowak, P., Cieśla, M., 2020. Models of raw material exploitation as an indicator of middle paleolithic mobility: Case studies from uplands of northern central europe, in: Short-Term Occupations in Paleolithic Archaeology. Springer, pp. 105–120.</w:t>
+      </w:r>
+    </w:p>
+    <w:bookmarkEnd w:id="150"/>
+    <w:bookmarkStart w:id="151" w:name="ref-vaquero2018searching"/>
     <w:p>
       <w:pPr>
         <w:pStyle w:val="Bibliography"/>
@@ -4342,8 +4318,8 @@
         <w:t xml:space="preserve">Vaquero, M., Romagnoli, F., 2018. Searching for lazy people: The significance of expedient behavior in the interpretation of paleolithic assemblages. Journal of Archaeological Method and Theory 25, 334–367.</w:t>
       </w:r>
     </w:p>
-    <w:bookmarkEnd w:id="150"/>
-    <w:bookmarkStart w:id="151" w:name="ref-williams2012use"/>
+    <w:bookmarkEnd w:id="151"/>
+    <w:bookmarkStart w:id="152" w:name="ref-williams2012use"/>
     <w:p>
       <w:pPr>
         <w:pStyle w:val="Bibliography"/>
@@ -4352,8 +4328,8 @@
         <w:t xml:space="preserve">Williams, A.N., 2012. The use of summed radiocarbon probability distributions in archaeology: A review of methods. Journal of Archaeological Science 39, 578–589.</w:t>
       </w:r>
     </w:p>
-    <w:bookmarkEnd w:id="151"/>
-    <w:bookmarkStart w:id="152" w:name="ref-winterhalder1992evolutionary"/>
+    <w:bookmarkEnd w:id="152"/>
+    <w:bookmarkStart w:id="153" w:name="ref-winterhalder1992evolutionary"/>
     <w:p>
       <w:pPr>
         <w:pStyle w:val="Bibliography"/>
@@ -4362,8 +4338,8 @@
         <w:t xml:space="preserve">Winterhalder, B., Smith, E.A., 1992. Evolutionary ecology and the social sciences. Evolutionary ecology and human behavior 3–23.</w:t>
       </w:r>
     </w:p>
-    <w:bookmarkEnd w:id="152"/>
-    <w:bookmarkStart w:id="153" w:name="ref-wolverton2015patch"/>
+    <w:bookmarkEnd w:id="153"/>
+    <w:bookmarkStart w:id="154" w:name="ref-wolverton2015patch"/>
     <w:p>
       <w:pPr>
         <w:pStyle w:val="Bibliography"/>
@@ -4372,8 +4348,8 @@
         <w:t xml:space="preserve">Wolverton, S., Otaola, C., Neme, G., Giardina, M., Gil, A., 2015. Patch choice, landscape ecology, and foraging efficiency: The zooarchaeology of late holocene foragers in western argentina. Journal of Ethnobiology 35, 499–518.</w:t>
       </w:r>
     </w:p>
-    <w:bookmarkEnd w:id="153"/>
-    <w:bookmarkStart w:id="154" w:name="ref-yamaoka2012use"/>
+    <w:bookmarkEnd w:id="154"/>
+    <w:bookmarkStart w:id="155" w:name="ref-yamaoka2012use"/>
     <w:p>
       <w:pPr>
         <w:pStyle w:val="Bibliography"/>
@@ -4382,8 +4358,8 @@
         <w:t xml:space="preserve">Yamaoka, T., 2012. Use and maintenance of trapezoids in the initial early upper paleolithic of the japanese islands. Quaternary international 248, 32–42.</w:t>
       </w:r>
     </w:p>
-    <w:bookmarkEnd w:id="154"/>
-    <w:bookmarkStart w:id="155" w:name="ref-yi2014significance"/>
+    <w:bookmarkEnd w:id="155"/>
+    <w:bookmarkStart w:id="156" w:name="ref-yi2014significance"/>
     <w:p>
       <w:pPr>
         <w:pStyle w:val="Bibliography"/>
@@ -4392,8 +4368,8 @@
         <w:t xml:space="preserve">Yi, M., Bettinger, R.L., Chen, F., Pei, S., Gao, X., 2014. The significance of shuidonggou locality 12 to studies of hunter-gatherer adaptive strategies in north china during the late pleistocene. Quaternary international 347, 97–104.</w:t>
       </w:r>
     </w:p>
-    <w:bookmarkEnd w:id="155"/>
-    <w:bookmarkStart w:id="156" w:name="ref-yue2020lithic"/>
+    <w:bookmarkEnd w:id="156"/>
+    <w:bookmarkStart w:id="157" w:name="ref-yue2020lithic"/>
     <w:p>
       <w:pPr>
         <w:pStyle w:val="Bibliography"/>
@@ -4402,8 +4378,8 @@
         <w:t xml:space="preserve">Yue, J.-P., Li, Y.-Q., Zhang, Y.-X., Yang, S., 2020. Lithic raw material economy at the huayang site in northeast china: Localization and diversification as adaptive strategies in the late glacial. Archaeological and Anthropological Sciences 12.</w:t>
       </w:r>
     </w:p>
-    <w:bookmarkEnd w:id="156"/>
-    <w:bookmarkStart w:id="157" w:name="ref-zhang2016bone"/>
+    <w:bookmarkEnd w:id="157"/>
+    <w:bookmarkStart w:id="158" w:name="ref-zhang2016bone"/>
     <w:p>
       <w:pPr>
         <w:pStyle w:val="Bibliography"/>
@@ -4412,9 +4388,9 @@
         <w:t xml:space="preserve">Zhang, Y., Gao, X., Pei, S., Chen, F., Niu, D., Xu, X., Zhang, S., Wang, H., 2016. The bone needles from shuidonggou locality 12 and implications for human subsistence behaviors in north china. Quaternary International 400, 149–157.</w:t>
       </w:r>
     </w:p>
-    <w:bookmarkEnd w:id="157"/>
     <w:bookmarkEnd w:id="158"/>
-    <w:bookmarkStart w:id="159" w:name="pagebreak-1"/>
+    <w:bookmarkEnd w:id="159"/>
+    <w:bookmarkStart w:id="160" w:name="pagebreak-1"/>
     <w:p>
       <w:pPr>
         <w:pStyle w:val="Heading5"/>
@@ -4432,8 +4408,8 @@
         <w:t xml:space="preserve">pagebreak</w:t>
       </w:r>
     </w:p>
-    <w:bookmarkEnd w:id="159"/>
-    <w:bookmarkStart w:id="160" w:name="colophon"/>
+    <w:bookmarkEnd w:id="160"/>
+    <w:bookmarkStart w:id="161" w:name="colophon"/>
     <w:p>
       <w:pPr>
         <w:pStyle w:val="Heading3"/>
@@ -4447,7 +4423,7 @@
         <w:pStyle w:val="FirstParagraph"/>
       </w:pPr>
       <w:r>
-        <w:t xml:space="preserve">This report was generated on 2020-12-21 11:25:41 using the following computational environment and dependencies:</w:t>
+        <w:t xml:space="preserve">This report was generated on 2021-01-11 16:13:35 using the following computational environment and dependencies:</w:t>
       </w:r>
     </w:p>
     <w:p>
@@ -4548,7 +4524,7 @@
         <w:rPr>
           <w:rStyle w:val="VerbatimChar"/>
         </w:rPr>
-        <w:t xml:space="preserve">#&gt;  date     2020-12-21                  </w:t>
+        <w:t xml:space="preserve">#&gt;  date     2021-01-11                  </w:t>
       </w:r>
       <w:r>
         <w:br/>
@@ -4575,7 +4551,7 @@
         <w:rPr>
           <w:rStyle w:val="VerbatimChar"/>
         </w:rPr>
-        <w:t xml:space="preserve">#&gt;  package        * version date       lib source                          </w:t>
+        <w:t xml:space="preserve">#&gt;  package     * version date       lib source        </w:t>
       </w:r>
       <w:r>
         <w:br/>
@@ -4584,7 +4560,7 @@
         <w:rPr>
           <w:rStyle w:val="VerbatimChar"/>
         </w:rPr>
-        <w:t xml:space="preserve">#&gt;  abind            1.4-5   2016-07-21 [1] CRAN (R 4.0.0)                  </w:t>
+        <w:t xml:space="preserve">#&gt;  assertthat    0.2.1   2019-03-21 [1] CRAN (R 4.0.0)</w:t>
       </w:r>
       <w:r>
         <w:br/>
@@ -4593,7 +4569,7 @@
         <w:rPr>
           <w:rStyle w:val="VerbatimChar"/>
         </w:rPr>
-        <w:t xml:space="preserve">#&gt;  assertthat       0.2.1   2019-03-21 [1] CRAN (R 4.0.0)                  </w:t>
+        <w:t xml:space="preserve">#&gt;  bookdown      0.21    2020-10-13 [1] CRAN (R 4.0.2)</w:t>
       </w:r>
       <w:r>
         <w:br/>
@@ -4602,7 +4578,7 @@
         <w:rPr>
           <w:rStyle w:val="VerbatimChar"/>
         </w:rPr>
-        <w:t xml:space="preserve">#&gt;  backports        1.2.1   2020-12-09 [1] CRAN (R 4.0.2)                  </w:t>
+        <w:t xml:space="preserve">#&gt;  callr         3.5.1   2020-10-13 [1] CRAN (R 4.0.2)</w:t>
       </w:r>
       <w:r>
         <w:br/>
@@ -4611,7 +4587,7 @@
         <w:rPr>
           <w:rStyle w:val="VerbatimChar"/>
         </w:rPr>
-        <w:t xml:space="preserve">#&gt;  bitops           1.0-6   2013-08-17 [1] CRAN (R 4.0.0)                  </w:t>
+        <w:t xml:space="preserve">#&gt;  cli           2.2.0   2020-11-20 [1] CRAN (R 4.0.2)</w:t>
       </w:r>
       <w:r>
         <w:br/>
@@ -4620,7 +4596,7 @@
         <w:rPr>
           <w:rStyle w:val="VerbatimChar"/>
         </w:rPr>
-        <w:t xml:space="preserve">#&gt;  bookdown         0.21    2020-10-13 [1] CRAN (R 4.0.2)                  </w:t>
+        <w:t xml:space="preserve">#&gt;  crayon        1.3.4   2017-09-16 [1] CRAN (R 4.0.0)</w:t>
       </w:r>
       <w:r>
         <w:br/>
@@ -4629,7 +4605,7 @@
         <w:rPr>
           <w:rStyle w:val="VerbatimChar"/>
         </w:rPr>
-        <w:t xml:space="preserve">#&gt;  broom            0.7.3   2020-12-16 [1] CRAN (R 4.0.2)                  </w:t>
+        <w:t xml:space="preserve">#&gt;  desc          1.2.0   2018-05-01 [1] CRAN (R 4.0.0)</w:t>
       </w:r>
       <w:r>
         <w:br/>
@@ -4638,7 +4614,7 @@
         <w:rPr>
           <w:rStyle w:val="VerbatimChar"/>
         </w:rPr>
-        <w:t xml:space="preserve">#&gt;  callr            3.5.1   2020-10-13 [1] CRAN (R 4.0.2)                  </w:t>
+        <w:t xml:space="preserve">#&gt;  devtools      2.3.2   2020-09-18 [1] CRAN (R 4.0.2)</w:t>
       </w:r>
       <w:r>
         <w:br/>
@@ -4647,7 +4623,7 @@
         <w:rPr>
           <w:rStyle w:val="VerbatimChar"/>
         </w:rPr>
-        <w:t xml:space="preserve">#&gt;  car              3.0-10  2020-09-29 [1] CRAN (R 4.0.2)                  </w:t>
+        <w:t xml:space="preserve">#&gt;  digest        0.6.27  2020-10-24 [1] CRAN (R 4.0.2)</w:t>
       </w:r>
       <w:r>
         <w:br/>
@@ -4656,7 +4632,7 @@
         <w:rPr>
           <w:rStyle w:val="VerbatimChar"/>
         </w:rPr>
-        <w:t xml:space="preserve">#&gt;  carData          3.0-4   2020-05-22 [1] CRAN (R 4.0.0)                  </w:t>
+        <w:t xml:space="preserve">#&gt;  ellipsis      0.3.1   2020-05-15 [1] CRAN (R 4.0.0)</w:t>
       </w:r>
       <w:r>
         <w:br/>
@@ -4665,7 +4641,7 @@
         <w:rPr>
           <w:rStyle w:val="VerbatimChar"/>
         </w:rPr>
-        <w:t xml:space="preserve">#&gt;  cellranger       1.1.0   2016-07-27 [1] CRAN (R 4.0.0)                  </w:t>
+        <w:t xml:space="preserve">#&gt;  evaluate      0.14    2019-05-28 [1] CRAN (R 4.0.0)</w:t>
       </w:r>
       <w:r>
         <w:br/>
@@ -4674,7 +4650,7 @@
         <w:rPr>
           <w:rStyle w:val="VerbatimChar"/>
         </w:rPr>
-        <w:t xml:space="preserve">#&gt;  cli              2.2.0   2020-11-20 [1] CRAN (R 4.0.2)                  </w:t>
+        <w:t xml:space="preserve">#&gt;  fansi         0.4.1   2020-01-08 [1] CRAN (R 4.0.0)</w:t>
       </w:r>
       <w:r>
         <w:br/>
@@ -4683,7 +4659,7 @@
         <w:rPr>
           <w:rStyle w:val="VerbatimChar"/>
         </w:rPr>
-        <w:t xml:space="preserve">#&gt;  codetools        0.2-18  2020-11-04 [1] CRAN (R 4.0.2)                  </w:t>
+        <w:t xml:space="preserve">#&gt;  fs            1.5.0   2020-07-31 [1] CRAN (R 4.0.2)</w:t>
       </w:r>
       <w:r>
         <w:br/>
@@ -4692,7 +4668,7 @@
         <w:rPr>
           <w:rStyle w:val="VerbatimChar"/>
         </w:rPr>
-        <w:t xml:space="preserve">#&gt;  colorspace       2.0-0   2020-11-11 [1] CRAN (R 4.0.2)                  </w:t>
+        <w:t xml:space="preserve">#&gt;  glue          1.4.2   2020-08-27 [1] CRAN (R 4.0.2)</w:t>
       </w:r>
       <w:r>
         <w:br/>
@@ -4701,7 +4677,7 @@
         <w:rPr>
           <w:rStyle w:val="VerbatimChar"/>
         </w:rPr>
-        <w:t xml:space="preserve">#&gt;  cowplot        * 1.1.0   2020-09-08 [1] CRAN (R 4.0.2)                  </w:t>
+        <w:t xml:space="preserve">#&gt;  here          1.0.1   2020-12-13 [1] CRAN (R 4.0.2)</w:t>
       </w:r>
       <w:r>
         <w:br/>
@@ -4710,7 +4686,7 @@
         <w:rPr>
           <w:rStyle w:val="VerbatimChar"/>
         </w:rPr>
-        <w:t xml:space="preserve">#&gt;  crayon           1.3.4   2017-09-16 [1] CRAN (R 4.0.0)                  </w:t>
+        <w:t xml:space="preserve">#&gt;  highr         0.8     2019-03-20 [1] CRAN (R 4.0.0)</w:t>
       </w:r>
       <w:r>
         <w:br/>
@@ -4719,7 +4695,7 @@
         <w:rPr>
           <w:rStyle w:val="VerbatimChar"/>
         </w:rPr>
-        <w:t xml:space="preserve">#&gt;  curl             4.3     2019-12-02 [1] CRAN (R 4.0.0)                  </w:t>
+        <w:t xml:space="preserve">#&gt;  htmltools     0.5.0   2020-06-16 [1] CRAN (R 4.0.0)</w:t>
       </w:r>
       <w:r>
         <w:br/>
@@ -4728,7 +4704,7 @@
         <w:rPr>
           <w:rStyle w:val="VerbatimChar"/>
         </w:rPr>
-        <w:t xml:space="preserve">#&gt;  data.table       1.13.4  2020-12-08 [1] CRAN (R 4.0.2)                  </w:t>
+        <w:t xml:space="preserve">#&gt;  knitr         1.30    2020-09-22 [1] CRAN (R 4.0.2)</w:t>
       </w:r>
       <w:r>
         <w:br/>
@@ -4737,7 +4713,7 @@
         <w:rPr>
           <w:rStyle w:val="VerbatimChar"/>
         </w:rPr>
-        <w:t xml:space="preserve">#&gt;  DBI              1.1.0   2019-12-15 [1] CRAN (R 4.0.0)                  </w:t>
+        <w:t xml:space="preserve">#&gt;  lifecycle     0.2.0   2020-03-06 [1] CRAN (R 4.0.0)</w:t>
       </w:r>
       <w:r>
         <w:br/>
@@ -4746,7 +4722,7 @@
         <w:rPr>
           <w:rStyle w:val="VerbatimChar"/>
         </w:rPr>
-        <w:t xml:space="preserve">#&gt;  dbplyr           2.0.0   2020-11-03 [1] CRAN (R 4.0.2)                  </w:t>
+        <w:t xml:space="preserve">#&gt;  magrittr      2.0.1   2020-11-17 [1] CRAN (R 4.0.2)</w:t>
       </w:r>
       <w:r>
         <w:br/>
@@ -4755,7 +4731,7 @@
         <w:rPr>
           <w:rStyle w:val="VerbatimChar"/>
         </w:rPr>
-        <w:t xml:space="preserve">#&gt;  deldir           0.2-3   2020-11-09 [1] CRAN (R 4.0.2)                  </w:t>
+        <w:t xml:space="preserve">#&gt;  memoise       1.1.0   2017-04-21 [1] CRAN (R 4.0.0)</w:t>
       </w:r>
       <w:r>
         <w:br/>
@@ -4764,7 +4740,7 @@
         <w:rPr>
           <w:rStyle w:val="VerbatimChar"/>
         </w:rPr>
-        <w:t xml:space="preserve">#&gt;  desc             1.2.0   2018-05-01 [1] CRAN (R 4.0.0)                  </w:t>
+        <w:t xml:space="preserve">#&gt;  pkgbuild      1.2.0   2020-12-15 [1] CRAN (R 4.0.2)</w:t>
       </w:r>
       <w:r>
         <w:br/>
@@ -4773,7 +4749,7 @@
         <w:rPr>
           <w:rStyle w:val="VerbatimChar"/>
         </w:rPr>
-        <w:t xml:space="preserve">#&gt;  devtools         2.3.2   2020-09-18 [1] CRAN (R 4.0.2)                  </w:t>
+        <w:t xml:space="preserve">#&gt;  pkgload       1.1.0   2020-05-29 [1] CRAN (R 4.0.0)</w:t>
       </w:r>
       <w:r>
         <w:br/>
@@ -4782,7 +4758,7 @@
         <w:rPr>
           <w:rStyle w:val="VerbatimChar"/>
         </w:rPr>
-        <w:t xml:space="preserve">#&gt;  digest           0.6.27  2020-10-24 [1] CRAN (R 4.0.2)                  </w:t>
+        <w:t xml:space="preserve">#&gt;  png           0.1-7   2013-12-03 [1] CRAN (R 4.0.0)</w:t>
       </w:r>
       <w:r>
         <w:br/>
@@ -4791,7 +4767,7 @@
         <w:rPr>
           <w:rStyle w:val="VerbatimChar"/>
         </w:rPr>
-        <w:t xml:space="preserve">#&gt;  doSNOW           1.0.19  2020-10-16 [1] CRAN (R 4.0.2)                  </w:t>
+        <w:t xml:space="preserve">#&gt;  prettyunits   1.1.1   2020-01-24 [1] CRAN (R 4.0.0)</w:t>
       </w:r>
       <w:r>
         <w:br/>
@@ -4800,7 +4776,7 @@
         <w:rPr>
           <w:rStyle w:val="VerbatimChar"/>
         </w:rPr>
-        <w:t xml:space="preserve">#&gt;  dplyr          * 1.0.2   2020-08-18 [1] CRAN (R 4.0.2)                  </w:t>
+        <w:t xml:space="preserve">#&gt;  processx      3.4.5   2020-11-30 [1] CRAN (R 4.0.2)</w:t>
       </w:r>
       <w:r>
         <w:br/>
@@ -4809,7 +4785,7 @@
         <w:rPr>
           <w:rStyle w:val="VerbatimChar"/>
         </w:rPr>
-        <w:t xml:space="preserve">#&gt;  drc            * 3.0-1   2016-08-30 [1] CRAN (R 4.0.2)                  </w:t>
+        <w:t xml:space="preserve">#&gt;  ps            1.5.0   2020-12-05 [1] CRAN (R 4.0.2)</w:t>
       </w:r>
       <w:r>
         <w:br/>
@@ -4818,7 +4794,7 @@
         <w:rPr>
           <w:rStyle w:val="VerbatimChar"/>
         </w:rPr>
-        <w:t xml:space="preserve">#&gt;  ellipsis         0.3.1   2020-05-15 [1] CRAN (R 4.0.0)                  </w:t>
+        <w:t xml:space="preserve">#&gt;  purrr         0.3.4   2020-04-17 [1] CRAN (R 4.0.0)</w:t>
       </w:r>
       <w:r>
         <w:br/>
@@ -4827,7 +4803,7 @@
         <w:rPr>
           <w:rStyle w:val="VerbatimChar"/>
         </w:rPr>
-        <w:t xml:space="preserve">#&gt;  evaluate         0.14    2019-05-28 [1] CRAN (R 4.0.0)                  </w:t>
+        <w:t xml:space="preserve">#&gt;  R6            2.5.0   2020-10-28 [1] CRAN (R 4.0.2)</w:t>
       </w:r>
       <w:r>
         <w:br/>
@@ -4836,7 +4812,7 @@
         <w:rPr>
           <w:rStyle w:val="VerbatimChar"/>
         </w:rPr>
-        <w:t xml:space="preserve">#&gt;  fansi            0.4.1   2020-01-08 [1] CRAN (R 4.0.0)                  </w:t>
+        <w:t xml:space="preserve">#&gt;  remotes       2.2.0   2020-07-21 [1] CRAN (R 4.0.2)</w:t>
       </w:r>
       <w:r>
         <w:br/>
@@ -4845,7 +4821,7 @@
         <w:rPr>
           <w:rStyle w:val="VerbatimChar"/>
         </w:rPr>
-        <w:t xml:space="preserve">#&gt;  farver           2.0.3   2020-01-16 [1] CRAN (R 4.0.0)                  </w:t>
+        <w:t xml:space="preserve">#&gt;  rlang         0.4.10  2020-12-30 [1] CRAN (R 4.0.3)</w:t>
       </w:r>
       <w:r>
         <w:br/>
@@ -4854,7 +4830,7 @@
         <w:rPr>
           <w:rStyle w:val="VerbatimChar"/>
         </w:rPr>
-        <w:t xml:space="preserve">#&gt;  forcats        * 0.5.0   2020-03-01 [1] CRAN (R 4.0.0)                  </w:t>
+        <w:t xml:space="preserve">#&gt;  rmarkdown     2.6     2020-12-14 [1] CRAN (R 4.0.2)</w:t>
       </w:r>
       <w:r>
         <w:br/>
@@ -4863,7 +4839,7 @@
         <w:rPr>
           <w:rStyle w:val="VerbatimChar"/>
         </w:rPr>
-        <w:t xml:space="preserve">#&gt;  foreach          1.5.1   2020-10-15 [1] CRAN (R 4.0.2)                  </w:t>
+        <w:t xml:space="preserve">#&gt;  rprojroot     2.0.2   2020-11-15 [1] CRAN (R 4.0.2)</w:t>
       </w:r>
       <w:r>
         <w:br/>
@@ -4872,7 +4848,7 @@
         <w:rPr>
           <w:rStyle w:val="VerbatimChar"/>
         </w:rPr>
-        <w:t xml:space="preserve">#&gt;  foreign          0.8-80  2020-05-24 [1] CRAN (R 4.0.3)                  </w:t>
+        <w:t xml:space="preserve">#&gt;  sessioninfo   1.1.1   2018-11-05 [1] CRAN (R 4.0.0)</w:t>
       </w:r>
       <w:r>
         <w:br/>
@@ -4881,7 +4857,7 @@
         <w:rPr>
           <w:rStyle w:val="VerbatimChar"/>
         </w:rPr>
-        <w:t xml:space="preserve">#&gt;  fs               1.5.0   2020-07-31 [1] CRAN (R 4.0.2)                  </w:t>
+        <w:t xml:space="preserve">#&gt;  stringi       1.5.3   2020-09-09 [1] CRAN (R 4.0.2)</w:t>
       </w:r>
       <w:r>
         <w:br/>
@@ -4890,7 +4866,7 @@
         <w:rPr>
           <w:rStyle w:val="VerbatimChar"/>
         </w:rPr>
-        <w:t xml:space="preserve">#&gt;  generics         0.1.0   2020-10-31 [1] CRAN (R 4.0.2)                  </w:t>
+        <w:t xml:space="preserve">#&gt;  stringr       1.4.0   2019-02-10 [1] CRAN (R 4.0.0)</w:t>
       </w:r>
       <w:r>
         <w:br/>
@@ -4899,7 +4875,7 @@
         <w:rPr>
           <w:rStyle w:val="VerbatimChar"/>
         </w:rPr>
-        <w:t xml:space="preserve">#&gt;  ggmap          * 3.0.0   2019-02-05 [1] CRAN (R 4.0.0)                  </w:t>
+        <w:t xml:space="preserve">#&gt;  testthat      3.0.1   2020-12-17 [1] CRAN (R 4.0.2)</w:t>
       </w:r>
       <w:r>
         <w:br/>
@@ -4908,7 +4884,7 @@
         <w:rPr>
           <w:rStyle w:val="VerbatimChar"/>
         </w:rPr>
-        <w:t xml:space="preserve">#&gt;  ggplot2        * 3.3.2   2020-06-19 [1] CRAN (R 4.0.0)                  </w:t>
+        <w:t xml:space="preserve">#&gt;  usethis       2.0.0   2020-12-10 [1] CRAN (R 4.0.2)</w:t>
       </w:r>
       <w:r>
         <w:br/>
@@ -4917,7 +4893,7 @@
         <w:rPr>
           <w:rStyle w:val="VerbatimChar"/>
         </w:rPr>
-        <w:t xml:space="preserve">#&gt;  ggpubr         * 0.4.0   2020-06-27 [1] CRAN (R 4.0.1)                  </w:t>
+        <w:t xml:space="preserve">#&gt;  withr         2.3.0   2020-09-22 [1] CRAN (R 4.0.2)</w:t>
       </w:r>
       <w:r>
         <w:br/>
@@ -4926,7 +4902,7 @@
         <w:rPr>
           <w:rStyle w:val="VerbatimChar"/>
         </w:rPr>
-        <w:t xml:space="preserve">#&gt;  ggrepel        * 0.9.0   2020-05-11 [1] Github (slowkow/ggrepel@3941cf1)</w:t>
+        <w:t xml:space="preserve">#&gt;  xfun          0.19    2020-10-30 [1] CRAN (R 4.0.2)</w:t>
       </w:r>
       <w:r>
         <w:br/>
@@ -4935,817 +4911,7 @@
         <w:rPr>
           <w:rStyle w:val="VerbatimChar"/>
         </w:rPr>
-        <w:t xml:space="preserve">#&gt;  ggsignif         0.6.0   2019-08-08 [1] CRAN (R 4.0.0)                  </w:t>
-      </w:r>
-      <w:r>
-        <w:br/>
-      </w:r>
-      <w:r>
-        <w:rPr>
-          <w:rStyle w:val="VerbatimChar"/>
-        </w:rPr>
-        <w:t xml:space="preserve">#&gt;  glue           * 1.4.2   2020-08-27 [1] CRAN (R 4.0.2)                  </w:t>
-      </w:r>
-      <w:r>
-        <w:br/>
-      </w:r>
-      <w:r>
-        <w:rPr>
-          <w:rStyle w:val="VerbatimChar"/>
-        </w:rPr>
-        <w:t xml:space="preserve">#&gt;  goftest          1.2-2   2019-12-02 [1] CRAN (R 4.0.0)                  </w:t>
-      </w:r>
-      <w:r>
-        <w:br/>
-      </w:r>
-      <w:r>
-        <w:rPr>
-          <w:rStyle w:val="VerbatimChar"/>
-        </w:rPr>
-        <w:t xml:space="preserve">#&gt;  gtable           0.3.0   2019-03-25 [1] CRAN (R 4.0.0)                  </w:t>
-      </w:r>
-      <w:r>
-        <w:br/>
-      </w:r>
-      <w:r>
-        <w:rPr>
-          <w:rStyle w:val="VerbatimChar"/>
-        </w:rPr>
-        <w:t xml:space="preserve">#&gt;  gtools           3.8.2   2020-03-31 [1] CRAN (R 4.0.2)                  </w:t>
-      </w:r>
-      <w:r>
-        <w:br/>
-      </w:r>
-      <w:r>
-        <w:rPr>
-          <w:rStyle w:val="VerbatimChar"/>
-        </w:rPr>
-        <w:t xml:space="preserve">#&gt;  haven            2.3.1   2020-06-01 [1] CRAN (R 4.0.0)                  </w:t>
-      </w:r>
-      <w:r>
-        <w:br/>
-      </w:r>
-      <w:r>
-        <w:rPr>
-          <w:rStyle w:val="VerbatimChar"/>
-        </w:rPr>
-        <w:t xml:space="preserve">#&gt;  here           * 1.0.1   2020-12-13 [1] CRAN (R 4.0.2)                  </w:t>
-      </w:r>
-      <w:r>
-        <w:br/>
-      </w:r>
-      <w:r>
-        <w:rPr>
-          <w:rStyle w:val="VerbatimChar"/>
-        </w:rPr>
-        <w:t xml:space="preserve">#&gt;  highr            0.8     2019-03-20 [1] CRAN (R 4.0.0)                  </w:t>
-      </w:r>
-      <w:r>
-        <w:br/>
-      </w:r>
-      <w:r>
-        <w:rPr>
-          <w:rStyle w:val="VerbatimChar"/>
-        </w:rPr>
-        <w:t xml:space="preserve">#&gt;  hms              0.5.3   2020-01-08 [1] CRAN (R 4.0.0)                  </w:t>
-      </w:r>
-      <w:r>
-        <w:br/>
-      </w:r>
-      <w:r>
-        <w:rPr>
-          <w:rStyle w:val="VerbatimChar"/>
-        </w:rPr>
-        <w:t xml:space="preserve">#&gt;  htmltools        0.5.0   2020-06-16 [1] CRAN (R 4.0.0)                  </w:t>
-      </w:r>
-      <w:r>
-        <w:br/>
-      </w:r>
-      <w:r>
-        <w:rPr>
-          <w:rStyle w:val="VerbatimChar"/>
-        </w:rPr>
-        <w:t xml:space="preserve">#&gt;  httr             1.4.2   2020-07-20 [1] CRAN (R 4.0.2)                  </w:t>
-      </w:r>
-      <w:r>
-        <w:br/>
-      </w:r>
-      <w:r>
-        <w:rPr>
-          <w:rStyle w:val="VerbatimChar"/>
-        </w:rPr>
-        <w:t xml:space="preserve">#&gt;  iterators        1.0.13  2020-10-15 [1] CRAN (R 4.0.2)                  </w:t>
-      </w:r>
-      <w:r>
-        <w:br/>
-      </w:r>
-      <w:r>
-        <w:rPr>
-          <w:rStyle w:val="VerbatimChar"/>
-        </w:rPr>
-        <w:t xml:space="preserve">#&gt;  jpeg             0.1-8.1 2019-10-24 [1] CRAN (R 4.0.0)                  </w:t>
-      </w:r>
-      <w:r>
-        <w:br/>
-      </w:r>
-      <w:r>
-        <w:rPr>
-          <w:rStyle w:val="VerbatimChar"/>
-        </w:rPr>
-        <w:t xml:space="preserve">#&gt;  jsonlite         1.7.2   2020-12-09 [1] CRAN (R 4.0.2)                  </w:t>
-      </w:r>
-      <w:r>
-        <w:br/>
-      </w:r>
-      <w:r>
-        <w:rPr>
-          <w:rStyle w:val="VerbatimChar"/>
-        </w:rPr>
-        <w:t xml:space="preserve">#&gt;  knitr            1.30    2020-09-22 [1] CRAN (R 4.0.2)                  </w:t>
-      </w:r>
-      <w:r>
-        <w:br/>
-      </w:r>
-      <w:r>
-        <w:rPr>
-          <w:rStyle w:val="VerbatimChar"/>
-        </w:rPr>
-        <w:t xml:space="preserve">#&gt;  labeling         0.4.2   2020-10-20 [1] CRAN (R 4.0.2)                  </w:t>
-      </w:r>
-      <w:r>
-        <w:br/>
-      </w:r>
-      <w:r>
-        <w:rPr>
-          <w:rStyle w:val="VerbatimChar"/>
-        </w:rPr>
-        <w:t xml:space="preserve">#&gt;  lattice        * 0.20-41 2020-04-02 [1] CRAN (R 4.0.3)                  </w:t>
-      </w:r>
-      <w:r>
-        <w:br/>
-      </w:r>
-      <w:r>
-        <w:rPr>
-          <w:rStyle w:val="VerbatimChar"/>
-        </w:rPr>
-        <w:t xml:space="preserve">#&gt;  legendMap      * 1.0     2020-05-08 [1] Github (3wen/legendMap@707f00c) </w:t>
-      </w:r>
-      <w:r>
-        <w:br/>
-      </w:r>
-      <w:r>
-        <w:rPr>
-          <w:rStyle w:val="VerbatimChar"/>
-        </w:rPr>
-        <w:t xml:space="preserve">#&gt;  lifecycle        0.2.0   2020-03-06 [1] CRAN (R 4.0.0)                  </w:t>
-      </w:r>
-      <w:r>
-        <w:br/>
-      </w:r>
-      <w:r>
-        <w:rPr>
-          <w:rStyle w:val="VerbatimChar"/>
-        </w:rPr>
-        <w:t xml:space="preserve">#&gt;  lubridate        1.7.9.2 2020-11-13 [1] CRAN (R 4.0.2)                  </w:t>
-      </w:r>
-      <w:r>
-        <w:br/>
-      </w:r>
-      <w:r>
-        <w:rPr>
-          <w:rStyle w:val="VerbatimChar"/>
-        </w:rPr>
-        <w:t xml:space="preserve">#&gt;  magrittr       * 2.0.1   2020-11-17 [1] CRAN (R 4.0.2)                  </w:t>
-      </w:r>
-      <w:r>
-        <w:br/>
-      </w:r>
-      <w:r>
-        <w:rPr>
-          <w:rStyle w:val="VerbatimChar"/>
-        </w:rPr>
-        <w:t xml:space="preserve">#&gt;  maps           * 3.3.0   2018-04-03 [1] CRAN (R 4.0.0)                  </w:t>
-      </w:r>
-      <w:r>
-        <w:br/>
-      </w:r>
-      <w:r>
-        <w:rPr>
-          <w:rStyle w:val="VerbatimChar"/>
-        </w:rPr>
-        <w:t xml:space="preserve">#&gt;  maptools       * 1.0-2   2020-08-24 [1] CRAN (R 4.0.2)                  </w:t>
-      </w:r>
-      <w:r>
-        <w:br/>
-      </w:r>
-      <w:r>
-        <w:rPr>
-          <w:rStyle w:val="VerbatimChar"/>
-        </w:rPr>
-        <w:t xml:space="preserve">#&gt;  MASS           * 7.3-53  2020-09-09 [1] CRAN (R 4.0.3)                  </w:t>
-      </w:r>
-      <w:r>
-        <w:br/>
-      </w:r>
-      <w:r>
-        <w:rPr>
-          <w:rStyle w:val="VerbatimChar"/>
-        </w:rPr>
-        <w:t xml:space="preserve">#&gt;  Matrix           1.2-18  2019-11-27 [1] CRAN (R 4.0.3)                  </w:t>
-      </w:r>
-      <w:r>
-        <w:br/>
-      </w:r>
-      <w:r>
-        <w:rPr>
-          <w:rStyle w:val="VerbatimChar"/>
-        </w:rPr>
-        <w:t xml:space="preserve">#&gt;  memoise          1.1.0   2017-04-21 [1] CRAN (R 4.0.0)                  </w:t>
-      </w:r>
-      <w:r>
-        <w:br/>
-      </w:r>
-      <w:r>
-        <w:rPr>
-          <w:rStyle w:val="VerbatimChar"/>
-        </w:rPr>
-        <w:t xml:space="preserve">#&gt;  mgcv             1.8-33  2020-08-27 [1] CRAN (R 4.0.3)                  </w:t>
-      </w:r>
-      <w:r>
-        <w:br/>
-      </w:r>
-      <w:r>
-        <w:rPr>
-          <w:rStyle w:val="VerbatimChar"/>
-        </w:rPr>
-        <w:t xml:space="preserve">#&gt;  modelr           0.1.8   2020-05-19 [1] CRAN (R 4.0.0)                  </w:t>
-      </w:r>
-      <w:r>
-        <w:br/>
-      </w:r>
-      <w:r>
-        <w:rPr>
-          <w:rStyle w:val="VerbatimChar"/>
-        </w:rPr>
-        <w:t xml:space="preserve">#&gt;  multcomp         1.4-15  2020-11-14 [1] CRAN (R 4.0.2)                  </w:t>
-      </w:r>
-      <w:r>
-        <w:br/>
-      </w:r>
-      <w:r>
-        <w:rPr>
-          <w:rStyle w:val="VerbatimChar"/>
-        </w:rPr>
-        <w:t xml:space="preserve">#&gt;  munsell          0.5.0   2018-06-12 [1] CRAN (R 4.0.0)                  </w:t>
-      </w:r>
-      <w:r>
-        <w:br/>
-      </w:r>
-      <w:r>
-        <w:rPr>
-          <w:rStyle w:val="VerbatimChar"/>
-        </w:rPr>
-        <w:t xml:space="preserve">#&gt;  mvtnorm          1.1-1   2020-06-09 [1] CRAN (R 4.0.1)                  </w:t>
-      </w:r>
-      <w:r>
-        <w:br/>
-      </w:r>
-      <w:r>
-        <w:rPr>
-          <w:rStyle w:val="VerbatimChar"/>
-        </w:rPr>
-        <w:t xml:space="preserve">#&gt;  ncdf4          * 1.17    2019-10-23 [1] CRAN (R 4.0.0)                  </w:t>
-      </w:r>
-      <w:r>
-        <w:br/>
-      </w:r>
-      <w:r>
-        <w:rPr>
-          <w:rStyle w:val="VerbatimChar"/>
-        </w:rPr>
-        <w:t xml:space="preserve">#&gt;  nlme             3.1-151 2020-12-10 [1] CRAN (R 4.0.2)                  </w:t>
-      </w:r>
-      <w:r>
-        <w:br/>
-      </w:r>
-      <w:r>
-        <w:rPr>
-          <w:rStyle w:val="VerbatimChar"/>
-        </w:rPr>
-        <w:t xml:space="preserve">#&gt;  openxlsx         4.2.3   2020-10-27 [1] CRAN (R 4.0.2)                  </w:t>
-      </w:r>
-      <w:r>
-        <w:br/>
-      </w:r>
-      <w:r>
-        <w:rPr>
-          <w:rStyle w:val="VerbatimChar"/>
-        </w:rPr>
-        <w:t xml:space="preserve">#&gt;  pillar           1.4.7   2020-11-20 [1] CRAN (R 4.0.2)                  </w:t>
-      </w:r>
-      <w:r>
-        <w:br/>
-      </w:r>
-      <w:r>
-        <w:rPr>
-          <w:rStyle w:val="VerbatimChar"/>
-        </w:rPr>
-        <w:t xml:space="preserve">#&gt;  pkgbuild         1.2.0   2020-12-15 [1] CRAN (R 4.0.2)                  </w:t>
-      </w:r>
-      <w:r>
-        <w:br/>
-      </w:r>
-      <w:r>
-        <w:rPr>
-          <w:rStyle w:val="VerbatimChar"/>
-        </w:rPr>
-        <w:t xml:space="preserve">#&gt;  pkgconfig        2.0.3   2019-09-22 [1] CRAN (R 4.0.0)                  </w:t>
-      </w:r>
-      <w:r>
-        <w:br/>
-      </w:r>
-      <w:r>
-        <w:rPr>
-          <w:rStyle w:val="VerbatimChar"/>
-        </w:rPr>
-        <w:t xml:space="preserve">#&gt;  pkgload          1.1.0   2020-05-29 [1] CRAN (R 4.0.0)                  </w:t>
-      </w:r>
-      <w:r>
-        <w:br/>
-      </w:r>
-      <w:r>
-        <w:rPr>
-          <w:rStyle w:val="VerbatimChar"/>
-        </w:rPr>
-        <w:t xml:space="preserve">#&gt;  plotrix          3.7-8   2020-04-16 [1] CRAN (R 4.0.2)                  </w:t>
-      </w:r>
-      <w:r>
-        <w:br/>
-      </w:r>
-      <w:r>
-        <w:rPr>
-          <w:rStyle w:val="VerbatimChar"/>
-        </w:rPr>
-        <w:t xml:space="preserve">#&gt;  plyr             1.8.6   2020-03-03 [1] CRAN (R 4.0.0)                  </w:t>
-      </w:r>
-      <w:r>
-        <w:br/>
-      </w:r>
-      <w:r>
-        <w:rPr>
-          <w:rStyle w:val="VerbatimChar"/>
-        </w:rPr>
-        <w:t xml:space="preserve">#&gt;  png              0.1-7   2013-12-03 [1] CRAN (R 4.0.0)                  </w:t>
-      </w:r>
-      <w:r>
-        <w:br/>
-      </w:r>
-      <w:r>
-        <w:rPr>
-          <w:rStyle w:val="VerbatimChar"/>
-        </w:rPr>
-        <w:t xml:space="preserve">#&gt;  polyclip         1.10-0  2019-03-14 [1] CRAN (R 4.0.0)                  </w:t>
-      </w:r>
-      <w:r>
-        <w:br/>
-      </w:r>
-      <w:r>
-        <w:rPr>
-          <w:rStyle w:val="VerbatimChar"/>
-        </w:rPr>
-        <w:t xml:space="preserve">#&gt;  prettyunits      1.1.1   2020-01-24 [1] CRAN (R 4.0.0)                  </w:t>
-      </w:r>
-      <w:r>
-        <w:br/>
-      </w:r>
-      <w:r>
-        <w:rPr>
-          <w:rStyle w:val="VerbatimChar"/>
-        </w:rPr>
-        <w:t xml:space="preserve">#&gt;  processx         3.4.5   2020-11-30 [1] CRAN (R 4.0.2)                  </w:t>
-      </w:r>
-      <w:r>
-        <w:br/>
-      </w:r>
-      <w:r>
-        <w:rPr>
-          <w:rStyle w:val="VerbatimChar"/>
-        </w:rPr>
-        <w:t xml:space="preserve">#&gt;  ps               1.5.0   2020-12-05 [1] CRAN (R 4.0.2)                  </w:t>
-      </w:r>
-      <w:r>
-        <w:br/>
-      </w:r>
-      <w:r>
-        <w:rPr>
-          <w:rStyle w:val="VerbatimChar"/>
-        </w:rPr>
-        <w:t xml:space="preserve">#&gt;  purrr          * 0.3.4   2020-04-17 [1] CRAN (R 4.0.0)                  </w:t>
-      </w:r>
-      <w:r>
-        <w:br/>
-      </w:r>
-      <w:r>
-        <w:rPr>
-          <w:rStyle w:val="VerbatimChar"/>
-        </w:rPr>
-        <w:t xml:space="preserve">#&gt;  R6               2.5.0   2020-10-28 [1] CRAN (R 4.0.2)                  </w:t>
-      </w:r>
-      <w:r>
-        <w:br/>
-      </w:r>
-      <w:r>
-        <w:rPr>
-          <w:rStyle w:val="VerbatimChar"/>
-        </w:rPr>
-        <w:t xml:space="preserve">#&gt;  raster         * 3.4-5   2020-11-14 [1] CRAN (R 4.0.2)                  </w:t>
-      </w:r>
-      <w:r>
-        <w:br/>
-      </w:r>
-      <w:r>
-        <w:rPr>
-          <w:rStyle w:val="VerbatimChar"/>
-        </w:rPr>
-        <w:t xml:space="preserve">#&gt;  rcarbon        * 1.4.1   2020-10-06 [1] CRAN (R 4.0.2)                  </w:t>
-      </w:r>
-      <w:r>
-        <w:br/>
-      </w:r>
-      <w:r>
-        <w:rPr>
-          <w:rStyle w:val="VerbatimChar"/>
-        </w:rPr>
-        <w:t xml:space="preserve">#&gt;  Rcpp             1.0.5   2020-07-06 [1] CRAN (R 4.0.2)                  </w:t>
-      </w:r>
-      <w:r>
-        <w:br/>
-      </w:r>
-      <w:r>
-        <w:rPr>
-          <w:rStyle w:val="VerbatimChar"/>
-        </w:rPr>
-        <w:t xml:space="preserve">#&gt;  readr          * 1.4.0   2020-10-05 [1] CRAN (R 4.0.2)                  </w:t>
-      </w:r>
-      <w:r>
-        <w:br/>
-      </w:r>
-      <w:r>
-        <w:rPr>
-          <w:rStyle w:val="VerbatimChar"/>
-        </w:rPr>
-        <w:t xml:space="preserve">#&gt;  readxl           1.3.1   2019-03-13 [1] CRAN (R 4.0.0)                  </w:t>
-      </w:r>
-      <w:r>
-        <w:br/>
-      </w:r>
-      <w:r>
-        <w:rPr>
-          <w:rStyle w:val="VerbatimChar"/>
-        </w:rPr>
-        <w:t xml:space="preserve">#&gt;  remotes          2.2.0   2020-07-21 [1] CRAN (R 4.0.2)                  </w:t>
-      </w:r>
-      <w:r>
-        <w:br/>
-      </w:r>
-      <w:r>
-        <w:rPr>
-          <w:rStyle w:val="VerbatimChar"/>
-        </w:rPr>
-        <w:t xml:space="preserve">#&gt;  reprex           0.3.0   2019-05-16 [1] CRAN (R 4.0.0)                  </w:t>
-      </w:r>
-      <w:r>
-        <w:br/>
-      </w:r>
-      <w:r>
-        <w:rPr>
-          <w:rStyle w:val="VerbatimChar"/>
-        </w:rPr>
-        <w:t xml:space="preserve">#&gt;  RgoogleMaps      1.4.5.3 2020-02-12 [1] CRAN (R 4.0.0)                  </w:t>
-      </w:r>
-      <w:r>
-        <w:br/>
-      </w:r>
-      <w:r>
-        <w:rPr>
-          <w:rStyle w:val="VerbatimChar"/>
-        </w:rPr>
-        <w:t xml:space="preserve">#&gt;  rio              0.5.16  2018-11-26 [1] CRAN (R 4.0.2)                  </w:t>
-      </w:r>
-      <w:r>
-        <w:br/>
-      </w:r>
-      <w:r>
-        <w:rPr>
-          <w:rStyle w:val="VerbatimChar"/>
-        </w:rPr>
-        <w:t xml:space="preserve">#&gt;  rjson            0.2.20  2018-06-08 [1] CRAN (R 4.0.0)                  </w:t>
-      </w:r>
-      <w:r>
-        <w:br/>
-      </w:r>
-      <w:r>
-        <w:rPr>
-          <w:rStyle w:val="VerbatimChar"/>
-        </w:rPr>
-        <w:t xml:space="preserve">#&gt;  rlang            0.4.9   2020-11-26 [1] CRAN (R 4.0.2)                  </w:t>
-      </w:r>
-      <w:r>
-        <w:br/>
-      </w:r>
-      <w:r>
-        <w:rPr>
-          <w:rStyle w:val="VerbatimChar"/>
-        </w:rPr>
-        <w:t xml:space="preserve">#&gt;  rmarkdown        2.6     2020-12-14 [1] CRAN (R 4.0.2)                  </w:t>
-      </w:r>
-      <w:r>
-        <w:br/>
-      </w:r>
-      <w:r>
-        <w:rPr>
-          <w:rStyle w:val="VerbatimChar"/>
-        </w:rPr>
-        <w:t xml:space="preserve">#&gt;  rpart            4.1-15  2019-04-12 [1] CRAN (R 4.0.3)                  </w:t>
-      </w:r>
-      <w:r>
-        <w:br/>
-      </w:r>
-      <w:r>
-        <w:rPr>
-          <w:rStyle w:val="VerbatimChar"/>
-        </w:rPr>
-        <w:t xml:space="preserve">#&gt;  rprojroot        2.0.2   2020-11-15 [1] CRAN (R 4.0.2)                  </w:t>
-      </w:r>
-      <w:r>
-        <w:br/>
-      </w:r>
-      <w:r>
-        <w:rPr>
-          <w:rStyle w:val="VerbatimChar"/>
-        </w:rPr>
-        <w:t xml:space="preserve">#&gt;  rstatix          0.6.0   2020-06-18 [1] CRAN (R 4.0.1)                  </w:t>
-      </w:r>
-      <w:r>
-        <w:br/>
-      </w:r>
-      <w:r>
-        <w:rPr>
-          <w:rStyle w:val="VerbatimChar"/>
-        </w:rPr>
-        <w:t xml:space="preserve">#&gt;  rstudioapi       0.13    2020-11-12 [1] CRAN (R 4.0.2)                  </w:t>
-      </w:r>
-      <w:r>
-        <w:br/>
-      </w:r>
-      <w:r>
-        <w:rPr>
-          <w:rStyle w:val="VerbatimChar"/>
-        </w:rPr>
-        <w:t xml:space="preserve">#&gt;  rvest            0.3.6   2020-07-25 [1] CRAN (R 4.0.2)                  </w:t>
-      </w:r>
-      <w:r>
-        <w:br/>
-      </w:r>
-      <w:r>
-        <w:rPr>
-          <w:rStyle w:val="VerbatimChar"/>
-        </w:rPr>
-        <w:t xml:space="preserve">#&gt;  sandwich         3.0-0   2020-10-02 [1] CRAN (R 4.0.2)                  </w:t>
-      </w:r>
-      <w:r>
-        <w:br/>
-      </w:r>
-      <w:r>
-        <w:rPr>
-          <w:rStyle w:val="VerbatimChar"/>
-        </w:rPr>
-        <w:t xml:space="preserve">#&gt;  scales           1.1.1   2020-05-11 [1] CRAN (R 4.0.0)                  </w:t>
-      </w:r>
-      <w:r>
-        <w:br/>
-      </w:r>
-      <w:r>
-        <w:rPr>
-          <w:rStyle w:val="VerbatimChar"/>
-        </w:rPr>
-        <w:t xml:space="preserve">#&gt;  sessioninfo      1.1.1   2018-11-05 [1] CRAN (R 4.0.0)                  </w:t>
-      </w:r>
-      <w:r>
-        <w:br/>
-      </w:r>
-      <w:r>
-        <w:rPr>
-          <w:rStyle w:val="VerbatimChar"/>
-        </w:rPr>
-        <w:t xml:space="preserve">#&gt;  snow             0.4-3   2018-09-14 [1] CRAN (R 4.0.2)                  </w:t>
-      </w:r>
-      <w:r>
-        <w:br/>
-      </w:r>
-      <w:r>
-        <w:rPr>
-          <w:rStyle w:val="VerbatimChar"/>
-        </w:rPr>
-        <w:t xml:space="preserve">#&gt;  sp             * 1.4-4   2020-10-07 [1] CRAN (R 4.0.2)                  </w:t>
-      </w:r>
-      <w:r>
-        <w:br/>
-      </w:r>
-      <w:r>
-        <w:rPr>
-          <w:rStyle w:val="VerbatimChar"/>
-        </w:rPr>
-        <w:t xml:space="preserve">#&gt;  spatstat         1.64-1  2020-05-12 [1] CRAN (R 4.0.0)                  </w:t>
-      </w:r>
-      <w:r>
-        <w:br/>
-      </w:r>
-      <w:r>
-        <w:rPr>
-          <w:rStyle w:val="VerbatimChar"/>
-        </w:rPr>
-        <w:t xml:space="preserve">#&gt;  spatstat.data    1.7-0   2020-12-16 [1] CRAN (R 4.0.2)                  </w:t>
-      </w:r>
-      <w:r>
-        <w:br/>
-      </w:r>
-      <w:r>
-        <w:rPr>
-          <w:rStyle w:val="VerbatimChar"/>
-        </w:rPr>
-        <w:t xml:space="preserve">#&gt;  spatstat.utils   1.17-0  2020-02-07 [1] CRAN (R 4.0.0)                  </w:t>
-      </w:r>
-      <w:r>
-        <w:br/>
-      </w:r>
-      <w:r>
-        <w:rPr>
-          <w:rStyle w:val="VerbatimChar"/>
-        </w:rPr>
-        <w:t xml:space="preserve">#&gt;  stringi          1.5.3   2020-09-09 [1] CRAN (R 4.0.2)                  </w:t>
-      </w:r>
-      <w:r>
-        <w:br/>
-      </w:r>
-      <w:r>
-        <w:rPr>
-          <w:rStyle w:val="VerbatimChar"/>
-        </w:rPr>
-        <w:t xml:space="preserve">#&gt;  stringr        * 1.4.0   2019-02-10 [1] CRAN (R 4.0.0)                  </w:t>
-      </w:r>
-      <w:r>
-        <w:br/>
-      </w:r>
-      <w:r>
-        <w:rPr>
-          <w:rStyle w:val="VerbatimChar"/>
-        </w:rPr>
-        <w:t xml:space="preserve">#&gt;  survival         3.2-7   2020-09-28 [1] CRAN (R 4.0.3)                  </w:t>
-      </w:r>
-      <w:r>
-        <w:br/>
-      </w:r>
-      <w:r>
-        <w:rPr>
-          <w:rStyle w:val="VerbatimChar"/>
-        </w:rPr>
-        <w:t xml:space="preserve">#&gt;  tensor           1.5     2012-05-05 [1] CRAN (R 4.0.0)                  </w:t>
-      </w:r>
-      <w:r>
-        <w:br/>
-      </w:r>
-      <w:r>
-        <w:rPr>
-          <w:rStyle w:val="VerbatimChar"/>
-        </w:rPr>
-        <w:t xml:space="preserve">#&gt;  testthat         3.0.1   2020-12-17 [1] CRAN (R 4.0.2)                  </w:t>
-      </w:r>
-      <w:r>
-        <w:br/>
-      </w:r>
-      <w:r>
-        <w:rPr>
-          <w:rStyle w:val="VerbatimChar"/>
-        </w:rPr>
-        <w:t xml:space="preserve">#&gt;  TH.data          1.0-10  2019-01-21 [1] CRAN (R 4.0.0)                  </w:t>
-      </w:r>
-      <w:r>
-        <w:br/>
-      </w:r>
-      <w:r>
-        <w:rPr>
-          <w:rStyle w:val="VerbatimChar"/>
-        </w:rPr>
-        <w:t xml:space="preserve">#&gt;  tibble         * 3.0.4   2020-10-12 [1] CRAN (R 4.0.2)                  </w:t>
-      </w:r>
-      <w:r>
-        <w:br/>
-      </w:r>
-      <w:r>
-        <w:rPr>
-          <w:rStyle w:val="VerbatimChar"/>
-        </w:rPr>
-        <w:t xml:space="preserve">#&gt;  tidyr          * 1.1.2   2020-08-27 [1] CRAN (R 4.0.2)                  </w:t>
-      </w:r>
-      <w:r>
-        <w:br/>
-      </w:r>
-      <w:r>
-        <w:rPr>
-          <w:rStyle w:val="VerbatimChar"/>
-        </w:rPr>
-        <w:t xml:space="preserve">#&gt;  tidyselect       1.1.0   2020-05-11 [1] CRAN (R 4.0.0)                  </w:t>
-      </w:r>
-      <w:r>
-        <w:br/>
-      </w:r>
-      <w:r>
-        <w:rPr>
-          <w:rStyle w:val="VerbatimChar"/>
-        </w:rPr>
-        <w:t xml:space="preserve">#&gt;  tidyverse      * 1.3.0   2019-11-21 [1] CRAN (R 4.0.2)                  </w:t>
-      </w:r>
-      <w:r>
-        <w:br/>
-      </w:r>
-      <w:r>
-        <w:rPr>
-          <w:rStyle w:val="VerbatimChar"/>
-        </w:rPr>
-        <w:t xml:space="preserve">#&gt;  usethis          2.0.0   2020-12-10 [1] CRAN (R 4.0.2)                  </w:t>
-      </w:r>
-      <w:r>
-        <w:br/>
-      </w:r>
-      <w:r>
-        <w:rPr>
-          <w:rStyle w:val="VerbatimChar"/>
-        </w:rPr>
-        <w:t xml:space="preserve">#&gt;  vctrs            0.3.6   2020-12-17 [1] CRAN (R 4.0.2)                  </w:t>
-      </w:r>
-      <w:r>
-        <w:br/>
-      </w:r>
-      <w:r>
-        <w:rPr>
-          <w:rStyle w:val="VerbatimChar"/>
-        </w:rPr>
-        <w:t xml:space="preserve">#&gt;  viridisLite      0.3.0   2018-02-01 [1] CRAN (R 4.0.0)                  </w:t>
-      </w:r>
-      <w:r>
-        <w:br/>
-      </w:r>
-      <w:r>
-        <w:rPr>
-          <w:rStyle w:val="VerbatimChar"/>
-        </w:rPr>
-        <w:t xml:space="preserve">#&gt;  withr            2.3.0   2020-09-22 [1] CRAN (R 4.0.2)                  </w:t>
-      </w:r>
-      <w:r>
-        <w:br/>
-      </w:r>
-      <w:r>
-        <w:rPr>
-          <w:rStyle w:val="VerbatimChar"/>
-        </w:rPr>
-        <w:t xml:space="preserve">#&gt;  xfun             0.19    2020-10-30 [1] CRAN (R 4.0.2)                  </w:t>
-      </w:r>
-      <w:r>
-        <w:br/>
-      </w:r>
-      <w:r>
-        <w:rPr>
-          <w:rStyle w:val="VerbatimChar"/>
-        </w:rPr>
-        <w:t xml:space="preserve">#&gt;  xml2             1.3.2   2020-04-23 [1] CRAN (R 4.0.0)                  </w:t>
-      </w:r>
-      <w:r>
-        <w:br/>
-      </w:r>
-      <w:r>
-        <w:rPr>
-          <w:rStyle w:val="VerbatimChar"/>
-        </w:rPr>
-        <w:t xml:space="preserve">#&gt;  yaml             2.2.1   2020-02-01 [1] CRAN (R 4.0.0)                  </w:t>
-      </w:r>
-      <w:r>
-        <w:br/>
-      </w:r>
-      <w:r>
-        <w:rPr>
-          <w:rStyle w:val="VerbatimChar"/>
-        </w:rPr>
-        <w:t xml:space="preserve">#&gt;  zip              2.1.1   2020-08-27 [1] CRAN (R 4.0.2)                  </w:t>
-      </w:r>
-      <w:r>
-        <w:br/>
-      </w:r>
-      <w:r>
-        <w:rPr>
-          <w:rStyle w:val="VerbatimChar"/>
-        </w:rPr>
-        <w:t xml:space="preserve">#&gt;  zoo              1.8-8   2020-05-02 [1] CRAN (R 4.0.0)                  </w:t>
+        <w:t xml:space="preserve">#&gt;  yaml          2.2.1   2020-02-01 [1] CRAN (R 4.0.0)</w:t>
       </w:r>
       <w:r>
         <w:br/>
@@ -5800,11 +4966,11 @@
         <w:rPr>
           <w:rStyle w:val="VerbatimChar"/>
         </w:rPr>
-        <w:t xml:space="preserve">#&gt; Head:     [5181741] 2020-12-21: merge</w:t>
-      </w:r>
-    </w:p>
-    <w:bookmarkEnd w:id="160"/>
+        <w:t xml:space="preserve">#&gt; Head:     [eb7a48d] 2021-01-04: merge conflict</w:t>
+      </w:r>
+    </w:p>
     <w:bookmarkEnd w:id="161"/>
+    <w:bookmarkEnd w:id="162"/>
     <w:sectPr>
       <w:pgSz w:w="12240" w:h="15840"/>
       <w:pgMar w:top="1440" w:right="1440" w:bottom="1440" w:left="1440" w:header="720" w:footer="720" w:gutter="0"/>

</xml_diff>